<commit_message>
Final content updates, adding header
Still need footer
</commit_message>
<xml_diff>
--- a/y_PHA_Lease_Amendment.docx
+++ b/y_PHA_Lease_Amendment.docx
@@ -7,7 +7,6 @@
         <w:spacing w:after="0"/>
         <w:jc w:val="center"/>
         <w:rPr>
-          <w:rFonts w:ascii="Calibri" w:hAnsi="Calibri"/>
           <w:b/>
           <w:sz w:val="24"/>
           <w:szCs w:val="24"/>
@@ -15,12 +14,153 @@
       </w:pPr>
       <w:r>
         <w:rPr>
-          <w:rFonts w:ascii="Calibri" w:hAnsi="Calibri"/>
           <w:b/>
           <w:sz w:val="24"/>
           <w:szCs w:val="24"/>
         </w:rPr>
-        <w:t>&lt;&lt;ProgramLine&gt;&gt;</w:t>
+        <w:t>Lease Amendment</w:t>
+      </w:r>
+    </w:p>
+    <w:p>
+      <w:pPr>
+        <w:spacing w:after="0"/>
+        <w:rPr>
+          <w:rFonts w:ascii="Calibri" w:hAnsi="Calibri"/>
+          <w:sz w:val="20"/>
+          <w:szCs w:val="20"/>
+        </w:rPr>
+      </w:pPr>
+      <w:r>
+        <w:rPr>
+          <w:rFonts w:ascii="Calibri" w:hAnsi="Calibri"/>
+          <w:sz w:val="20"/>
+          <w:szCs w:val="20"/>
+        </w:rPr>
+        <w:t>&lt;&lt;</w:t>
+      </w:r>
+      <w:proofErr w:type="spellStart"/>
+      <w:r>
+        <w:rPr>
+          <w:rFonts w:ascii="Calibri" w:hAnsi="Calibri"/>
+          <w:sz w:val="20"/>
+          <w:szCs w:val="20"/>
+        </w:rPr>
+        <w:t>TenantAddressLine</w:t>
+      </w:r>
+      <w:proofErr w:type="spellEnd"/>
+      <w:r>
+        <w:rPr>
+          <w:rFonts w:ascii="Calibri" w:hAnsi="Calibri"/>
+          <w:sz w:val="20"/>
+          <w:szCs w:val="20"/>
+        </w:rPr>
+        <w:t>&gt;&gt;</w:t>
+      </w:r>
+      <w:r>
+        <w:rPr>
+          <w:rFonts w:ascii="Calibri" w:hAnsi="Calibri"/>
+          <w:sz w:val="20"/>
+          <w:szCs w:val="20"/>
+        </w:rPr>
+        <w:tab/>
+      </w:r>
+      <w:r>
+        <w:rPr>
+          <w:rFonts w:ascii="Calibri" w:hAnsi="Calibri"/>
+          <w:sz w:val="20"/>
+          <w:szCs w:val="20"/>
+        </w:rPr>
+        <w:tab/>
+      </w:r>
+      <w:r>
+        <w:rPr>
+          <w:rFonts w:ascii="Calibri" w:hAnsi="Calibri"/>
+          <w:sz w:val="20"/>
+          <w:szCs w:val="20"/>
+        </w:rPr>
+        <w:tab/>
+      </w:r>
+      <w:r>
+        <w:rPr>
+          <w:rFonts w:ascii="Calibri" w:hAnsi="Calibri"/>
+          <w:sz w:val="20"/>
+          <w:szCs w:val="20"/>
+        </w:rPr>
+        <w:tab/>
+      </w:r>
+      <w:r>
+        <w:rPr>
+          <w:rFonts w:ascii="Calibri" w:hAnsi="Calibri"/>
+          <w:sz w:val="20"/>
+          <w:szCs w:val="20"/>
+        </w:rPr>
+        <w:tab/>
+      </w:r>
+      <w:r>
+        <w:rPr>
+          <w:rFonts w:ascii="Calibri" w:hAnsi="Calibri"/>
+          <w:sz w:val="20"/>
+          <w:szCs w:val="20"/>
+        </w:rPr>
+        <w:tab/>
+      </w:r>
+      <w:r>
+        <w:rPr>
+          <w:rFonts w:ascii="Calibri" w:hAnsi="Calibri"/>
+          <w:sz w:val="20"/>
+          <w:szCs w:val="20"/>
+        </w:rPr>
+        <w:tab/>
+      </w:r>
+      <w:r>
+        <w:rPr>
+          <w:rFonts w:ascii="Calibri" w:hAnsi="Calibri"/>
+          <w:sz w:val="20"/>
+          <w:szCs w:val="20"/>
+        </w:rPr>
+        <w:tab/>
+      </w:r>
+      <w:r>
+        <w:rPr>
+          <w:rFonts w:ascii="Calibri" w:hAnsi="Calibri"/>
+          <w:sz w:val="20"/>
+          <w:szCs w:val="20"/>
+        </w:rPr>
+        <w:tab/>
+      </w:r>
+      <w:r>
+        <w:rPr>
+          <w:rFonts w:ascii="Calibri" w:hAnsi="Calibri"/>
+          <w:sz w:val="20"/>
+          <w:szCs w:val="20"/>
+        </w:rPr>
+        <w:tab/>
+      </w:r>
+      <w:r>
+        <w:rPr>
+          <w:rFonts w:ascii="Calibri" w:hAnsi="Calibri"/>
+          <w:sz w:val="20"/>
+          <w:szCs w:val="20"/>
+        </w:rPr>
+        <w:t>&lt;&lt;</w:t>
+      </w:r>
+      <w:proofErr w:type="spellStart"/>
+      <w:r>
+        <w:rPr>
+          <w:rFonts w:ascii="Calibri" w:hAnsi="Calibri"/>
+          <w:sz w:val="20"/>
+          <w:szCs w:val="20"/>
+        </w:rPr>
+        <w:t>LetterDate</w:t>
+      </w:r>
+      <w:proofErr w:type="spellEnd"/>
+      <w:r>
+        <w:rPr>
+          <w:rFonts w:ascii="Calibri" w:hAnsi="Calibri"/>
+          <w:sz w:val="20"/>
+          <w:szCs w:val="20"/>
+        </w:rPr>
+        <w:t>&gt;&gt;</w:t>
       </w:r>
     </w:p>
     <w:p>
@@ -28,9 +168,8 @@
         <w:spacing w:after="0"/>
         <w:jc w:val="center"/>
         <w:rPr>
-          <w:b/>
-          <w:sz w:val="24"/>
-          <w:szCs w:val="24"/>
+          <w:sz w:val="20"/>
+          <w:szCs w:val="20"/>
         </w:rPr>
       </w:pPr>
     </w:p>
@@ -49,7 +188,25 @@
           <w:sz w:val="20"/>
           <w:szCs w:val="20"/>
         </w:rPr>
-        <w:t>&lt;&lt;LetterDate&gt;&gt;</w:t>
+        <w:t>&lt;&lt;</w:t>
+      </w:r>
+      <w:proofErr w:type="spellStart"/>
+      <w:r>
+        <w:rPr>
+          <w:rFonts w:ascii="Calibri" w:hAnsi="Calibri"/>
+          <w:sz w:val="20"/>
+          <w:szCs w:val="20"/>
+        </w:rPr>
+        <w:t>LeaseAmendmentLine</w:t>
+      </w:r>
+      <w:proofErr w:type="spellEnd"/>
+      <w:r>
+        <w:rPr>
+          <w:rFonts w:ascii="Calibri" w:hAnsi="Calibri"/>
+          <w:sz w:val="20"/>
+          <w:szCs w:val="20"/>
+        </w:rPr>
+        <w:t>&gt;&gt;</w:t>
       </w:r>
     </w:p>
     <w:p>
@@ -65,92 +222,31 @@
       <w:pPr>
         <w:spacing w:after="0"/>
         <w:rPr>
-          <w:rFonts w:ascii="Calibri" w:hAnsi="Calibri"/>
-          <w:sz w:val="20"/>
-          <w:szCs w:val="20"/>
-        </w:rPr>
-      </w:pPr>
-    </w:p>
-    <w:p>
-      <w:pPr>
-        <w:spacing w:after="0"/>
-        <w:rPr>
-          <w:rFonts w:ascii="Calibri" w:hAnsi="Calibri"/>
-          <w:sz w:val="20"/>
-          <w:szCs w:val="20"/>
-        </w:rPr>
-      </w:pPr>
-    </w:p>
-    <w:p>
-      <w:pPr>
-        <w:spacing w:after="0"/>
-        <w:rPr>
-          <w:rFonts w:ascii="Calibri" w:hAnsi="Calibri"/>
-          <w:sz w:val="20"/>
-          <w:szCs w:val="20"/>
-        </w:rPr>
-      </w:pPr>
-    </w:p>
-    <w:p>
-      <w:pPr>
-        <w:spacing w:after="0"/>
-        <w:rPr>
-          <w:rFonts w:ascii="Calibri" w:hAnsi="Calibri"/>
-          <w:sz w:val="20"/>
-          <w:szCs w:val="20"/>
-        </w:rPr>
-      </w:pPr>
-      <w:r>
-        <w:rPr>
-          <w:rFonts w:ascii="Calibri" w:hAnsi="Calibri"/>
-          <w:sz w:val="20"/>
-          <w:szCs w:val="20"/>
-        </w:rPr>
-        <w:t>&lt;&lt;TenantAddressLine&gt;&gt;</w:t>
-      </w:r>
-    </w:p>
-    <w:p>
-      <w:pPr>
-        <w:spacing w:after="0"/>
-        <w:rPr>
-          <w:sz w:val="20"/>
-          <w:szCs w:val="20"/>
-        </w:rPr>
-      </w:pPr>
-      <w:r>
-        <w:rPr>
-          <w:rFonts w:ascii="Calibri" w:hAnsi="Calibri"/>
-          <w:b/>
-          <w:sz w:val="20"/>
-          <w:szCs w:val="20"/>
-        </w:rPr>
-        <w:t>RENT CHANGE NOTICE</w:t>
-      </w:r>
-    </w:p>
-    <w:p>
-      <w:pPr>
-        <w:spacing w:after="0"/>
-        <w:rPr>
-          <w:sz w:val="20"/>
-          <w:szCs w:val="20"/>
-        </w:rPr>
-      </w:pPr>
-      <w:r>
-        <w:rPr>
-          <w:rFonts w:ascii="Calibri" w:hAnsi="Calibri"/>
-          <w:sz w:val="20"/>
-          <w:szCs w:val="20"/>
-        </w:rPr>
-        <w:t>&lt;&lt;LeaseAmendmentLine&gt;&gt;</w:t>
+          <w:b/>
+          <w:sz w:val="20"/>
+          <w:szCs w:val="20"/>
+        </w:rPr>
+      </w:pPr>
+      <w:r>
+        <w:rPr>
+          <w:b/>
+          <w:sz w:val="20"/>
+          <w:szCs w:val="20"/>
+        </w:rPr>
+        <w:t xml:space="preserve">1. </w:t>
+      </w:r>
+      <w:r>
+        <w:rPr>
+          <w:b/>
+          <w:sz w:val="20"/>
+          <w:szCs w:val="20"/>
+        </w:rPr>
+        <w:t>THE REASON FOR THIS CHANGE IS DUE TO:</w:t>
       </w:r>
     </w:p>
     <w:p>
       <w:pPr>
         <w:pStyle w:val="ListParagraph"/>
-        <w:numPr>
-          <w:ilvl w:val="0"/>
-          <w:numId w:val="1"/>
-        </w:numPr>
         <w:spacing w:after="0"/>
         <w:rPr>
           <w:rFonts w:ascii="Calibri" w:hAnsi="Calibri"/>
@@ -166,7 +262,7 @@
         <mc:AlternateContent>
           <mc:Choice Requires="wps">
             <w:drawing>
-              <wp:anchor distT="0" distB="0" distL="114300" distR="114300" simplePos="0" relativeHeight="251662336" behindDoc="0" locked="0" layoutInCell="1" allowOverlap="1" wp14:anchorId="608575CF" wp14:editId="7B0574F1">
+              <wp:anchor distT="0" distB="0" distL="114300" distR="114300" simplePos="0" relativeHeight="251662336" behindDoc="0" locked="0" layoutInCell="1" allowOverlap="1" wp14:anchorId="35780AE0" wp14:editId="594605DF">
                 <wp:simplePos x="0" y="0"/>
                 <wp:positionH relativeFrom="column">
                   <wp:posOffset>0</wp:posOffset>
@@ -249,13 +345,13 @@
               </wp:anchor>
             </w:drawing>
           </mc:Choice>
-          <mc:Fallback xmlns:w15="http://schemas.microsoft.com/office/word/2012/wordml">
+          <mc:Fallback>
             <w:pict>
-              <v:shapetype w14:anchorId="0E320B9A" id="_x0000_t202" coordsize="21600,21600" o:spt="202" path="m,l,21600r21600,l21600,xe">
+              <v:shapetype id="_x0000_t202" coordsize="21600,21600" o:spt="202" path="m,l,21600r21600,l21600,xe">
                 <v:stroke joinstyle="miter"/>
                 <v:path gradientshapeok="t" o:connecttype="rect"/>
               </v:shapetype>
-              <v:shape id="Text Box 4" o:spid="_x0000_s1026" type="#_x0000_t202" style="position:absolute;margin-left:0;margin-top:14.25pt;width:14.25pt;height:15.75pt;z-index:251662336;visibility:visible;mso-wrap-style:square;mso-width-percent:0;mso-height-percent:0;mso-wrap-distance-left:9pt;mso-wrap-distance-top:0;mso-wrap-distance-right:9pt;mso-wrap-distance-bottom:0;mso-position-horizontal:absolute;mso-position-horizontal-relative:text;mso-position-vertical:absolute;mso-position-vertical-relative:text;mso-width-percent:0;mso-height-percent:0;mso-width-relative:page;mso-height-relative:page;v-text-anchor:top" o:gfxdata="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" filled="f">
+              <v:shape id="Text Box 4" o:spid="_x0000_s1026" type="#_x0000_t202" style="position:absolute;left:0;text-align:left;margin-left:0;margin-top:14.25pt;width:14.25pt;height:15.75pt;z-index:251662336;visibility:visible;mso-wrap-style:square;mso-width-percent:0;mso-height-percent:0;mso-wrap-distance-left:9pt;mso-wrap-distance-top:0;mso-wrap-distance-right:9pt;mso-wrap-distance-bottom:0;mso-position-horizontal:absolute;mso-position-horizontal-relative:text;mso-position-vertical:absolute;mso-position-vertical-relative:text;mso-width-percent:0;mso-height-percent:0;mso-width-relative:page;mso-height-relative:page;v-text-anchor:top" o:gfxdata="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" filled="f">
                 <v:textbox>
                   <w:txbxContent>
                     <w:p>
@@ -270,24 +366,6 @@
           </mc:Fallback>
         </mc:AlternateContent>
       </w:r>
-      <w:r>
-        <w:rPr>
-          <w:rFonts w:ascii="Calibri" w:hAnsi="Calibri"/>
-          <w:b/>
-          <w:sz w:val="20"/>
-          <w:szCs w:val="20"/>
-        </w:rPr>
-        <w:t>THE REASON FOR THIS CHANGE IS DUE TO</w:t>
-      </w:r>
-      <w:r>
-        <w:rPr>
-          <w:rFonts w:ascii="Calibri" w:hAnsi="Calibri"/>
-          <w:b/>
-          <w:sz w:val="20"/>
-          <w:szCs w:val="20"/>
-        </w:rPr>
-        <w:t>:</w:t>
-      </w:r>
     </w:p>
     <w:p>
       <w:pPr>
@@ -305,7 +383,45 @@
           <w:sz w:val="20"/>
           <w:szCs w:val="20"/>
         </w:rPr>
-        <w:t xml:space="preserve">  &lt;&lt;CheckAnnual&gt;&gt;     REEXAMINATION</w:t>
+        <w:t xml:space="preserve"> </w:t>
+      </w:r>
+      <w:r>
+        <w:rPr>
+          <w:rFonts w:ascii="Calibri" w:hAnsi="Calibri"/>
+          <w:b/>
+          <w:sz w:val="20"/>
+          <w:szCs w:val="20"/>
+        </w:rPr>
+        <w:t xml:space="preserve"> </w:t>
+      </w:r>
+      <w:r>
+        <w:rPr>
+          <w:rFonts w:ascii="Calibri" w:hAnsi="Calibri"/>
+          <w:b/>
+          <w:sz w:val="20"/>
+          <w:szCs w:val="20"/>
+        </w:rPr>
+        <w:t>&lt;&lt;</w:t>
+      </w:r>
+      <w:proofErr w:type="spellStart"/>
+      <w:r>
+        <w:rPr>
+          <w:rFonts w:ascii="Calibri" w:hAnsi="Calibri"/>
+          <w:b/>
+          <w:sz w:val="20"/>
+          <w:szCs w:val="20"/>
+        </w:rPr>
+        <w:t>CheckAnnual</w:t>
+      </w:r>
+      <w:proofErr w:type="spellEnd"/>
+      <w:r>
+        <w:rPr>
+          <w:rFonts w:ascii="Calibri" w:hAnsi="Calibri"/>
+          <w:b/>
+          <w:sz w:val="20"/>
+          <w:szCs w:val="20"/>
+        </w:rPr>
+        <w:t>&gt;&gt;     REEXAMINATION</w:t>
       </w:r>
     </w:p>
     <w:p>
@@ -412,9 +528,9 @@
               </wp:anchor>
             </w:drawing>
           </mc:Choice>
-          <mc:Fallback xmlns:w15="http://schemas.microsoft.com/office/word/2012/wordml">
+          <mc:Fallback>
             <w:pict>
-              <v:shape w14:anchorId="15A51CAA" id="Text Box 5" o:spid="_x0000_s1027" type="#_x0000_t202" style="position:absolute;left:0;text-align:left;margin-left:.75pt;margin-top:13.35pt;width:13.5pt;height:15.75pt;z-index:251658240;visibility:visible;mso-wrap-style:square;mso-width-percent:0;mso-height-percent:0;mso-wrap-distance-left:9pt;mso-wrap-distance-top:0;mso-wrap-distance-right:9pt;mso-wrap-distance-bottom:0;mso-position-horizontal:absolute;mso-position-horizontal-relative:text;mso-position-vertical:absolute;mso-position-vertical-relative:text;mso-width-percent:0;mso-height-percent:0;mso-width-relative:page;mso-height-relative:page;v-text-anchor:top" o:gfxdata="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" filled="f">
+              <v:shape id="Text Box 5" o:spid="_x0000_s1027" type="#_x0000_t202" style="position:absolute;left:0;text-align:left;margin-left:.75pt;margin-top:13.35pt;width:13.5pt;height:15.75pt;z-index:251658240;visibility:visible;mso-wrap-style:square;mso-width-percent:0;mso-height-percent:0;mso-wrap-distance-left:9pt;mso-wrap-distance-top:0;mso-wrap-distance-right:9pt;mso-wrap-distance-bottom:0;mso-position-horizontal:absolute;mso-position-horizontal-relative:text;mso-position-vertical:absolute;mso-position-vertical-relative:text;mso-width-percent:0;mso-height-percent:0;mso-width-relative:page;mso-height-relative:page;v-text-anchor:top" o:gfxdata="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" filled="f">
                 <v:textbox>
                   <w:txbxContent>
                     <w:p>
@@ -429,14 +545,32 @@
           </mc:Fallback>
         </mc:AlternateContent>
       </w:r>
-      <w:r>
-        <w:rPr>
-          <w:rFonts w:ascii="Calibri" w:hAnsi="Calibri"/>
-          <w:sz w:val="20"/>
-          <w:szCs w:val="20"/>
-        </w:rPr>
-        <w:t>Annual Review of family income and/or composition.</w:t>
-      </w:r>
+      <w:proofErr w:type="gramStart"/>
+      <w:r>
+        <w:rPr>
+          <w:rFonts w:ascii="Calibri" w:hAnsi="Calibri"/>
+          <w:sz w:val="20"/>
+          <w:szCs w:val="20"/>
+        </w:rPr>
+        <w:t xml:space="preserve">Annual Review of </w:t>
+      </w:r>
+      <w:r>
+        <w:rPr>
+          <w:rFonts w:ascii="Calibri" w:hAnsi="Calibri"/>
+          <w:sz w:val="20"/>
+          <w:szCs w:val="20"/>
+        </w:rPr>
+        <w:t>family income, expenses, assets and composition</w:t>
+      </w:r>
+      <w:r>
+        <w:rPr>
+          <w:rFonts w:ascii="Calibri" w:hAnsi="Calibri"/>
+          <w:sz w:val="20"/>
+          <w:szCs w:val="20"/>
+        </w:rPr>
+        <w:t>.</w:t>
+      </w:r>
+      <w:proofErr w:type="gramEnd"/>
     </w:p>
     <w:p>
       <w:pPr>
@@ -455,16 +589,81 @@
           <w:sz w:val="20"/>
           <w:szCs w:val="20"/>
         </w:rPr>
-        <w:t xml:space="preserve">  &lt;&lt;CheckInterim&gt;&gt;     INTERIM ADJUSTMENT</w:t>
-      </w:r>
-      <w:r>
-        <w:rPr>
-          <w:rFonts w:ascii="Calibri" w:hAnsi="Calibri"/>
-          <w:b/>
-          <w:sz w:val="20"/>
-          <w:szCs w:val="20"/>
-        </w:rPr>
-        <w:t xml:space="preserve"> / RENT ADJUSTMENT</w:t>
+        <w:t xml:space="preserve"> </w:t>
+      </w:r>
+      <w:r>
+        <w:rPr>
+          <w:rFonts w:ascii="Calibri" w:hAnsi="Calibri"/>
+          <w:b/>
+          <w:sz w:val="20"/>
+          <w:szCs w:val="20"/>
+        </w:rPr>
+        <w:t xml:space="preserve"> </w:t>
+      </w:r>
+      <w:r>
+        <w:rPr>
+          <w:rFonts w:ascii="Calibri" w:hAnsi="Calibri"/>
+          <w:b/>
+          <w:sz w:val="20"/>
+          <w:szCs w:val="20"/>
+        </w:rPr>
+        <w:t>&lt;&lt;</w:t>
+      </w:r>
+      <w:proofErr w:type="spellStart"/>
+      <w:r>
+        <w:rPr>
+          <w:rFonts w:ascii="Calibri" w:hAnsi="Calibri"/>
+          <w:b/>
+          <w:sz w:val="20"/>
+          <w:szCs w:val="20"/>
+        </w:rPr>
+        <w:t>CheckInterim</w:t>
+      </w:r>
+      <w:proofErr w:type="spellEnd"/>
+      <w:r>
+        <w:rPr>
+          <w:rFonts w:ascii="Calibri" w:hAnsi="Calibri"/>
+          <w:b/>
+          <w:sz w:val="20"/>
+          <w:szCs w:val="20"/>
+        </w:rPr>
+        <w:t>&gt;&gt;    INTERIM ADJUSTMENT</w:t>
+      </w:r>
+      <w:r>
+        <w:rPr>
+          <w:rFonts w:ascii="Calibri" w:hAnsi="Calibri"/>
+          <w:b/>
+          <w:sz w:val="20"/>
+          <w:szCs w:val="20"/>
+        </w:rPr>
+        <w:t xml:space="preserve"> /</w:t>
+      </w:r>
+      <w:r>
+        <w:rPr>
+          <w:rFonts w:ascii="Calibri" w:hAnsi="Calibri"/>
+          <w:b/>
+          <w:sz w:val="20"/>
+          <w:szCs w:val="20"/>
+        </w:rPr>
+        <w:t xml:space="preserve"> </w:t>
+      </w:r>
+      <w:r>
+        <w:rPr>
+          <w:rFonts w:ascii="Calibri" w:hAnsi="Calibri"/>
+          <w:b/>
+          <w:sz w:val="20"/>
+          <w:szCs w:val="20"/>
+        </w:rPr>
+        <w:t>CONTRACT</w:t>
+      </w:r>
+      <w:r>
+        <w:rPr>
+          <w:rFonts w:ascii="Calibri" w:hAnsi="Calibri"/>
+          <w:b/>
+          <w:sz w:val="20"/>
+          <w:szCs w:val="20"/>
+        </w:rPr>
+        <w:t xml:space="preserve"> RENT ADJUSTMENT</w:t>
       </w:r>
     </w:p>
     <w:p>
@@ -483,615 +682,106 @@
           <w:sz w:val="20"/>
           <w:szCs w:val="20"/>
         </w:rPr>
-        <w:t>&lt;&lt;INTERIMADJPARA&gt;&gt;</w:t>
+        <w:t>&lt;&lt;</w:t>
+      </w:r>
+      <w:proofErr w:type="spellStart"/>
+      <w:r>
+        <w:rPr>
+          <w:rFonts w:ascii="Calibri" w:hAnsi="Calibri"/>
+          <w:sz w:val="20"/>
+          <w:szCs w:val="20"/>
+        </w:rPr>
+        <w:t>CheckInterimPara</w:t>
+      </w:r>
+      <w:proofErr w:type="spellEnd"/>
+      <w:r>
+        <w:rPr>
+          <w:rFonts w:ascii="Calibri" w:hAnsi="Calibri"/>
+          <w:sz w:val="20"/>
+          <w:szCs w:val="20"/>
+        </w:rPr>
+        <w:t>&gt;&gt;</w:t>
       </w:r>
     </w:p>
     <w:p>
       <w:pPr>
         <w:spacing w:after="0"/>
-        <w:rPr>
-          <w:rFonts w:ascii="Calibri" w:hAnsi="Calibri"/>
-          <w:b/>
-          <w:sz w:val="20"/>
-          <w:szCs w:val="20"/>
-        </w:rPr>
-      </w:pPr>
-    </w:p>
-    <w:tbl>
-      <w:tblPr>
-        <w:tblStyle w:val="TableGrid"/>
-        <w:tblW w:w="9816" w:type="dxa"/>
-        <w:tblInd w:w="738" w:type="dxa"/>
-        <w:tblBorders>
-          <w:top w:val="none" w:sz="0" w:space="0" w:color="auto"/>
-          <w:left w:val="none" w:sz="0" w:space="0" w:color="auto"/>
-          <w:bottom w:val="none" w:sz="0" w:space="0" w:color="auto"/>
-          <w:right w:val="none" w:sz="0" w:space="0" w:color="auto"/>
-          <w:insideH w:val="none" w:sz="0" w:space="0" w:color="auto"/>
-          <w:insideV w:val="none" w:sz="0" w:space="0" w:color="auto"/>
-        </w:tblBorders>
-        <w:tblLayout w:type="fixed"/>
-        <w:tblLook w:val="04E0" w:firstRow="1" w:lastRow="1" w:firstColumn="1" w:lastColumn="0" w:noHBand="0" w:noVBand="1"/>
-      </w:tblPr>
-      <w:tblGrid>
-        <w:gridCol w:w="3870"/>
-        <w:gridCol w:w="1170"/>
-        <w:gridCol w:w="1260"/>
-        <w:gridCol w:w="3516"/>
-      </w:tblGrid>
-      <w:tr>
-        <w:trPr>
-          <w:trHeight w:val="182"/>
-          <w:tblHeader/>
-        </w:trPr>
-        <w:tc>
-          <w:tcPr>
-            <w:tcW w:w="3870" w:type="dxa"/>
-          </w:tcPr>
-          <w:p>
-            <w:pPr>
-              <w:ind w:right="-114"/>
-              <w:textAlignment w:val="top"/>
-              <w:rPr>
-                <w:rFonts w:ascii="Calibri" w:hAnsi="Calibri"/>
-                <w:b/>
-                <w:sz w:val="20"/>
-                <w:szCs w:val="20"/>
-              </w:rPr>
-            </w:pPr>
-            <w:r>
-              <w:rPr>
-                <w:rFonts w:ascii="Calibri" w:hAnsi="Calibri"/>
-                <w:b/>
-                <w:sz w:val="20"/>
-                <w:szCs w:val="20"/>
-              </w:rPr>
-              <w:t>&lt;&lt;</w:t>
-            </w:r>
-            <w:r>
-              <w:rPr>
-                <w:rFonts w:ascii="Calibri" w:hAnsi="Calibri"/>
-                <w:b/>
-                <w:sz w:val="20"/>
-                <w:szCs w:val="20"/>
-              </w:rPr>
-              <w:t>MemName</w:t>
-            </w:r>
-            <w:r>
-              <w:rPr>
-                <w:rFonts w:ascii="Calibri" w:hAnsi="Calibri"/>
-                <w:b/>
-                <w:sz w:val="20"/>
-                <w:szCs w:val="20"/>
-              </w:rPr>
-              <w:t>&gt;&gt;</w:t>
-            </w:r>
-          </w:p>
-        </w:tc>
-        <w:tc>
-          <w:tcPr>
-            <w:tcW w:w="1170" w:type="dxa"/>
-          </w:tcPr>
-          <w:p>
-            <w:pPr>
-              <w:ind w:right="-114"/>
-              <w:jc w:val="center"/>
-              <w:textAlignment w:val="top"/>
-              <w:rPr>
-                <w:rFonts w:ascii="Calibri" w:hAnsi="Calibri"/>
-                <w:b/>
-                <w:sz w:val="20"/>
-                <w:szCs w:val="20"/>
-              </w:rPr>
-            </w:pPr>
-            <w:r>
-              <w:rPr>
-                <w:rFonts w:ascii="Calibri" w:hAnsi="Calibri"/>
-                <w:b/>
-                <w:sz w:val="20"/>
-                <w:szCs w:val="20"/>
-              </w:rPr>
-              <w:t>&lt;&lt;</w:t>
-            </w:r>
-            <w:r>
-              <w:rPr>
-                <w:rFonts w:ascii="Calibri" w:hAnsi="Calibri"/>
-                <w:b/>
-                <w:sz w:val="20"/>
-                <w:szCs w:val="20"/>
-              </w:rPr>
-              <w:t>Adult</w:t>
-            </w:r>
-            <w:r>
-              <w:rPr>
-                <w:rFonts w:ascii="Calibri" w:hAnsi="Calibri"/>
-                <w:b/>
-                <w:sz w:val="20"/>
-                <w:szCs w:val="20"/>
-              </w:rPr>
-              <w:t>&gt;&gt;</w:t>
-            </w:r>
-          </w:p>
-        </w:tc>
-        <w:tc>
-          <w:tcPr>
-            <w:tcW w:w="1260" w:type="dxa"/>
-          </w:tcPr>
-          <w:p>
-            <w:pPr>
-              <w:ind w:right="-114"/>
-              <w:jc w:val="center"/>
-              <w:textAlignment w:val="top"/>
-              <w:rPr>
-                <w:rFonts w:ascii="Calibri" w:hAnsi="Calibri"/>
-                <w:b/>
-                <w:sz w:val="20"/>
-                <w:szCs w:val="20"/>
-              </w:rPr>
-            </w:pPr>
-            <w:r>
-              <w:rPr>
-                <w:rFonts w:ascii="Calibri" w:hAnsi="Calibri"/>
-                <w:b/>
-                <w:sz w:val="20"/>
-                <w:szCs w:val="20"/>
-              </w:rPr>
-              <w:t>&lt;&lt;</w:t>
-            </w:r>
-            <w:r>
-              <w:rPr>
-                <w:rFonts w:ascii="Calibri" w:hAnsi="Calibri"/>
-                <w:b/>
-                <w:sz w:val="20"/>
-                <w:szCs w:val="20"/>
-              </w:rPr>
-              <w:t>Minor</w:t>
-            </w:r>
-            <w:r>
-              <w:rPr>
-                <w:rFonts w:ascii="Calibri" w:hAnsi="Calibri"/>
-                <w:b/>
-                <w:sz w:val="20"/>
-                <w:szCs w:val="20"/>
-              </w:rPr>
-              <w:t>&gt;&gt;</w:t>
-            </w:r>
-          </w:p>
-        </w:tc>
-        <w:tc>
-          <w:tcPr>
-            <w:tcW w:w="3516" w:type="dxa"/>
-          </w:tcPr>
-          <w:p>
-            <w:pPr>
-              <w:tabs>
-                <w:tab w:val="left" w:pos="3081"/>
-              </w:tabs>
-              <w:textAlignment w:val="top"/>
-              <w:rPr>
-                <w:rFonts w:ascii="Calibri" w:hAnsi="Calibri"/>
-                <w:b/>
-                <w:sz w:val="20"/>
-                <w:szCs w:val="20"/>
-              </w:rPr>
-            </w:pPr>
-            <w:r>
-              <w:rPr>
-                <w:rFonts w:ascii="Calibri" w:hAnsi="Calibri"/>
-                <w:b/>
-                <w:bCs/>
-                <w:sz w:val="20"/>
-                <w:szCs w:val="20"/>
-              </w:rPr>
-              <w:t>&lt;&lt;</w:t>
-            </w:r>
-            <w:r>
-              <w:rPr>
-                <w:rFonts w:ascii="Calibri" w:hAnsi="Calibri"/>
-                <w:b/>
-                <w:bCs/>
-                <w:sz w:val="20"/>
-                <w:szCs w:val="20"/>
-              </w:rPr>
-              <w:t>NOChange</w:t>
-            </w:r>
-            <w:r>
-              <w:rPr>
-                <w:rFonts w:ascii="Calibri" w:hAnsi="Calibri"/>
-                <w:b/>
-                <w:bCs/>
-                <w:sz w:val="20"/>
-                <w:szCs w:val="20"/>
-              </w:rPr>
-              <w:t>&gt;&gt;</w:t>
-            </w:r>
-          </w:p>
-        </w:tc>
-      </w:tr>
-      <w:tr>
-        <w:trPr>
-          <w:trHeight w:val="197"/>
-        </w:trPr>
-        <w:tc>
-          <w:tcPr>
-            <w:tcW w:w="3870" w:type="dxa"/>
-          </w:tcPr>
-          <w:p>
-            <w:pPr>
-              <w:rPr>
-                <w:rFonts w:ascii="Calibri" w:hAnsi="Calibri"/>
-                <w:sz w:val="20"/>
-                <w:szCs w:val="20"/>
-              </w:rPr>
-            </w:pPr>
-            <w:r>
-              <w:rPr>
-                <w:rFonts w:ascii="Calibri" w:hAnsi="Calibri" w:cs="Tahoma"/>
-                <w:bCs/>
-                <w:noProof/>
-                <w:color w:val="000000"/>
-                <w:sz w:val="20"/>
-                <w:szCs w:val="20"/>
-              </w:rPr>
-              <w:fldChar w:fldCharType="begin"/>
-            </w:r>
-            <w:r>
-              <w:rPr>
-                <w:rFonts w:ascii="Calibri" w:hAnsi="Calibri" w:cs="Tahoma"/>
-                <w:bCs/>
-                <w:noProof/>
-                <w:color w:val="000000"/>
-                <w:sz w:val="20"/>
-                <w:szCs w:val="20"/>
-              </w:rPr>
-              <w:instrText xml:space="preserve"> MERGEFIELD  TableStart:FamMem </w:instrText>
-            </w:r>
-            <w:r>
-              <w:rPr>
-                <w:rFonts w:ascii="Calibri" w:hAnsi="Calibri" w:cs="Tahoma"/>
-                <w:bCs/>
-                <w:noProof/>
-                <w:color w:val="000000"/>
-                <w:sz w:val="20"/>
-                <w:szCs w:val="20"/>
-              </w:rPr>
-              <w:fldChar w:fldCharType="separate"/>
-            </w:r>
-            <w:r>
-              <w:rPr>
-                <w:rFonts w:ascii="Calibri" w:hAnsi="Calibri" w:cs="Tahoma"/>
-                <w:bCs/>
-                <w:noProof/>
-                <w:color w:val="000000"/>
-                <w:sz w:val="20"/>
-                <w:szCs w:val="20"/>
-              </w:rPr>
-              <w:t>«TableStart:FamMem»</w:t>
-            </w:r>
-            <w:r>
-              <w:rPr>
-                <w:rFonts w:ascii="Calibri" w:hAnsi="Calibri" w:cs="Tahoma"/>
-                <w:bCs/>
-                <w:noProof/>
-                <w:color w:val="000000"/>
-                <w:sz w:val="20"/>
-                <w:szCs w:val="20"/>
-              </w:rPr>
-              <w:fldChar w:fldCharType="end"/>
-            </w:r>
-            <w:r>
-              <w:rPr>
-                <w:rFonts w:ascii="Calibri" w:hAnsi="Calibri" w:cstheme="minorHAnsi"/>
-                <w:bCs/>
-                <w:sz w:val="20"/>
-                <w:szCs w:val="20"/>
-              </w:rPr>
-              <w:fldChar w:fldCharType="begin"/>
-            </w:r>
-            <w:r>
-              <w:rPr>
-                <w:rFonts w:ascii="Calibri" w:hAnsi="Calibri" w:cstheme="minorHAnsi"/>
-                <w:bCs/>
-                <w:sz w:val="20"/>
-                <w:szCs w:val="20"/>
-              </w:rPr>
-              <w:instrText xml:space="preserve"> MERGEFIELD  MemberName  \* MERGEFORMAT </w:instrText>
-            </w:r>
-            <w:r>
-              <w:rPr>
-                <w:rFonts w:ascii="Calibri" w:hAnsi="Calibri" w:cstheme="minorHAnsi"/>
-                <w:bCs/>
-                <w:sz w:val="20"/>
-                <w:szCs w:val="20"/>
-              </w:rPr>
-              <w:fldChar w:fldCharType="separate"/>
-            </w:r>
-            <w:r>
-              <w:rPr>
-                <w:rFonts w:ascii="Calibri" w:hAnsi="Calibri" w:cstheme="minorHAnsi"/>
-                <w:bCs/>
-                <w:noProof/>
-                <w:sz w:val="20"/>
-                <w:szCs w:val="20"/>
-              </w:rPr>
-              <w:t>«MemberName»</w:t>
-            </w:r>
-            <w:r>
-              <w:rPr>
-                <w:rFonts w:ascii="Calibri" w:hAnsi="Calibri" w:cstheme="minorHAnsi"/>
-                <w:bCs/>
-                <w:sz w:val="20"/>
-                <w:szCs w:val="20"/>
-              </w:rPr>
-              <w:fldChar w:fldCharType="end"/>
-            </w:r>
-          </w:p>
-        </w:tc>
-        <w:tc>
-          <w:tcPr>
-            <w:tcW w:w="1170" w:type="dxa"/>
-          </w:tcPr>
-          <w:p>
-            <w:pPr>
-              <w:ind w:left="-102" w:right="-114"/>
-              <w:jc w:val="center"/>
-              <w:rPr>
-                <w:rFonts w:ascii="Calibri" w:hAnsi="Calibri"/>
-                <w:sz w:val="20"/>
-                <w:szCs w:val="20"/>
-              </w:rPr>
-            </w:pPr>
-            <w:r>
-              <w:rPr>
-                <w:rFonts w:ascii="Calibri" w:hAnsi="Calibri" w:cstheme="minorHAnsi"/>
-                <w:bCs/>
-                <w:sz w:val="20"/>
-                <w:szCs w:val="20"/>
-              </w:rPr>
-              <w:fldChar w:fldCharType="begin"/>
-            </w:r>
-            <w:r>
-              <w:rPr>
-                <w:rFonts w:ascii="Calibri" w:hAnsi="Calibri" w:cstheme="minorHAnsi"/>
-                <w:bCs/>
-                <w:sz w:val="20"/>
-                <w:szCs w:val="20"/>
-              </w:rPr>
-              <w:instrText xml:space="preserve"> MERGEFIELD  ChkAdult  \* MERGEFORMAT </w:instrText>
-            </w:r>
-            <w:r>
-              <w:rPr>
-                <w:rFonts w:ascii="Calibri" w:hAnsi="Calibri" w:cstheme="minorHAnsi"/>
-                <w:bCs/>
-                <w:sz w:val="20"/>
-                <w:szCs w:val="20"/>
-              </w:rPr>
-              <w:fldChar w:fldCharType="separate"/>
-            </w:r>
-            <w:r>
-              <w:rPr>
-                <w:rFonts w:ascii="Calibri" w:hAnsi="Calibri" w:cstheme="minorHAnsi"/>
-                <w:bCs/>
-                <w:noProof/>
-                <w:sz w:val="20"/>
-                <w:szCs w:val="20"/>
-              </w:rPr>
-              <w:t>«ChkAdult»</w:t>
-            </w:r>
-            <w:r>
-              <w:rPr>
-                <w:rFonts w:ascii="Calibri" w:hAnsi="Calibri" w:cstheme="minorHAnsi"/>
-                <w:bCs/>
-                <w:sz w:val="20"/>
-                <w:szCs w:val="20"/>
-              </w:rPr>
-              <w:fldChar w:fldCharType="end"/>
-            </w:r>
-          </w:p>
-        </w:tc>
-        <w:tc>
-          <w:tcPr>
-            <w:tcW w:w="1260" w:type="dxa"/>
-          </w:tcPr>
-          <w:p>
-            <w:pPr>
-              <w:ind w:left="-108" w:right="-114"/>
-              <w:jc w:val="center"/>
-              <w:rPr>
-                <w:rFonts w:ascii="Calibri" w:hAnsi="Calibri" w:cstheme="minorHAnsi"/>
-                <w:bCs/>
-                <w:sz w:val="20"/>
-                <w:szCs w:val="20"/>
-              </w:rPr>
-            </w:pPr>
-            <w:r>
-              <w:rPr>
-                <w:rFonts w:ascii="Calibri" w:hAnsi="Calibri" w:cstheme="minorHAnsi"/>
-                <w:bCs/>
-                <w:sz w:val="20"/>
-                <w:szCs w:val="20"/>
-              </w:rPr>
-              <w:fldChar w:fldCharType="begin"/>
-            </w:r>
-            <w:r>
-              <w:rPr>
-                <w:rFonts w:ascii="Calibri" w:hAnsi="Calibri" w:cstheme="minorHAnsi"/>
-                <w:bCs/>
-                <w:sz w:val="20"/>
-                <w:szCs w:val="20"/>
-              </w:rPr>
-              <w:instrText xml:space="preserve"> MERGEFIELD  ChkMinor  \* MERGEFORMAT </w:instrText>
-            </w:r>
-            <w:r>
-              <w:rPr>
-                <w:rFonts w:ascii="Calibri" w:hAnsi="Calibri" w:cstheme="minorHAnsi"/>
-                <w:bCs/>
-                <w:sz w:val="20"/>
-                <w:szCs w:val="20"/>
-              </w:rPr>
-              <w:fldChar w:fldCharType="separate"/>
-            </w:r>
-            <w:r>
-              <w:rPr>
-                <w:rFonts w:ascii="Calibri" w:hAnsi="Calibri" w:cstheme="minorHAnsi"/>
-                <w:bCs/>
-                <w:noProof/>
-                <w:sz w:val="20"/>
-                <w:szCs w:val="20"/>
-              </w:rPr>
-              <w:t>«ChkMinor»</w:t>
-            </w:r>
-            <w:r>
-              <w:rPr>
-                <w:rFonts w:ascii="Calibri" w:hAnsi="Calibri" w:cstheme="minorHAnsi"/>
-                <w:bCs/>
-                <w:sz w:val="20"/>
-                <w:szCs w:val="20"/>
-              </w:rPr>
-              <w:fldChar w:fldCharType="end"/>
-            </w:r>
-          </w:p>
-        </w:tc>
-        <w:tc>
-          <w:tcPr>
-            <w:tcW w:w="3516" w:type="dxa"/>
-          </w:tcPr>
-          <w:p>
-            <w:pPr>
-              <w:tabs>
-                <w:tab w:val="left" w:pos="3081"/>
-              </w:tabs>
-              <w:ind w:right="-114"/>
-              <w:rPr>
-                <w:rFonts w:ascii="Calibri" w:hAnsi="Calibri" w:cstheme="minorHAnsi"/>
-                <w:bCs/>
-                <w:sz w:val="20"/>
-                <w:szCs w:val="20"/>
-              </w:rPr>
-            </w:pPr>
-            <w:r>
-              <w:rPr>
-                <w:rFonts w:ascii="Calibri" w:hAnsi="Calibri" w:cstheme="minorHAnsi"/>
-                <w:bCs/>
-                <w:sz w:val="20"/>
-                <w:szCs w:val="20"/>
-              </w:rPr>
-              <w:fldChar w:fldCharType="begin"/>
-            </w:r>
-            <w:r>
-              <w:rPr>
-                <w:rFonts w:ascii="Calibri" w:hAnsi="Calibri" w:cstheme="minorHAnsi"/>
-                <w:bCs/>
-                <w:sz w:val="20"/>
-                <w:szCs w:val="20"/>
-              </w:rPr>
-              <w:instrText xml:space="preserve"> MERGEFIELD  ChangeDesc  \* MERGEFORMAT </w:instrText>
-            </w:r>
-            <w:r>
-              <w:rPr>
-                <w:rFonts w:ascii="Calibri" w:hAnsi="Calibri" w:cstheme="minorHAnsi"/>
-                <w:bCs/>
-                <w:sz w:val="20"/>
-                <w:szCs w:val="20"/>
-              </w:rPr>
-              <w:fldChar w:fldCharType="separate"/>
-            </w:r>
-            <w:r>
-              <w:rPr>
-                <w:rFonts w:ascii="Calibri" w:hAnsi="Calibri" w:cstheme="minorHAnsi"/>
-                <w:bCs/>
-                <w:noProof/>
-                <w:sz w:val="20"/>
-                <w:szCs w:val="20"/>
-              </w:rPr>
-              <w:t>«ChangeDesc»</w:t>
-            </w:r>
-            <w:r>
-              <w:rPr>
-                <w:rFonts w:ascii="Calibri" w:hAnsi="Calibri" w:cstheme="minorHAnsi"/>
-                <w:bCs/>
-                <w:sz w:val="20"/>
-                <w:szCs w:val="20"/>
-              </w:rPr>
-              <w:fldChar w:fldCharType="end"/>
-            </w:r>
-            <w:r>
-              <w:rPr>
-                <w:rFonts w:ascii="Calibri" w:hAnsi="Calibri" w:cs="Tahoma"/>
-                <w:bCs/>
-                <w:noProof/>
-                <w:color w:val="000000"/>
-                <w:sz w:val="20"/>
-                <w:szCs w:val="20"/>
-              </w:rPr>
-              <w:fldChar w:fldCharType="begin"/>
-            </w:r>
-            <w:r>
-              <w:rPr>
-                <w:rFonts w:ascii="Calibri" w:hAnsi="Calibri" w:cs="Tahoma"/>
-                <w:bCs/>
-                <w:noProof/>
-                <w:color w:val="000000"/>
-                <w:sz w:val="20"/>
-                <w:szCs w:val="20"/>
-              </w:rPr>
-              <w:instrText xml:space="preserve"> MERGEFIELD  TableEnd:FamMem </w:instrText>
-            </w:r>
-            <w:r>
-              <w:rPr>
-                <w:rFonts w:ascii="Calibri" w:hAnsi="Calibri" w:cs="Tahoma"/>
-                <w:bCs/>
-                <w:noProof/>
-                <w:color w:val="000000"/>
-                <w:sz w:val="20"/>
-                <w:szCs w:val="20"/>
-              </w:rPr>
-              <w:fldChar w:fldCharType="separate"/>
-            </w:r>
-            <w:r>
-              <w:rPr>
-                <w:rFonts w:ascii="Calibri" w:hAnsi="Calibri" w:cs="Tahoma"/>
-                <w:bCs/>
-                <w:noProof/>
-                <w:color w:val="000000"/>
-                <w:sz w:val="20"/>
-                <w:szCs w:val="20"/>
-              </w:rPr>
-              <w:t>«TableEnd:FamMem»</w:t>
-            </w:r>
-            <w:r>
-              <w:rPr>
-                <w:rFonts w:ascii="Calibri" w:hAnsi="Calibri" w:cs="Tahoma"/>
-                <w:bCs/>
-                <w:noProof/>
-                <w:color w:val="000000"/>
-                <w:sz w:val="20"/>
-                <w:szCs w:val="20"/>
-              </w:rPr>
-              <w:fldChar w:fldCharType="end"/>
-            </w:r>
-          </w:p>
-        </w:tc>
-      </w:tr>
-    </w:tbl>
+        <w:ind w:firstLine="720"/>
+        <w:rPr>
+          <w:rFonts w:ascii="Calibri" w:hAnsi="Calibri"/>
+          <w:sz w:val="20"/>
+          <w:szCs w:val="20"/>
+        </w:rPr>
+      </w:pPr>
+      <w:r>
+        <w:rPr>
+          <w:rFonts w:ascii="Calibri" w:hAnsi="Calibri"/>
+          <w:sz w:val="20"/>
+          <w:szCs w:val="20"/>
+        </w:rPr>
+        <w:t>&lt;&lt;</w:t>
+      </w:r>
+      <w:proofErr w:type="spellStart"/>
+      <w:r>
+        <w:rPr>
+          <w:rFonts w:ascii="Calibri" w:hAnsi="Calibri"/>
+          <w:sz w:val="20"/>
+          <w:szCs w:val="20"/>
+        </w:rPr>
+        <w:t>ChkRentAdjPara</w:t>
+      </w:r>
+      <w:proofErr w:type="spellEnd"/>
+      <w:r>
+        <w:rPr>
+          <w:rFonts w:ascii="Calibri" w:hAnsi="Calibri"/>
+          <w:sz w:val="20"/>
+          <w:szCs w:val="20"/>
+        </w:rPr>
+        <w:t>&gt;&gt;</w:t>
+      </w:r>
+    </w:p>
     <w:p>
       <w:pPr>
         <w:spacing w:after="0"/>
-        <w:rPr>
-          <w:rFonts w:ascii="Calibri" w:hAnsi="Calibri"/>
-          <w:b/>
-          <w:sz w:val="20"/>
-          <w:szCs w:val="20"/>
-        </w:rPr>
-      </w:pPr>
+        <w:ind w:firstLine="720"/>
+        <w:rPr>
+          <w:rFonts w:ascii="Calibri" w:hAnsi="Calibri"/>
+          <w:sz w:val="20"/>
+          <w:szCs w:val="20"/>
+        </w:rPr>
+      </w:pPr>
+    </w:p>
+    <w:p>
+      <w:pPr>
+        <w:spacing w:after="0"/>
+        <w:rPr>
+          <w:rFonts w:ascii="Calibri" w:hAnsi="Calibri"/>
+          <w:sz w:val="20"/>
+          <w:szCs w:val="20"/>
+        </w:rPr>
+      </w:pPr>
+      <w:r>
+        <w:rPr>
+          <w:rFonts w:ascii="Calibri" w:hAnsi="Calibri"/>
+          <w:b/>
+          <w:sz w:val="20"/>
+          <w:szCs w:val="20"/>
+        </w:rPr>
+        <w:t xml:space="preserve">2. </w:t>
+      </w:r>
+      <w:r>
+        <w:rPr>
+          <w:rFonts w:ascii="Calibri" w:hAnsi="Calibri"/>
+          <w:b/>
+          <w:sz w:val="20"/>
+          <w:szCs w:val="20"/>
+        </w:rPr>
+        <w:t>RESULTS OF CHANGE:</w:t>
+      </w:r>
     </w:p>
     <w:p>
       <w:pPr>
         <w:pStyle w:val="ListParagraph"/>
-        <w:numPr>
-          <w:ilvl w:val="0"/>
-          <w:numId w:val="1"/>
-        </w:numPr>
         <w:spacing w:after="0"/>
         <w:rPr>
           <w:rFonts w:ascii="Calibri" w:hAnsi="Calibri"/>
@@ -1099,15 +789,6 @@
           <w:szCs w:val="20"/>
         </w:rPr>
       </w:pPr>
-      <w:r>
-        <w:rPr>
-          <w:rFonts w:ascii="Calibri" w:hAnsi="Calibri"/>
-          <w:b/>
-          <w:sz w:val="20"/>
-          <w:szCs w:val="20"/>
-        </w:rPr>
-        <w:t>RESULTS OF CHANGE:</w:t>
-      </w:r>
     </w:p>
     <w:tbl>
       <w:tblPr>
@@ -1137,6 +818,9 @@
         <w:tc>
           <w:tcPr>
             <w:tcW w:w="1800" w:type="dxa"/>
+            <w:tcBorders>
+              <w:bottom w:val="single" w:sz="4" w:space="0" w:color="auto"/>
+            </w:tcBorders>
           </w:tcPr>
           <w:p>
             <w:pPr>
@@ -1255,6 +939,9 @@
         <w:tc>
           <w:tcPr>
             <w:tcW w:w="1980" w:type="dxa"/>
+            <w:tcBorders>
+              <w:bottom w:val="single" w:sz="4" w:space="0" w:color="auto"/>
+            </w:tcBorders>
           </w:tcPr>
           <w:p>
             <w:pPr>
@@ -1380,6 +1067,12 @@
         <w:tc>
           <w:tcPr>
             <w:tcW w:w="1800" w:type="dxa"/>
+            <w:tcBorders>
+              <w:top w:val="single" w:sz="4" w:space="0" w:color="auto"/>
+              <w:left w:val="single" w:sz="4" w:space="0" w:color="auto"/>
+              <w:bottom w:val="single" w:sz="4" w:space="0" w:color="auto"/>
+              <w:right w:val="single" w:sz="4" w:space="0" w:color="auto"/>
+            </w:tcBorders>
           </w:tcPr>
           <w:p>
             <w:pPr>
@@ -1495,6 +1188,12 @@
         <w:tc>
           <w:tcPr>
             <w:tcW w:w="1980" w:type="dxa"/>
+            <w:tcBorders>
+              <w:top w:val="single" w:sz="4" w:space="0" w:color="auto"/>
+              <w:left w:val="single" w:sz="4" w:space="0" w:color="auto"/>
+              <w:bottom w:val="single" w:sz="4" w:space="0" w:color="auto"/>
+              <w:right w:val="single" w:sz="4" w:space="0" w:color="auto"/>
+            </w:tcBorders>
           </w:tcPr>
           <w:p>
             <w:pPr>
@@ -1729,11 +1428,54 @@
     </w:p>
     <w:p>
       <w:pPr>
+        <w:spacing w:after="0"/>
+        <w:rPr>
+          <w:rFonts w:ascii="Calibri" w:hAnsi="Calibri"/>
+          <w:b/>
+          <w:sz w:val="20"/>
+          <w:szCs w:val="20"/>
+        </w:rPr>
+      </w:pPr>
+      <w:r>
+        <w:rPr>
+          <w:rFonts w:ascii="Calibri" w:hAnsi="Calibri"/>
+          <w:b/>
+          <w:sz w:val="20"/>
+          <w:szCs w:val="20"/>
+        </w:rPr>
+        <w:t xml:space="preserve">3. </w:t>
+      </w:r>
+      <w:r>
+        <w:rPr>
+          <w:rFonts w:ascii="Calibri" w:hAnsi="Calibri"/>
+          <w:b/>
+          <w:sz w:val="20"/>
+          <w:szCs w:val="20"/>
+        </w:rPr>
+        <w:t>EFFECTIVE</w:t>
+      </w:r>
+      <w:r>
+        <w:rPr>
+          <w:rFonts w:ascii="Calibri" w:hAnsi="Calibri"/>
+          <w:b/>
+          <w:sz w:val="20"/>
+          <w:szCs w:val="20"/>
+        </w:rPr>
+        <w:t xml:space="preserve"> </w:t>
+      </w:r>
+      <w:r>
+        <w:rPr>
+          <w:rFonts w:ascii="Calibri" w:hAnsi="Calibri"/>
+          <w:b/>
+          <w:sz w:val="20"/>
+          <w:szCs w:val="20"/>
+        </w:rPr>
+        <w:t>DATE</w:t>
+      </w:r>
+    </w:p>
+    <w:p>
+      <w:pPr>
         <w:pStyle w:val="ListParagraph"/>
-        <w:numPr>
-          <w:ilvl w:val="0"/>
-          <w:numId w:val="1"/>
-        </w:numPr>
         <w:spacing w:after="0"/>
         <w:rPr>
           <w:rFonts w:ascii="Calibri" w:hAnsi="Calibri"/>
@@ -1742,19 +1484,45 @@
           <w:szCs w:val="20"/>
         </w:rPr>
       </w:pPr>
-      <w:r>
-        <w:rPr>
-          <w:rFonts w:ascii="Calibri" w:hAnsi="Calibri"/>
-          <w:b/>
-          <w:sz w:val="20"/>
-          <w:szCs w:val="20"/>
-        </w:rPr>
-        <w:t>EFFECTIVE</w:t>
-      </w:r>
-      <w:r>
-        <w:rPr>
-          <w:rFonts w:ascii="Calibri" w:hAnsi="Calibri"/>
-          <w:b/>
+    </w:p>
+    <w:p>
+      <w:pPr>
+        <w:spacing w:after="0"/>
+        <w:rPr>
+          <w:rFonts w:ascii="Calibri" w:hAnsi="Calibri"/>
+          <w:sz w:val="20"/>
+          <w:szCs w:val="20"/>
+        </w:rPr>
+      </w:pPr>
+      <w:r>
+        <w:rPr>
+          <w:rFonts w:ascii="Calibri" w:hAnsi="Calibri"/>
+          <w:sz w:val="20"/>
+          <w:szCs w:val="20"/>
+        </w:rPr>
+        <w:t>&lt;&lt;</w:t>
+      </w:r>
+      <w:proofErr w:type="spellStart"/>
+      <w:r>
+        <w:rPr>
+          <w:rFonts w:ascii="Calibri" w:hAnsi="Calibri"/>
+          <w:sz w:val="20"/>
+          <w:szCs w:val="20"/>
+        </w:rPr>
+        <w:t>ContractDateText</w:t>
+      </w:r>
+      <w:proofErr w:type="spellEnd"/>
+      <w:r>
+        <w:rPr>
+          <w:rFonts w:ascii="Calibri" w:hAnsi="Calibri"/>
+          <w:sz w:val="20"/>
+          <w:szCs w:val="20"/>
+        </w:rPr>
+        <w:t>&gt;&gt;</w:t>
+      </w:r>
+      <w:r>
+        <w:rPr>
+          <w:rFonts w:ascii="Calibri" w:hAnsi="Calibri"/>
           <w:sz w:val="20"/>
           <w:szCs w:val="20"/>
         </w:rPr>
@@ -1767,53 +1535,60 @@
           <w:sz w:val="20"/>
           <w:szCs w:val="20"/>
         </w:rPr>
-        <w:t>DATE</w:t>
-      </w:r>
-    </w:p>
-    <w:p>
-      <w:pPr>
-        <w:spacing w:after="0"/>
-        <w:rPr>
-          <w:rFonts w:ascii="Calibri" w:hAnsi="Calibri"/>
-          <w:sz w:val="20"/>
-          <w:szCs w:val="20"/>
-        </w:rPr>
-      </w:pPr>
-      <w:r>
-        <w:rPr>
-          <w:rFonts w:ascii="Calibri" w:hAnsi="Calibri"/>
-          <w:sz w:val="20"/>
-          <w:szCs w:val="20"/>
-        </w:rPr>
-        <w:t>&lt;&lt;LeaseAmendMentPara&gt;&gt;</w:t>
-      </w:r>
-    </w:p>
-    <w:p>
-      <w:pPr>
-        <w:spacing w:after="0"/>
-        <w:rPr>
-          <w:rFonts w:ascii="Calibri" w:hAnsi="Calibri"/>
-          <w:sz w:val="20"/>
-          <w:szCs w:val="20"/>
-        </w:rPr>
-      </w:pPr>
-    </w:p>
-    <w:p>
-      <w:pPr>
-        <w:spacing w:after="0"/>
-        <w:rPr>
-          <w:rFonts w:ascii="Calibri" w:hAnsi="Calibri"/>
-          <w:sz w:val="20"/>
-          <w:szCs w:val="20"/>
-        </w:rPr>
-      </w:pPr>
-      <w:r>
-        <w:rPr>
-          <w:rFonts w:ascii="Calibri" w:hAnsi="Calibri"/>
-          <w:sz w:val="20"/>
-          <w:szCs w:val="20"/>
-        </w:rPr>
-        <w:t>To the Tenant Only</w:t>
+        <w:t>&lt;&lt;EffectiveDate</w:t>
+      </w:r>
+      <w:r>
+        <w:rPr>
+          <w:rFonts w:ascii="Calibri" w:hAnsi="Calibri"/>
+          <w:b/>
+          <w:sz w:val="20"/>
+          <w:szCs w:val="20"/>
+        </w:rPr>
+        <w:t>3</w:t>
+      </w:r>
+      <w:r>
+        <w:rPr>
+          <w:rFonts w:ascii="Calibri" w:hAnsi="Calibri"/>
+          <w:b/>
+          <w:sz w:val="20"/>
+          <w:szCs w:val="20"/>
+        </w:rPr>
+        <w:t>&gt;&gt;</w:t>
+      </w:r>
+      <w:r>
+        <w:rPr>
+          <w:rFonts w:ascii="Calibri" w:hAnsi="Calibri"/>
+          <w:b/>
+          <w:sz w:val="20"/>
+          <w:szCs w:val="20"/>
+        </w:rPr>
+        <w:t xml:space="preserve"> </w:t>
+      </w:r>
+      <w:r>
+        <w:rPr>
+          <w:rFonts w:ascii="Calibri" w:hAnsi="Calibri"/>
+          <w:sz w:val="20"/>
+          <w:szCs w:val="20"/>
+        </w:rPr>
+        <w:t>&lt;&lt;</w:t>
+      </w:r>
+      <w:proofErr w:type="spellStart"/>
+      <w:r>
+        <w:rPr>
+          <w:rFonts w:ascii="Calibri" w:hAnsi="Calibri"/>
+          <w:sz w:val="20"/>
+          <w:szCs w:val="20"/>
+        </w:rPr>
+        <w:t>LeaseAmendMentPara</w:t>
+      </w:r>
+      <w:proofErr w:type="spellEnd"/>
+      <w:r>
+        <w:rPr>
+          <w:rFonts w:ascii="Calibri" w:hAnsi="Calibri"/>
+          <w:sz w:val="20"/>
+          <w:szCs w:val="20"/>
+        </w:rPr>
+        <w:t>&gt;&gt;</w:t>
       </w:r>
     </w:p>
     <w:p>
@@ -1881,16 +1656,6 @@
     </w:p>
     <w:p>
       <w:pPr>
-        <w:spacing w:after="0"/>
-        <w:rPr>
-          <w:rFonts w:ascii="Calibri" w:hAnsi="Calibri"/>
-          <w:sz w:val="20"/>
-          <w:szCs w:val="20"/>
-        </w:rPr>
-      </w:pPr>
-    </w:p>
-    <w:p>
-      <w:pPr>
         <w:autoSpaceDE w:val="0"/>
         <w:autoSpaceDN w:val="0"/>
         <w:adjustRightInd w:val="0"/>
@@ -1900,13 +1665,6 @@
           <w:color w:val="000000"/>
         </w:rPr>
       </w:pPr>
-      <w:r>
-        <w:rPr>
-          <w:rFonts w:ascii="Times New Roman" w:hAnsi="Times New Roman" w:cs="Times New Roman"/>
-          <w:color w:val="000000"/>
-        </w:rPr>
-        <w:t>If you have any questions, please call our Property Management Call Center at (831) 454-5977 between 8:00 AM – 4:30 PM, Monday through Thursday.  We look forward to meeting with you, reviewing your eligibility for the program, and answering any questions you may have.</w:t>
-      </w:r>
     </w:p>
     <w:p>
       <w:pPr>
@@ -1916,9 +1674,62 @@
         <w:spacing w:after="0" w:line="240" w:lineRule="auto"/>
         <w:rPr>
           <w:rFonts w:ascii="Times New Roman" w:hAnsi="Times New Roman" w:cs="Times New Roman"/>
-          <w:color w:val="000000"/>
-        </w:rPr>
-      </w:pPr>
+          <w:i/>
+          <w:iCs/>
+          <w:sz w:val="20"/>
+          <w:szCs w:val="20"/>
+        </w:rPr>
+      </w:pPr>
+      <w:r>
+        <w:rPr>
+          <w:rFonts w:ascii="Times New Roman" w:hAnsi="Times New Roman" w:cs="Times New Roman"/>
+          <w:i/>
+          <w:iCs/>
+          <w:sz w:val="20"/>
+          <w:szCs w:val="20"/>
+        </w:rPr>
+        <w:t>If you have a disability which precludes you from complying with this le</w:t>
+      </w:r>
+      <w:r>
+        <w:rPr>
+          <w:rFonts w:ascii="Times New Roman" w:hAnsi="Times New Roman" w:cs="Times New Roman"/>
+          <w:i/>
+          <w:iCs/>
+          <w:sz w:val="20"/>
+          <w:szCs w:val="20"/>
+        </w:rPr>
+        <w:t>tter, please call (831) 454-5955</w:t>
+      </w:r>
+      <w:r>
+        <w:rPr>
+          <w:rFonts w:ascii="Times New Roman" w:hAnsi="Times New Roman" w:cs="Times New Roman"/>
+          <w:i/>
+          <w:iCs/>
+          <w:sz w:val="20"/>
+          <w:szCs w:val="20"/>
+        </w:rPr>
+        <w:t>, Monday through Thursday between 8:00</w:t>
+      </w:r>
+      <w:r>
+        <w:rPr>
+          <w:rFonts w:ascii="Times New Roman" w:hAnsi="Times New Roman" w:cs="Times New Roman"/>
+          <w:i/>
+          <w:iCs/>
+          <w:sz w:val="20"/>
+          <w:szCs w:val="20"/>
+        </w:rPr>
+        <w:t xml:space="preserve"> AM </w:t>
+      </w:r>
+      <w:r>
+        <w:rPr>
+          <w:rFonts w:ascii="Times New Roman" w:hAnsi="Times New Roman" w:cs="Times New Roman"/>
+          <w:i/>
+          <w:iCs/>
+          <w:sz w:val="20"/>
+          <w:szCs w:val="20"/>
+        </w:rPr>
+        <w:t>and 4:30 PM. The office is closed on Fridays.</w:t>
+      </w:r>
     </w:p>
     <w:p>
       <w:pPr>
@@ -1928,15 +1739,2076 @@
         <w:spacing w:after="0" w:line="240" w:lineRule="auto"/>
         <w:rPr>
           <w:rFonts w:ascii="Times New Roman" w:hAnsi="Times New Roman" w:cs="Times New Roman"/>
-          <w:color w:val="000000"/>
-        </w:rPr>
-      </w:pPr>
-      <w:r>
-        <w:rPr>
-          <w:rFonts w:ascii="Times New Roman" w:hAnsi="Times New Roman" w:cs="Times New Roman"/>
-          <w:color w:val="000000"/>
-        </w:rPr>
-        <w:t>Sincerely,</w:t>
+          <w:i/>
+          <w:iCs/>
+          <w:sz w:val="20"/>
+          <w:szCs w:val="20"/>
+        </w:rPr>
+      </w:pPr>
+    </w:p>
+    <w:p>
+      <w:pPr>
+        <w:rPr>
+          <w:rFonts w:ascii="Times New Roman" w:hAnsi="Times New Roman" w:cs="Times New Roman"/>
+          <w:iCs/>
+          <w:sz w:val="20"/>
+          <w:szCs w:val="20"/>
+        </w:rPr>
+      </w:pPr>
+      <w:r>
+        <w:rPr>
+          <w:rFonts w:ascii="Times New Roman" w:hAnsi="Times New Roman" w:cs="Times New Roman"/>
+          <w:i/>
+          <w:iCs/>
+          <w:sz w:val="20"/>
+          <w:szCs w:val="20"/>
+        </w:rPr>
+        <w:t xml:space="preserve">Si </w:t>
+      </w:r>
+      <w:proofErr w:type="spellStart"/>
+      <w:r>
+        <w:rPr>
+          <w:rFonts w:ascii="Times New Roman" w:hAnsi="Times New Roman" w:cs="Times New Roman"/>
+          <w:i/>
+          <w:iCs/>
+          <w:sz w:val="20"/>
+          <w:szCs w:val="20"/>
+        </w:rPr>
+        <w:t>desea</w:t>
+      </w:r>
+      <w:proofErr w:type="spellEnd"/>
+      <w:r>
+        <w:rPr>
+          <w:rFonts w:ascii="Times New Roman" w:hAnsi="Times New Roman" w:cs="Times New Roman"/>
+          <w:i/>
+          <w:iCs/>
+          <w:sz w:val="20"/>
+          <w:szCs w:val="20"/>
+        </w:rPr>
+        <w:t xml:space="preserve"> </w:t>
+      </w:r>
+      <w:proofErr w:type="spellStart"/>
+      <w:r>
+        <w:rPr>
+          <w:rFonts w:ascii="Times New Roman" w:hAnsi="Times New Roman" w:cs="Times New Roman"/>
+          <w:i/>
+          <w:iCs/>
+          <w:sz w:val="20"/>
+          <w:szCs w:val="20"/>
+        </w:rPr>
+        <w:t>una</w:t>
+      </w:r>
+      <w:proofErr w:type="spellEnd"/>
+      <w:r>
+        <w:rPr>
+          <w:rFonts w:ascii="Times New Roman" w:hAnsi="Times New Roman" w:cs="Times New Roman"/>
+          <w:i/>
+          <w:iCs/>
+          <w:sz w:val="20"/>
+          <w:szCs w:val="20"/>
+        </w:rPr>
+        <w:t xml:space="preserve"> </w:t>
+      </w:r>
+      <w:proofErr w:type="spellStart"/>
+      <w:r>
+        <w:rPr>
+          <w:rFonts w:ascii="Times New Roman" w:hAnsi="Times New Roman" w:cs="Times New Roman"/>
+          <w:i/>
+          <w:iCs/>
+          <w:sz w:val="20"/>
+          <w:szCs w:val="20"/>
+        </w:rPr>
+        <w:t>traducción</w:t>
+      </w:r>
+      <w:proofErr w:type="spellEnd"/>
+      <w:r>
+        <w:rPr>
+          <w:rFonts w:ascii="Times New Roman" w:hAnsi="Times New Roman" w:cs="Times New Roman"/>
+          <w:i/>
+          <w:iCs/>
+          <w:sz w:val="20"/>
+          <w:szCs w:val="20"/>
+        </w:rPr>
+        <w:t xml:space="preserve"> </w:t>
+      </w:r>
+      <w:proofErr w:type="spellStart"/>
+      <w:r>
+        <w:rPr>
+          <w:rFonts w:ascii="Times New Roman" w:hAnsi="Times New Roman" w:cs="Times New Roman"/>
+          <w:i/>
+          <w:iCs/>
+          <w:sz w:val="20"/>
+          <w:szCs w:val="20"/>
+        </w:rPr>
+        <w:t>en</w:t>
+      </w:r>
+      <w:proofErr w:type="spellEnd"/>
+      <w:r>
+        <w:rPr>
+          <w:rFonts w:ascii="Times New Roman" w:hAnsi="Times New Roman" w:cs="Times New Roman"/>
+          <w:i/>
+          <w:iCs/>
+          <w:sz w:val="20"/>
+          <w:szCs w:val="20"/>
+        </w:rPr>
+        <w:t xml:space="preserve"> </w:t>
+      </w:r>
+      <w:proofErr w:type="spellStart"/>
+      <w:r>
+        <w:rPr>
+          <w:rFonts w:ascii="Times New Roman" w:hAnsi="Times New Roman" w:cs="Times New Roman"/>
+          <w:i/>
+          <w:iCs/>
+          <w:sz w:val="20"/>
+          <w:szCs w:val="20"/>
+        </w:rPr>
+        <w:t>español</w:t>
+      </w:r>
+      <w:proofErr w:type="spellEnd"/>
+      <w:r>
+        <w:rPr>
+          <w:rFonts w:ascii="Times New Roman" w:hAnsi="Times New Roman" w:cs="Times New Roman"/>
+          <w:i/>
+          <w:iCs/>
+          <w:sz w:val="20"/>
+          <w:szCs w:val="20"/>
+        </w:rPr>
+        <w:t xml:space="preserve">, </w:t>
+      </w:r>
+      <w:proofErr w:type="spellStart"/>
+      <w:r>
+        <w:rPr>
+          <w:rFonts w:ascii="Times New Roman" w:hAnsi="Times New Roman" w:cs="Times New Roman"/>
+          <w:i/>
+          <w:iCs/>
+          <w:sz w:val="20"/>
+          <w:szCs w:val="20"/>
+        </w:rPr>
+        <w:t>p</w:t>
+      </w:r>
+      <w:r>
+        <w:rPr>
+          <w:rFonts w:ascii="Times New Roman" w:hAnsi="Times New Roman" w:cs="Times New Roman"/>
+          <w:i/>
+          <w:iCs/>
+          <w:sz w:val="20"/>
+          <w:szCs w:val="20"/>
+        </w:rPr>
+        <w:t>or</w:t>
+      </w:r>
+      <w:proofErr w:type="spellEnd"/>
+      <w:r>
+        <w:rPr>
+          <w:rFonts w:ascii="Times New Roman" w:hAnsi="Times New Roman" w:cs="Times New Roman"/>
+          <w:i/>
+          <w:iCs/>
+          <w:sz w:val="20"/>
+          <w:szCs w:val="20"/>
+        </w:rPr>
+        <w:t xml:space="preserve"> favor </w:t>
+      </w:r>
+      <w:proofErr w:type="spellStart"/>
+      <w:r>
+        <w:rPr>
+          <w:rFonts w:ascii="Times New Roman" w:hAnsi="Times New Roman" w:cs="Times New Roman"/>
+          <w:i/>
+          <w:iCs/>
+          <w:sz w:val="20"/>
+          <w:szCs w:val="20"/>
+        </w:rPr>
+        <w:t>llame</w:t>
+      </w:r>
+      <w:proofErr w:type="spellEnd"/>
+      <w:r>
+        <w:rPr>
+          <w:rFonts w:ascii="Times New Roman" w:hAnsi="Times New Roman" w:cs="Times New Roman"/>
+          <w:i/>
+          <w:iCs/>
+          <w:sz w:val="20"/>
+          <w:szCs w:val="20"/>
+        </w:rPr>
+        <w:t xml:space="preserve"> al (831) 454-5955</w:t>
+      </w:r>
+      <w:r>
+        <w:rPr>
+          <w:rFonts w:ascii="Times New Roman" w:hAnsi="Times New Roman" w:cs="Times New Roman"/>
+          <w:i/>
+          <w:iCs/>
+          <w:sz w:val="20"/>
+          <w:szCs w:val="20"/>
+        </w:rPr>
+        <w:t>, entre 8:00</w:t>
+      </w:r>
+      <w:r>
+        <w:rPr>
+          <w:rFonts w:ascii="Times New Roman" w:hAnsi="Times New Roman" w:cs="Times New Roman"/>
+          <w:i/>
+          <w:iCs/>
+          <w:sz w:val="20"/>
+          <w:szCs w:val="20"/>
+        </w:rPr>
+        <w:t xml:space="preserve"> </w:t>
+      </w:r>
+      <w:proofErr w:type="gramStart"/>
+      <w:r>
+        <w:rPr>
+          <w:rFonts w:ascii="Times New Roman" w:hAnsi="Times New Roman" w:cs="Times New Roman"/>
+          <w:i/>
+          <w:iCs/>
+          <w:sz w:val="20"/>
+          <w:szCs w:val="20"/>
+        </w:rPr>
+        <w:t xml:space="preserve">AM </w:t>
+      </w:r>
+      <w:r>
+        <w:rPr>
+          <w:rFonts w:ascii="Times New Roman" w:hAnsi="Times New Roman" w:cs="Times New Roman"/>
+          <w:i/>
+          <w:iCs/>
+          <w:sz w:val="20"/>
+          <w:szCs w:val="20"/>
+        </w:rPr>
+        <w:t xml:space="preserve"> y</w:t>
+      </w:r>
+      <w:proofErr w:type="gramEnd"/>
+      <w:r>
+        <w:rPr>
+          <w:rFonts w:ascii="Times New Roman" w:hAnsi="Times New Roman" w:cs="Times New Roman"/>
+          <w:i/>
+          <w:iCs/>
+          <w:sz w:val="20"/>
+          <w:szCs w:val="20"/>
+        </w:rPr>
+        <w:t xml:space="preserve"> 4:30 PM de lunes a </w:t>
+      </w:r>
+      <w:proofErr w:type="spellStart"/>
+      <w:r>
+        <w:rPr>
+          <w:rFonts w:ascii="Times New Roman" w:hAnsi="Times New Roman" w:cs="Times New Roman"/>
+          <w:i/>
+          <w:iCs/>
+          <w:sz w:val="20"/>
+          <w:szCs w:val="20"/>
+        </w:rPr>
+        <w:t>jueves</w:t>
+      </w:r>
+      <w:proofErr w:type="spellEnd"/>
+      <w:r>
+        <w:rPr>
+          <w:rFonts w:ascii="Times New Roman" w:hAnsi="Times New Roman" w:cs="Times New Roman"/>
+          <w:i/>
+          <w:iCs/>
+          <w:sz w:val="20"/>
+          <w:szCs w:val="20"/>
+        </w:rPr>
+        <w:t xml:space="preserve">. </w:t>
+      </w:r>
+      <w:proofErr w:type="gramStart"/>
+      <w:r>
+        <w:rPr>
+          <w:rFonts w:ascii="Times New Roman" w:hAnsi="Times New Roman" w:cs="Times New Roman"/>
+          <w:i/>
+          <w:iCs/>
+          <w:sz w:val="20"/>
+          <w:szCs w:val="20"/>
+        </w:rPr>
+        <w:t xml:space="preserve">Los </w:t>
+      </w:r>
+      <w:proofErr w:type="spellStart"/>
+      <w:r>
+        <w:rPr>
+          <w:rFonts w:ascii="Times New Roman" w:hAnsi="Times New Roman" w:cs="Times New Roman"/>
+          <w:i/>
+          <w:iCs/>
+          <w:sz w:val="20"/>
+          <w:szCs w:val="20"/>
+        </w:rPr>
+        <w:t>viernes</w:t>
+      </w:r>
+      <w:proofErr w:type="spellEnd"/>
+      <w:r>
+        <w:rPr>
+          <w:rFonts w:ascii="Times New Roman" w:hAnsi="Times New Roman" w:cs="Times New Roman"/>
+          <w:i/>
+          <w:iCs/>
+          <w:sz w:val="20"/>
+          <w:szCs w:val="20"/>
+        </w:rPr>
+        <w:t xml:space="preserve"> la </w:t>
+      </w:r>
+      <w:proofErr w:type="spellStart"/>
+      <w:r>
+        <w:rPr>
+          <w:rFonts w:ascii="Times New Roman" w:hAnsi="Times New Roman" w:cs="Times New Roman"/>
+          <w:i/>
+          <w:iCs/>
+          <w:sz w:val="20"/>
+          <w:szCs w:val="20"/>
+        </w:rPr>
+        <w:t>oficina</w:t>
+      </w:r>
+      <w:proofErr w:type="spellEnd"/>
+      <w:r>
+        <w:rPr>
+          <w:rFonts w:ascii="Times New Roman" w:hAnsi="Times New Roman" w:cs="Times New Roman"/>
+          <w:i/>
+          <w:iCs/>
+          <w:sz w:val="20"/>
+          <w:szCs w:val="20"/>
+        </w:rPr>
+        <w:t xml:space="preserve"> se </w:t>
+      </w:r>
+      <w:proofErr w:type="spellStart"/>
+      <w:r>
+        <w:rPr>
+          <w:rFonts w:ascii="Times New Roman" w:hAnsi="Times New Roman" w:cs="Times New Roman"/>
+          <w:i/>
+          <w:iCs/>
+          <w:sz w:val="20"/>
+          <w:szCs w:val="20"/>
+        </w:rPr>
+        <w:t>encuentra</w:t>
+      </w:r>
+      <w:proofErr w:type="spellEnd"/>
+      <w:r>
+        <w:rPr>
+          <w:rFonts w:ascii="Times New Roman" w:hAnsi="Times New Roman" w:cs="Times New Roman"/>
+          <w:i/>
+          <w:iCs/>
+          <w:sz w:val="20"/>
+          <w:szCs w:val="20"/>
+        </w:rPr>
+        <w:t xml:space="preserve"> </w:t>
+      </w:r>
+      <w:proofErr w:type="spellStart"/>
+      <w:r>
+        <w:rPr>
+          <w:rFonts w:ascii="Times New Roman" w:hAnsi="Times New Roman" w:cs="Times New Roman"/>
+          <w:i/>
+          <w:iCs/>
+          <w:sz w:val="20"/>
+          <w:szCs w:val="20"/>
+        </w:rPr>
+        <w:t>cerrada</w:t>
+      </w:r>
+      <w:proofErr w:type="spellEnd"/>
+      <w:r>
+        <w:rPr>
+          <w:rFonts w:ascii="Times New Roman" w:hAnsi="Times New Roman" w:cs="Times New Roman"/>
+          <w:i/>
+          <w:iCs/>
+          <w:sz w:val="20"/>
+          <w:szCs w:val="20"/>
+        </w:rPr>
+        <w:t>.</w:t>
+      </w:r>
+      <w:proofErr w:type="gramEnd"/>
+      <w:r>
+        <w:rPr>
+          <w:rFonts w:ascii="Times New Roman" w:hAnsi="Times New Roman" w:cs="Times New Roman"/>
+          <w:i/>
+          <w:iCs/>
+          <w:sz w:val="20"/>
+          <w:szCs w:val="20"/>
+        </w:rPr>
+        <w:t xml:space="preserve"> </w:t>
+      </w:r>
+      <w:r>
+        <w:rPr>
+          <w:rFonts w:ascii="Times New Roman" w:hAnsi="Times New Roman" w:cs="Times New Roman"/>
+          <w:iCs/>
+          <w:sz w:val="20"/>
+          <w:szCs w:val="20"/>
+        </w:rPr>
+        <w:t>Cc: &lt;&lt;</w:t>
+      </w:r>
+      <w:proofErr w:type="spellStart"/>
+      <w:r>
+        <w:rPr>
+          <w:rFonts w:ascii="Times New Roman" w:hAnsi="Times New Roman" w:cs="Times New Roman"/>
+          <w:iCs/>
+          <w:sz w:val="20"/>
+          <w:szCs w:val="20"/>
+        </w:rPr>
+        <w:t>LLName</w:t>
+      </w:r>
+      <w:proofErr w:type="spellEnd"/>
+      <w:r>
+        <w:rPr>
+          <w:rFonts w:ascii="Times New Roman" w:hAnsi="Times New Roman" w:cs="Times New Roman"/>
+          <w:iCs/>
+          <w:sz w:val="20"/>
+          <w:szCs w:val="20"/>
+        </w:rPr>
+        <w:t>&gt;&gt;</w:t>
+      </w:r>
+      <w:r>
+        <w:rPr>
+          <w:rFonts w:ascii="Times New Roman" w:hAnsi="Times New Roman" w:cs="Times New Roman"/>
+          <w:iCs/>
+          <w:sz w:val="20"/>
+          <w:szCs w:val="20"/>
+        </w:rPr>
+        <w:br w:type="page"/>
+      </w:r>
+    </w:p>
+    <w:p>
+      <w:pPr>
+        <w:rPr>
+          <w:rFonts w:ascii="Times New Roman" w:hAnsi="Times New Roman" w:cs="Times New Roman"/>
+          <w:iCs/>
+          <w:sz w:val="20"/>
+          <w:szCs w:val="20"/>
+        </w:rPr>
+      </w:pPr>
+    </w:p>
+    <w:p>
+      <w:pPr>
+        <w:spacing w:after="0"/>
+        <w:jc w:val="center"/>
+        <w:rPr>
+          <w:b/>
+          <w:sz w:val="24"/>
+          <w:szCs w:val="24"/>
+        </w:rPr>
+      </w:pPr>
+      <w:r>
+        <w:rPr>
+          <w:b/>
+          <w:sz w:val="24"/>
+          <w:szCs w:val="24"/>
+        </w:rPr>
+        <w:t>Lease Amendment</w:t>
+      </w:r>
+    </w:p>
+    <w:p>
+      <w:pPr>
+        <w:spacing w:after="0"/>
+        <w:rPr>
+          <w:rFonts w:ascii="Calibri" w:hAnsi="Calibri"/>
+          <w:sz w:val="20"/>
+          <w:szCs w:val="20"/>
+        </w:rPr>
+      </w:pPr>
+      <w:r>
+        <w:rPr>
+          <w:rFonts w:ascii="Calibri" w:hAnsi="Calibri"/>
+          <w:sz w:val="20"/>
+          <w:szCs w:val="20"/>
+        </w:rPr>
+        <w:t>&lt;&lt;</w:t>
+      </w:r>
+      <w:proofErr w:type="spellStart"/>
+      <w:r>
+        <w:rPr>
+          <w:rFonts w:ascii="Calibri" w:hAnsi="Calibri"/>
+          <w:sz w:val="20"/>
+          <w:szCs w:val="20"/>
+        </w:rPr>
+        <w:t>TenantAddressLine</w:t>
+      </w:r>
+      <w:proofErr w:type="spellEnd"/>
+      <w:r>
+        <w:rPr>
+          <w:rFonts w:ascii="Calibri" w:hAnsi="Calibri"/>
+          <w:sz w:val="20"/>
+          <w:szCs w:val="20"/>
+        </w:rPr>
+        <w:t>&gt;&gt;</w:t>
+      </w:r>
+      <w:r>
+        <w:rPr>
+          <w:rFonts w:ascii="Calibri" w:hAnsi="Calibri"/>
+          <w:sz w:val="20"/>
+          <w:szCs w:val="20"/>
+        </w:rPr>
+        <w:tab/>
+      </w:r>
+      <w:r>
+        <w:rPr>
+          <w:rFonts w:ascii="Calibri" w:hAnsi="Calibri"/>
+          <w:sz w:val="20"/>
+          <w:szCs w:val="20"/>
+        </w:rPr>
+        <w:tab/>
+      </w:r>
+      <w:r>
+        <w:rPr>
+          <w:rFonts w:ascii="Calibri" w:hAnsi="Calibri"/>
+          <w:sz w:val="20"/>
+          <w:szCs w:val="20"/>
+        </w:rPr>
+        <w:tab/>
+      </w:r>
+      <w:r>
+        <w:rPr>
+          <w:rFonts w:ascii="Calibri" w:hAnsi="Calibri"/>
+          <w:sz w:val="20"/>
+          <w:szCs w:val="20"/>
+        </w:rPr>
+        <w:tab/>
+      </w:r>
+      <w:r>
+        <w:rPr>
+          <w:rFonts w:ascii="Calibri" w:hAnsi="Calibri"/>
+          <w:sz w:val="20"/>
+          <w:szCs w:val="20"/>
+        </w:rPr>
+        <w:tab/>
+      </w:r>
+      <w:r>
+        <w:rPr>
+          <w:rFonts w:ascii="Calibri" w:hAnsi="Calibri"/>
+          <w:sz w:val="20"/>
+          <w:szCs w:val="20"/>
+        </w:rPr>
+        <w:tab/>
+      </w:r>
+      <w:r>
+        <w:rPr>
+          <w:rFonts w:ascii="Calibri" w:hAnsi="Calibri"/>
+          <w:sz w:val="20"/>
+          <w:szCs w:val="20"/>
+        </w:rPr>
+        <w:tab/>
+      </w:r>
+      <w:r>
+        <w:rPr>
+          <w:rFonts w:ascii="Calibri" w:hAnsi="Calibri"/>
+          <w:sz w:val="20"/>
+          <w:szCs w:val="20"/>
+        </w:rPr>
+        <w:tab/>
+      </w:r>
+      <w:r>
+        <w:rPr>
+          <w:rFonts w:ascii="Calibri" w:hAnsi="Calibri"/>
+          <w:sz w:val="20"/>
+          <w:szCs w:val="20"/>
+        </w:rPr>
+        <w:tab/>
+      </w:r>
+      <w:r>
+        <w:rPr>
+          <w:rFonts w:ascii="Calibri" w:hAnsi="Calibri"/>
+          <w:sz w:val="20"/>
+          <w:szCs w:val="20"/>
+        </w:rPr>
+        <w:tab/>
+      </w:r>
+      <w:r>
+        <w:rPr>
+          <w:rFonts w:ascii="Calibri" w:hAnsi="Calibri"/>
+          <w:sz w:val="20"/>
+          <w:szCs w:val="20"/>
+        </w:rPr>
+        <w:t>&lt;&lt;</w:t>
+      </w:r>
+      <w:proofErr w:type="spellStart"/>
+      <w:r>
+        <w:rPr>
+          <w:rFonts w:ascii="Calibri" w:hAnsi="Calibri"/>
+          <w:sz w:val="20"/>
+          <w:szCs w:val="20"/>
+        </w:rPr>
+        <w:t>LetterDate</w:t>
+      </w:r>
+      <w:proofErr w:type="spellEnd"/>
+      <w:r>
+        <w:rPr>
+          <w:rFonts w:ascii="Calibri" w:hAnsi="Calibri"/>
+          <w:sz w:val="20"/>
+          <w:szCs w:val="20"/>
+        </w:rPr>
+        <w:t>&gt;&gt;</w:t>
+      </w:r>
+    </w:p>
+    <w:p>
+      <w:pPr>
+        <w:spacing w:after="0"/>
+        <w:jc w:val="center"/>
+        <w:rPr>
+          <w:sz w:val="20"/>
+          <w:szCs w:val="20"/>
+        </w:rPr>
+      </w:pPr>
+    </w:p>
+    <w:p>
+      <w:pPr>
+        <w:spacing w:after="0"/>
+        <w:rPr>
+          <w:rFonts w:ascii="Calibri" w:hAnsi="Calibri"/>
+          <w:sz w:val="20"/>
+          <w:szCs w:val="20"/>
+        </w:rPr>
+      </w:pPr>
+      <w:r>
+        <w:rPr>
+          <w:rFonts w:ascii="Calibri" w:hAnsi="Calibri"/>
+          <w:sz w:val="20"/>
+          <w:szCs w:val="20"/>
+        </w:rPr>
+        <w:t>&lt;&lt;</w:t>
+      </w:r>
+      <w:proofErr w:type="spellStart"/>
+      <w:r>
+        <w:rPr>
+          <w:rFonts w:ascii="Calibri" w:hAnsi="Calibri"/>
+          <w:sz w:val="20"/>
+          <w:szCs w:val="20"/>
+        </w:rPr>
+        <w:t>LeaseAmendmentLine</w:t>
+      </w:r>
+      <w:proofErr w:type="spellEnd"/>
+      <w:r>
+        <w:rPr>
+          <w:rFonts w:ascii="Calibri" w:hAnsi="Calibri"/>
+          <w:sz w:val="20"/>
+          <w:szCs w:val="20"/>
+        </w:rPr>
+        <w:t>&gt;&gt;</w:t>
+      </w:r>
+    </w:p>
+    <w:p>
+      <w:pPr>
+        <w:spacing w:after="0"/>
+        <w:rPr>
+          <w:sz w:val="20"/>
+          <w:szCs w:val="20"/>
+        </w:rPr>
+      </w:pPr>
+    </w:p>
+    <w:p>
+      <w:pPr>
+        <w:spacing w:after="0"/>
+        <w:rPr>
+          <w:b/>
+          <w:sz w:val="20"/>
+          <w:szCs w:val="20"/>
+        </w:rPr>
+      </w:pPr>
+      <w:r>
+        <w:rPr>
+          <w:b/>
+          <w:sz w:val="20"/>
+          <w:szCs w:val="20"/>
+        </w:rPr>
+        <w:t xml:space="preserve">1. </w:t>
+      </w:r>
+      <w:r>
+        <w:rPr>
+          <w:b/>
+          <w:sz w:val="20"/>
+          <w:szCs w:val="20"/>
+        </w:rPr>
+        <w:t>THE REASON FOR THIS CHANGE IS DUE TO:</w:t>
+      </w:r>
+    </w:p>
+    <w:p>
+      <w:pPr>
+        <w:pStyle w:val="ListParagraph"/>
+        <w:spacing w:after="0"/>
+        <w:rPr>
+          <w:rFonts w:ascii="Calibri" w:hAnsi="Calibri"/>
+          <w:b/>
+          <w:sz w:val="20"/>
+          <w:szCs w:val="20"/>
+        </w:rPr>
+      </w:pPr>
+      <w:r>
+        <w:rPr>
+          <w:noProof/>
+        </w:rPr>
+        <mc:AlternateContent>
+          <mc:Choice Requires="wps">
+            <w:drawing>
+              <wp:anchor distT="0" distB="0" distL="114300" distR="114300" simplePos="0" relativeHeight="251665408" behindDoc="0" locked="0" layoutInCell="1" allowOverlap="1" wp14:anchorId="5A14E921" wp14:editId="6F407608">
+                <wp:simplePos x="0" y="0"/>
+                <wp:positionH relativeFrom="column">
+                  <wp:posOffset>0</wp:posOffset>
+                </wp:positionH>
+                <wp:positionV relativeFrom="paragraph">
+                  <wp:posOffset>180975</wp:posOffset>
+                </wp:positionV>
+                <wp:extent cx="180975" cy="200025"/>
+                <wp:effectExtent l="9525" t="9525" r="9525" b="9525"/>
+                <wp:wrapNone/>
+                <wp:docPr id="6" name="Text Box 6"/>
+                <wp:cNvGraphicFramePr>
+                  <a:graphicFrameLocks xmlns:a="http://schemas.openxmlformats.org/drawingml/2006/main"/>
+                </wp:cNvGraphicFramePr>
+                <a:graphic xmlns:a="http://schemas.openxmlformats.org/drawingml/2006/main">
+                  <a:graphicData uri="http://schemas.microsoft.com/office/word/2010/wordprocessingShape">
+                    <wps:wsp>
+                      <wps:cNvSpPr txBox="1">
+                        <a:spLocks noChangeArrowheads="1"/>
+                      </wps:cNvSpPr>
+                      <wps:spPr bwMode="auto">
+                        <a:xfrm>
+                          <a:off x="0" y="0"/>
+                          <a:ext cx="180975" cy="200025"/>
+                        </a:xfrm>
+                        <a:prstGeom prst="rect">
+                          <a:avLst/>
+                        </a:prstGeom>
+                        <a:noFill/>
+                        <a:ln w="9525" cap="flat" cmpd="sng" algn="ctr">
+                          <a:solidFill>
+                            <a:srgbClr val="000000"/>
+                          </a:solidFill>
+                          <a:prstDash val="solid"/>
+                          <a:miter lim="800000"/>
+                          <a:headEnd/>
+                          <a:tailEnd/>
+                        </a:ln>
+                        <a:effectLst/>
+                        <a:extLst>
+                          <a:ext uri="{909E8E84-426E-40DD-AFC4-6F175D3DCCD1}">
+                            <a14:hiddenFill xmlns:a14="http://schemas.microsoft.com/office/drawing/2010/main">
+                              <a:solidFill>
+                                <a:srgbClr val="FFFFFF"/>
+                              </a:solidFill>
+                            </a14:hiddenFill>
+                          </a:ext>
+                          <a:ext uri="{AF507438-7753-43E0-B8FC-AC1667EBCBE1}">
+                            <a14:hiddenEffects xmlns:a14="http://schemas.microsoft.com/office/drawing/2010/main">
+                              <a:effectLst>
+                                <a:outerShdw dist="35921" dir="2700000" algn="ctr" rotWithShape="0">
+                                  <a:srgbClr val="808080"/>
+                                </a:outerShdw>
+                              </a:effectLst>
+                            </a14:hiddenEffects>
+                          </a:ext>
+                        </a:extLst>
+                      </wps:spPr>
+                      <wps:txbx>
+                        <w:txbxContent>
+                          <w:p>
+                            <w:pPr>
+                              <w:jc w:val="center"/>
+                            </w:pPr>
+                          </w:p>
+                        </w:txbxContent>
+                      </wps:txbx>
+                      <wps:bodyPr rot="0" vert="horz" wrap="square" lIns="91440" tIns="45720" rIns="91440" bIns="45720" anchor="t" anchorCtr="0" upright="1">
+                        <a:noAutofit/>
+                      </wps:bodyPr>
+                    </wps:wsp>
+                  </a:graphicData>
+                </a:graphic>
+                <wp14:sizeRelH relativeFrom="page">
+                  <wp14:pctWidth>0</wp14:pctWidth>
+                </wp14:sizeRelH>
+                <wp14:sizeRelV relativeFrom="page">
+                  <wp14:pctHeight>0</wp14:pctHeight>
+                </wp14:sizeRelV>
+              </wp:anchor>
+            </w:drawing>
+          </mc:Choice>
+          <mc:Fallback>
+            <w:pict>
+              <v:shape id="Text Box 6" o:spid="_x0000_s1028" type="#_x0000_t202" style="position:absolute;left:0;text-align:left;margin-left:0;margin-top:14.25pt;width:14.25pt;height:15.75pt;z-index:251665408;visibility:visible;mso-wrap-style:square;mso-width-percent:0;mso-height-percent:0;mso-wrap-distance-left:9pt;mso-wrap-distance-top:0;mso-wrap-distance-right:9pt;mso-wrap-distance-bottom:0;mso-position-horizontal:absolute;mso-position-horizontal-relative:text;mso-position-vertical:absolute;mso-position-vertical-relative:text;mso-width-percent:0;mso-height-percent:0;mso-width-relative:page;mso-height-relative:page;v-text-anchor:top" o:gfxdata="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" filled="f">
+                <v:textbox>
+                  <w:txbxContent>
+                    <w:p>
+                      <w:pPr>
+                        <w:jc w:val="center"/>
+                      </w:pPr>
+                    </w:p>
+                  </w:txbxContent>
+                </v:textbox>
+              </v:shape>
+            </w:pict>
+          </mc:Fallback>
+        </mc:AlternateContent>
+      </w:r>
+    </w:p>
+    <w:p>
+      <w:pPr>
+        <w:spacing w:after="0"/>
+        <w:rPr>
+          <w:rFonts w:ascii="Calibri" w:hAnsi="Calibri"/>
+          <w:sz w:val="20"/>
+          <w:szCs w:val="20"/>
+        </w:rPr>
+      </w:pPr>
+      <w:r>
+        <w:rPr>
+          <w:rFonts w:ascii="Calibri" w:hAnsi="Calibri"/>
+          <w:b/>
+          <w:sz w:val="20"/>
+          <w:szCs w:val="20"/>
+        </w:rPr>
+        <w:t xml:space="preserve"> </w:t>
+      </w:r>
+      <w:r>
+        <w:rPr>
+          <w:rFonts w:ascii="Calibri" w:hAnsi="Calibri"/>
+          <w:b/>
+          <w:sz w:val="20"/>
+          <w:szCs w:val="20"/>
+        </w:rPr>
+        <w:t xml:space="preserve"> </w:t>
+      </w:r>
+      <w:r>
+        <w:rPr>
+          <w:rFonts w:ascii="Calibri" w:hAnsi="Calibri"/>
+          <w:b/>
+          <w:sz w:val="20"/>
+          <w:szCs w:val="20"/>
+        </w:rPr>
+        <w:t xml:space="preserve"> </w:t>
+      </w:r>
+      <w:r>
+        <w:rPr>
+          <w:rFonts w:ascii="Calibri" w:hAnsi="Calibri"/>
+          <w:b/>
+          <w:sz w:val="20"/>
+          <w:szCs w:val="20"/>
+        </w:rPr>
+        <w:t>&lt;&lt;</w:t>
+      </w:r>
+      <w:proofErr w:type="spellStart"/>
+      <w:r>
+        <w:rPr>
+          <w:rFonts w:ascii="Calibri" w:hAnsi="Calibri"/>
+          <w:b/>
+          <w:sz w:val="20"/>
+          <w:szCs w:val="20"/>
+        </w:rPr>
+        <w:t>CheckAnnual</w:t>
+      </w:r>
+      <w:proofErr w:type="spellEnd"/>
+      <w:r>
+        <w:rPr>
+          <w:rFonts w:ascii="Calibri" w:hAnsi="Calibri"/>
+          <w:b/>
+          <w:sz w:val="20"/>
+          <w:szCs w:val="20"/>
+        </w:rPr>
+        <w:t>&gt;&gt;     REEXAMINATION</w:t>
+      </w:r>
+    </w:p>
+    <w:p>
+      <w:pPr>
+        <w:spacing w:after="0"/>
+        <w:ind w:firstLine="720"/>
+        <w:rPr>
+          <w:rFonts w:ascii="Calibri" w:hAnsi="Calibri"/>
+          <w:sz w:val="20"/>
+          <w:szCs w:val="20"/>
+        </w:rPr>
+      </w:pPr>
+      <w:r>
+        <w:rPr>
+          <w:rFonts w:ascii="Calibri" w:hAnsi="Calibri"/>
+          <w:b/>
+          <w:noProof/>
+          <w:sz w:val="20"/>
+          <w:szCs w:val="20"/>
+        </w:rPr>
+        <mc:AlternateContent>
+          <mc:Choice Requires="wps">
+            <w:drawing>
+              <wp:anchor distT="0" distB="0" distL="114300" distR="114300" simplePos="0" relativeHeight="251664384" behindDoc="0" locked="0" layoutInCell="1" allowOverlap="1" wp14:anchorId="16FD0DBD" wp14:editId="0504D6AB">
+                <wp:simplePos x="0" y="0"/>
+                <wp:positionH relativeFrom="column">
+                  <wp:posOffset>9525</wp:posOffset>
+                </wp:positionH>
+                <wp:positionV relativeFrom="paragraph">
+                  <wp:posOffset>169545</wp:posOffset>
+                </wp:positionV>
+                <wp:extent cx="171450" cy="200025"/>
+                <wp:effectExtent l="9525" t="9525" r="9525" b="9525"/>
+                <wp:wrapNone/>
+                <wp:docPr id="7" name="Text Box 5"/>
+                <wp:cNvGraphicFramePr>
+                  <a:graphicFrameLocks xmlns:a="http://schemas.openxmlformats.org/drawingml/2006/main"/>
+                </wp:cNvGraphicFramePr>
+                <a:graphic xmlns:a="http://schemas.openxmlformats.org/drawingml/2006/main">
+                  <a:graphicData uri="http://schemas.microsoft.com/office/word/2010/wordprocessingShape">
+                    <wps:wsp>
+                      <wps:cNvSpPr txBox="1">
+                        <a:spLocks noChangeArrowheads="1"/>
+                      </wps:cNvSpPr>
+                      <wps:spPr bwMode="auto">
+                        <a:xfrm>
+                          <a:off x="0" y="0"/>
+                          <a:ext cx="171450" cy="200025"/>
+                        </a:xfrm>
+                        <a:prstGeom prst="rect">
+                          <a:avLst/>
+                        </a:prstGeom>
+                        <a:noFill/>
+                        <a:ln w="9525" cap="flat" cmpd="sng" algn="ctr">
+                          <a:solidFill>
+                            <a:srgbClr val="000000"/>
+                          </a:solidFill>
+                          <a:prstDash val="solid"/>
+                          <a:miter lim="800000"/>
+                          <a:headEnd/>
+                          <a:tailEnd/>
+                        </a:ln>
+                        <a:effectLst/>
+                        <a:extLst>
+                          <a:ext uri="{909E8E84-426E-40DD-AFC4-6F175D3DCCD1}">
+                            <a14:hiddenFill xmlns:a14="http://schemas.microsoft.com/office/drawing/2010/main">
+                              <a:solidFill>
+                                <a:srgbClr val="FFFFFF"/>
+                              </a:solidFill>
+                            </a14:hiddenFill>
+                          </a:ext>
+                          <a:ext uri="{AF507438-7753-43E0-B8FC-AC1667EBCBE1}">
+                            <a14:hiddenEffects xmlns:a14="http://schemas.microsoft.com/office/drawing/2010/main">
+                              <a:effectLst>
+                                <a:outerShdw dist="35921" dir="2700000" algn="ctr" rotWithShape="0">
+                                  <a:srgbClr val="808080"/>
+                                </a:outerShdw>
+                              </a:effectLst>
+                            </a14:hiddenEffects>
+                          </a:ext>
+                        </a:extLst>
+                      </wps:spPr>
+                      <wps:txbx>
+                        <w:txbxContent>
+                          <w:p>
+                            <w:pPr>
+                              <w:jc w:val="center"/>
+                            </w:pPr>
+                          </w:p>
+                        </w:txbxContent>
+                      </wps:txbx>
+                      <wps:bodyPr rot="0" vert="horz" wrap="square" lIns="91440" tIns="45720" rIns="91440" bIns="45720" anchor="t" anchorCtr="0" upright="1">
+                        <a:noAutofit/>
+                      </wps:bodyPr>
+                    </wps:wsp>
+                  </a:graphicData>
+                </a:graphic>
+                <wp14:sizeRelH relativeFrom="page">
+                  <wp14:pctWidth>0</wp14:pctWidth>
+                </wp14:sizeRelH>
+                <wp14:sizeRelV relativeFrom="page">
+                  <wp14:pctHeight>0</wp14:pctHeight>
+                </wp14:sizeRelV>
+              </wp:anchor>
+            </w:drawing>
+          </mc:Choice>
+          <mc:Fallback>
+            <w:pict>
+              <v:shape id="_x0000_s1029" type="#_x0000_t202" style="position:absolute;left:0;text-align:left;margin-left:.75pt;margin-top:13.35pt;width:13.5pt;height:15.75pt;z-index:251664384;visibility:visible;mso-wrap-style:square;mso-width-percent:0;mso-height-percent:0;mso-wrap-distance-left:9pt;mso-wrap-distance-top:0;mso-wrap-distance-right:9pt;mso-wrap-distance-bottom:0;mso-position-horizontal:absolute;mso-position-horizontal-relative:text;mso-position-vertical:absolute;mso-position-vertical-relative:text;mso-width-percent:0;mso-height-percent:0;mso-width-relative:page;mso-height-relative:page;v-text-anchor:top" o:gfxdata="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" filled="f">
+                <v:textbox>
+                  <w:txbxContent>
+                    <w:p>
+                      <w:pPr>
+                        <w:jc w:val="center"/>
+                      </w:pPr>
+                    </w:p>
+                  </w:txbxContent>
+                </v:textbox>
+              </v:shape>
+            </w:pict>
+          </mc:Fallback>
+        </mc:AlternateContent>
+      </w:r>
+      <w:proofErr w:type="gramStart"/>
+      <w:r>
+        <w:rPr>
+          <w:rFonts w:ascii="Calibri" w:hAnsi="Calibri"/>
+          <w:sz w:val="20"/>
+          <w:szCs w:val="20"/>
+        </w:rPr>
+        <w:t xml:space="preserve">Annual Review of </w:t>
+      </w:r>
+      <w:r>
+        <w:rPr>
+          <w:rFonts w:ascii="Calibri" w:hAnsi="Calibri"/>
+          <w:sz w:val="20"/>
+          <w:szCs w:val="20"/>
+        </w:rPr>
+        <w:t>family income, expenses, assets and composition</w:t>
+      </w:r>
+      <w:r>
+        <w:rPr>
+          <w:rFonts w:ascii="Calibri" w:hAnsi="Calibri"/>
+          <w:sz w:val="20"/>
+          <w:szCs w:val="20"/>
+        </w:rPr>
+        <w:t>.</w:t>
+      </w:r>
+      <w:proofErr w:type="gramEnd"/>
+    </w:p>
+    <w:p>
+      <w:pPr>
+        <w:spacing w:after="0"/>
+        <w:rPr>
+          <w:rFonts w:ascii="Calibri" w:hAnsi="Calibri"/>
+          <w:b/>
+          <w:sz w:val="20"/>
+          <w:szCs w:val="20"/>
+        </w:rPr>
+      </w:pPr>
+      <w:r>
+        <w:rPr>
+          <w:rFonts w:ascii="Calibri" w:hAnsi="Calibri"/>
+          <w:b/>
+          <w:sz w:val="20"/>
+          <w:szCs w:val="20"/>
+        </w:rPr>
+        <w:t xml:space="preserve">  </w:t>
+      </w:r>
+      <w:r>
+        <w:rPr>
+          <w:rFonts w:ascii="Calibri" w:hAnsi="Calibri"/>
+          <w:b/>
+          <w:sz w:val="20"/>
+          <w:szCs w:val="20"/>
+        </w:rPr>
+        <w:t xml:space="preserve"> </w:t>
+      </w:r>
+      <w:r>
+        <w:rPr>
+          <w:rFonts w:ascii="Calibri" w:hAnsi="Calibri"/>
+          <w:b/>
+          <w:sz w:val="20"/>
+          <w:szCs w:val="20"/>
+        </w:rPr>
+        <w:t>&lt;&lt;</w:t>
+      </w:r>
+      <w:proofErr w:type="spellStart"/>
+      <w:r>
+        <w:rPr>
+          <w:rFonts w:ascii="Calibri" w:hAnsi="Calibri"/>
+          <w:b/>
+          <w:sz w:val="20"/>
+          <w:szCs w:val="20"/>
+        </w:rPr>
+        <w:t>CheckInterim</w:t>
+      </w:r>
+      <w:proofErr w:type="spellEnd"/>
+      <w:r>
+        <w:rPr>
+          <w:rFonts w:ascii="Calibri" w:hAnsi="Calibri"/>
+          <w:b/>
+          <w:sz w:val="20"/>
+          <w:szCs w:val="20"/>
+        </w:rPr>
+        <w:t>&gt;&gt;    INTERIM ADJUSTMENT</w:t>
+      </w:r>
+      <w:r>
+        <w:rPr>
+          <w:rFonts w:ascii="Calibri" w:hAnsi="Calibri"/>
+          <w:b/>
+          <w:sz w:val="20"/>
+          <w:szCs w:val="20"/>
+        </w:rPr>
+        <w:t xml:space="preserve"> /</w:t>
+      </w:r>
+      <w:r>
+        <w:rPr>
+          <w:rFonts w:ascii="Calibri" w:hAnsi="Calibri"/>
+          <w:b/>
+          <w:sz w:val="20"/>
+          <w:szCs w:val="20"/>
+        </w:rPr>
+        <w:t xml:space="preserve"> </w:t>
+      </w:r>
+      <w:r>
+        <w:rPr>
+          <w:rFonts w:ascii="Calibri" w:hAnsi="Calibri"/>
+          <w:b/>
+          <w:sz w:val="20"/>
+          <w:szCs w:val="20"/>
+        </w:rPr>
+        <w:t>CONTRACT RENT ADJUSTMENT</w:t>
+      </w:r>
+    </w:p>
+    <w:p>
+      <w:pPr>
+        <w:spacing w:after="0"/>
+        <w:ind w:firstLine="720"/>
+        <w:rPr>
+          <w:rFonts w:ascii="Calibri" w:hAnsi="Calibri"/>
+          <w:sz w:val="20"/>
+          <w:szCs w:val="20"/>
+        </w:rPr>
+      </w:pPr>
+      <w:r>
+        <w:rPr>
+          <w:rFonts w:ascii="Calibri" w:hAnsi="Calibri"/>
+          <w:sz w:val="20"/>
+          <w:szCs w:val="20"/>
+        </w:rPr>
+        <w:t>&lt;&lt;</w:t>
+      </w:r>
+      <w:proofErr w:type="spellStart"/>
+      <w:r>
+        <w:rPr>
+          <w:rFonts w:ascii="Calibri" w:hAnsi="Calibri"/>
+          <w:sz w:val="20"/>
+          <w:szCs w:val="20"/>
+        </w:rPr>
+        <w:t>CheckInterimPara</w:t>
+      </w:r>
+      <w:proofErr w:type="spellEnd"/>
+      <w:r>
+        <w:rPr>
+          <w:rFonts w:ascii="Calibri" w:hAnsi="Calibri"/>
+          <w:sz w:val="20"/>
+          <w:szCs w:val="20"/>
+        </w:rPr>
+        <w:t>&gt;&gt;</w:t>
+      </w:r>
+    </w:p>
+    <w:p>
+      <w:pPr>
+        <w:spacing w:after="0"/>
+        <w:ind w:firstLine="720"/>
+        <w:rPr>
+          <w:rFonts w:ascii="Calibri" w:hAnsi="Calibri"/>
+          <w:sz w:val="20"/>
+          <w:szCs w:val="20"/>
+        </w:rPr>
+      </w:pPr>
+      <w:r>
+        <w:rPr>
+          <w:rFonts w:ascii="Calibri" w:hAnsi="Calibri"/>
+          <w:sz w:val="20"/>
+          <w:szCs w:val="20"/>
+        </w:rPr>
+        <w:t>&lt;&lt;</w:t>
+      </w:r>
+      <w:proofErr w:type="spellStart"/>
+      <w:r>
+        <w:rPr>
+          <w:rFonts w:ascii="Calibri" w:hAnsi="Calibri"/>
+          <w:sz w:val="20"/>
+          <w:szCs w:val="20"/>
+        </w:rPr>
+        <w:t>ChkRentAdjPara</w:t>
+      </w:r>
+      <w:proofErr w:type="spellEnd"/>
+      <w:r>
+        <w:rPr>
+          <w:rFonts w:ascii="Calibri" w:hAnsi="Calibri"/>
+          <w:sz w:val="20"/>
+          <w:szCs w:val="20"/>
+        </w:rPr>
+        <w:t>&gt;&gt;</w:t>
+      </w:r>
+    </w:p>
+    <w:p>
+      <w:pPr>
+        <w:spacing w:after="0"/>
+        <w:ind w:firstLine="720"/>
+        <w:rPr>
+          <w:rFonts w:ascii="Calibri" w:hAnsi="Calibri"/>
+          <w:sz w:val="20"/>
+          <w:szCs w:val="20"/>
+        </w:rPr>
+      </w:pPr>
+    </w:p>
+    <w:p>
+      <w:pPr>
+        <w:spacing w:after="0"/>
+        <w:rPr>
+          <w:rFonts w:ascii="Calibri" w:hAnsi="Calibri"/>
+          <w:sz w:val="20"/>
+          <w:szCs w:val="20"/>
+        </w:rPr>
+      </w:pPr>
+      <w:r>
+        <w:rPr>
+          <w:rFonts w:ascii="Calibri" w:hAnsi="Calibri"/>
+          <w:b/>
+          <w:sz w:val="20"/>
+          <w:szCs w:val="20"/>
+        </w:rPr>
+        <w:t xml:space="preserve">2. </w:t>
+      </w:r>
+      <w:r>
+        <w:rPr>
+          <w:rFonts w:ascii="Calibri" w:hAnsi="Calibri"/>
+          <w:b/>
+          <w:sz w:val="20"/>
+          <w:szCs w:val="20"/>
+        </w:rPr>
+        <w:t>RESULTS OF CHANGE:</w:t>
+      </w:r>
+    </w:p>
+    <w:p>
+      <w:pPr>
+        <w:pStyle w:val="ListParagraph"/>
+        <w:spacing w:after="0"/>
+        <w:rPr>
+          <w:rFonts w:ascii="Calibri" w:hAnsi="Calibri"/>
+          <w:sz w:val="20"/>
+          <w:szCs w:val="20"/>
+        </w:rPr>
+      </w:pPr>
+    </w:p>
+    <w:tbl>
+      <w:tblPr>
+        <w:tblStyle w:val="TableGrid"/>
+        <w:tblpPr w:leftFromText="180" w:rightFromText="180" w:vertAnchor="text" w:horzAnchor="page" w:tblpX="3613" w:tblpY="17"/>
+        <w:tblW w:w="3780" w:type="dxa"/>
+        <w:tblBorders>
+          <w:top w:val="none" w:sz="0" w:space="0" w:color="auto"/>
+          <w:left w:val="none" w:sz="0" w:space="0" w:color="auto"/>
+          <w:bottom w:val="none" w:sz="0" w:space="0" w:color="auto"/>
+          <w:right w:val="none" w:sz="0" w:space="0" w:color="auto"/>
+          <w:insideH w:val="none" w:sz="0" w:space="0" w:color="auto"/>
+          <w:insideV w:val="none" w:sz="0" w:space="0" w:color="auto"/>
+        </w:tblBorders>
+        <w:tblLayout w:type="fixed"/>
+        <w:tblLook w:val="04E0" w:firstRow="1" w:lastRow="1" w:firstColumn="1" w:lastColumn="0" w:noHBand="0" w:noVBand="1"/>
+      </w:tblPr>
+      <w:tblGrid>
+        <w:gridCol w:w="1800"/>
+        <w:gridCol w:w="1980"/>
+      </w:tblGrid>
+      <w:tr>
+        <w:trPr>
+          <w:trHeight w:val="323"/>
+          <w:tblHeader/>
+        </w:trPr>
+        <w:tc>
+          <w:tcPr>
+            <w:tcW w:w="1800" w:type="dxa"/>
+            <w:tcBorders>
+              <w:bottom w:val="single" w:sz="4" w:space="0" w:color="auto"/>
+            </w:tcBorders>
+          </w:tcPr>
+          <w:p>
+            <w:pPr>
+              <w:ind w:right="-114"/>
+              <w:textAlignment w:val="top"/>
+              <w:rPr>
+                <w:rFonts w:ascii="Calibri" w:hAnsi="Calibri"/>
+                <w:b/>
+                <w:sz w:val="20"/>
+                <w:szCs w:val="20"/>
+                <w:u w:val="single"/>
+              </w:rPr>
+            </w:pPr>
+            <w:r>
+              <w:rPr>
+                <w:rFonts w:ascii="Calibri" w:hAnsi="Calibri"/>
+                <w:b/>
+                <w:sz w:val="20"/>
+                <w:szCs w:val="20"/>
+                <w:u w:val="single"/>
+              </w:rPr>
+              <w:fldChar w:fldCharType="begin"/>
+            </w:r>
+            <w:r>
+              <w:rPr>
+                <w:rFonts w:ascii="Calibri" w:hAnsi="Calibri"/>
+                <w:b/>
+                <w:sz w:val="20"/>
+                <w:szCs w:val="20"/>
+                <w:u w:val="single"/>
+              </w:rPr>
+              <w:instrText xml:space="preserve"> MERGEFIELD  TableStart:Header </w:instrText>
+            </w:r>
+            <w:r>
+              <w:rPr>
+                <w:rFonts w:ascii="Calibri" w:hAnsi="Calibri"/>
+                <w:b/>
+                <w:sz w:val="20"/>
+                <w:szCs w:val="20"/>
+                <w:u w:val="single"/>
+              </w:rPr>
+              <w:fldChar w:fldCharType="separate"/>
+            </w:r>
+            <w:r>
+              <w:rPr>
+                <w:rFonts w:ascii="Calibri" w:hAnsi="Calibri"/>
+                <w:b/>
+                <w:sz w:val="20"/>
+                <w:szCs w:val="20"/>
+                <w:u w:val="single"/>
+              </w:rPr>
+              <w:t>«</w:t>
+            </w:r>
+            <w:proofErr w:type="spellStart"/>
+            <w:r>
+              <w:rPr>
+                <w:rFonts w:ascii="Calibri" w:hAnsi="Calibri"/>
+                <w:b/>
+                <w:sz w:val="20"/>
+                <w:szCs w:val="20"/>
+                <w:u w:val="single"/>
+              </w:rPr>
+              <w:t>TableStart:Header</w:t>
+            </w:r>
+            <w:proofErr w:type="spellEnd"/>
+            <w:r>
+              <w:rPr>
+                <w:rFonts w:ascii="Calibri" w:hAnsi="Calibri"/>
+                <w:b/>
+                <w:sz w:val="20"/>
+                <w:szCs w:val="20"/>
+                <w:u w:val="single"/>
+              </w:rPr>
+              <w:t>»</w:t>
+            </w:r>
+            <w:r>
+              <w:rPr>
+                <w:rFonts w:ascii="Calibri" w:hAnsi="Calibri"/>
+                <w:b/>
+                <w:sz w:val="20"/>
+                <w:szCs w:val="20"/>
+                <w:u w:val="single"/>
+              </w:rPr>
+              <w:fldChar w:fldCharType="end"/>
+            </w:r>
+            <w:r>
+              <w:rPr>
+                <w:rFonts w:ascii="Calibri" w:hAnsi="Calibri"/>
+                <w:b/>
+                <w:sz w:val="20"/>
+                <w:szCs w:val="20"/>
+                <w:u w:val="single"/>
+              </w:rPr>
+              <w:fldChar w:fldCharType="begin"/>
+            </w:r>
+            <w:r>
+              <w:rPr>
+                <w:rFonts w:ascii="Calibri" w:hAnsi="Calibri"/>
+                <w:b/>
+                <w:sz w:val="20"/>
+                <w:szCs w:val="20"/>
+                <w:u w:val="single"/>
+              </w:rPr>
+              <w:instrText xml:space="preserve"> MERGEFIELD  hfrom  \* MERGEFORMAT </w:instrText>
+            </w:r>
+            <w:r>
+              <w:rPr>
+                <w:rFonts w:ascii="Calibri" w:hAnsi="Calibri"/>
+                <w:b/>
+                <w:sz w:val="20"/>
+                <w:szCs w:val="20"/>
+                <w:u w:val="single"/>
+              </w:rPr>
+              <w:fldChar w:fldCharType="separate"/>
+            </w:r>
+            <w:r>
+              <w:rPr>
+                <w:rFonts w:ascii="Calibri" w:hAnsi="Calibri"/>
+                <w:b/>
+                <w:sz w:val="20"/>
+                <w:szCs w:val="20"/>
+                <w:u w:val="single"/>
+              </w:rPr>
+              <w:t>«</w:t>
+            </w:r>
+            <w:proofErr w:type="spellStart"/>
+            <w:r>
+              <w:rPr>
+                <w:rFonts w:ascii="Calibri" w:hAnsi="Calibri"/>
+                <w:b/>
+                <w:sz w:val="20"/>
+                <w:szCs w:val="20"/>
+                <w:u w:val="single"/>
+              </w:rPr>
+              <w:t>hfrom</w:t>
+            </w:r>
+            <w:proofErr w:type="spellEnd"/>
+            <w:r>
+              <w:rPr>
+                <w:rFonts w:ascii="Calibri" w:hAnsi="Calibri"/>
+                <w:b/>
+                <w:sz w:val="20"/>
+                <w:szCs w:val="20"/>
+                <w:u w:val="single"/>
+              </w:rPr>
+              <w:t>»</w:t>
+            </w:r>
+            <w:r>
+              <w:rPr>
+                <w:rFonts w:ascii="Calibri" w:hAnsi="Calibri"/>
+                <w:b/>
+                <w:sz w:val="20"/>
+                <w:szCs w:val="20"/>
+                <w:u w:val="single"/>
+              </w:rPr>
+              <w:fldChar w:fldCharType="end"/>
+            </w:r>
+          </w:p>
+        </w:tc>
+        <w:tc>
+          <w:tcPr>
+            <w:tcW w:w="1980" w:type="dxa"/>
+            <w:tcBorders>
+              <w:bottom w:val="single" w:sz="4" w:space="0" w:color="auto"/>
+            </w:tcBorders>
+          </w:tcPr>
+          <w:p>
+            <w:pPr>
+              <w:tabs>
+                <w:tab w:val="left" w:pos="3081"/>
+              </w:tabs>
+              <w:textAlignment w:val="top"/>
+              <w:rPr>
+                <w:rFonts w:ascii="Calibri" w:hAnsi="Calibri"/>
+                <w:b/>
+                <w:sz w:val="20"/>
+                <w:szCs w:val="20"/>
+                <w:u w:val="single"/>
+              </w:rPr>
+            </w:pPr>
+            <w:r>
+              <w:rPr>
+                <w:rFonts w:ascii="Calibri" w:hAnsi="Calibri"/>
+                <w:b/>
+                <w:sz w:val="20"/>
+                <w:szCs w:val="20"/>
+                <w:u w:val="single"/>
+              </w:rPr>
+              <w:fldChar w:fldCharType="begin"/>
+            </w:r>
+            <w:r>
+              <w:rPr>
+                <w:rFonts w:ascii="Calibri" w:hAnsi="Calibri"/>
+                <w:b/>
+                <w:sz w:val="20"/>
+                <w:szCs w:val="20"/>
+                <w:u w:val="single"/>
+              </w:rPr>
+              <w:instrText xml:space="preserve"> MERGEFIELD  hto  \* MERGEFORMAT </w:instrText>
+            </w:r>
+            <w:r>
+              <w:rPr>
+                <w:rFonts w:ascii="Calibri" w:hAnsi="Calibri"/>
+                <w:b/>
+                <w:sz w:val="20"/>
+                <w:szCs w:val="20"/>
+                <w:u w:val="single"/>
+              </w:rPr>
+              <w:fldChar w:fldCharType="separate"/>
+            </w:r>
+            <w:r>
+              <w:rPr>
+                <w:rFonts w:ascii="Calibri" w:hAnsi="Calibri"/>
+                <w:b/>
+                <w:sz w:val="20"/>
+                <w:szCs w:val="20"/>
+                <w:u w:val="single"/>
+              </w:rPr>
+              <w:t>«</w:t>
+            </w:r>
+            <w:proofErr w:type="spellStart"/>
+            <w:r>
+              <w:rPr>
+                <w:rFonts w:ascii="Calibri" w:hAnsi="Calibri"/>
+                <w:b/>
+                <w:sz w:val="20"/>
+                <w:szCs w:val="20"/>
+                <w:u w:val="single"/>
+              </w:rPr>
+              <w:t>hto</w:t>
+            </w:r>
+            <w:proofErr w:type="spellEnd"/>
+            <w:r>
+              <w:rPr>
+                <w:rFonts w:ascii="Calibri" w:hAnsi="Calibri"/>
+                <w:b/>
+                <w:sz w:val="20"/>
+                <w:szCs w:val="20"/>
+                <w:u w:val="single"/>
+              </w:rPr>
+              <w:t>»</w:t>
+            </w:r>
+            <w:r>
+              <w:rPr>
+                <w:rFonts w:ascii="Calibri" w:hAnsi="Calibri"/>
+                <w:b/>
+                <w:sz w:val="20"/>
+                <w:szCs w:val="20"/>
+                <w:u w:val="single"/>
+              </w:rPr>
+              <w:fldChar w:fldCharType="end"/>
+            </w:r>
+            <w:r>
+              <w:rPr>
+                <w:rFonts w:ascii="Calibri" w:hAnsi="Calibri"/>
+                <w:b/>
+                <w:sz w:val="20"/>
+                <w:szCs w:val="20"/>
+                <w:u w:val="single"/>
+              </w:rPr>
+              <w:fldChar w:fldCharType="begin"/>
+            </w:r>
+            <w:r>
+              <w:rPr>
+                <w:rFonts w:ascii="Calibri" w:hAnsi="Calibri"/>
+                <w:b/>
+                <w:sz w:val="20"/>
+                <w:szCs w:val="20"/>
+                <w:u w:val="single"/>
+              </w:rPr>
+              <w:instrText xml:space="preserve"> MERGEFIELD  TableEnd:Header </w:instrText>
+            </w:r>
+            <w:r>
+              <w:rPr>
+                <w:rFonts w:ascii="Calibri" w:hAnsi="Calibri"/>
+                <w:b/>
+                <w:sz w:val="20"/>
+                <w:szCs w:val="20"/>
+                <w:u w:val="single"/>
+              </w:rPr>
+              <w:fldChar w:fldCharType="separate"/>
+            </w:r>
+            <w:r>
+              <w:rPr>
+                <w:rFonts w:ascii="Calibri" w:hAnsi="Calibri"/>
+                <w:b/>
+                <w:sz w:val="20"/>
+                <w:szCs w:val="20"/>
+                <w:u w:val="single"/>
+              </w:rPr>
+              <w:t>«</w:t>
+            </w:r>
+            <w:proofErr w:type="spellStart"/>
+            <w:r>
+              <w:rPr>
+                <w:rFonts w:ascii="Calibri" w:hAnsi="Calibri"/>
+                <w:b/>
+                <w:sz w:val="20"/>
+                <w:szCs w:val="20"/>
+                <w:u w:val="single"/>
+              </w:rPr>
+              <w:t>TableEnd:Header</w:t>
+            </w:r>
+            <w:proofErr w:type="spellEnd"/>
+            <w:r>
+              <w:rPr>
+                <w:rFonts w:ascii="Calibri" w:hAnsi="Calibri"/>
+                <w:b/>
+                <w:sz w:val="20"/>
+                <w:szCs w:val="20"/>
+                <w:u w:val="single"/>
+              </w:rPr>
+              <w:t>»</w:t>
+            </w:r>
+            <w:r>
+              <w:rPr>
+                <w:rFonts w:ascii="Calibri" w:hAnsi="Calibri"/>
+                <w:b/>
+                <w:sz w:val="20"/>
+                <w:szCs w:val="20"/>
+                <w:u w:val="single"/>
+              </w:rPr>
+              <w:fldChar w:fldCharType="end"/>
+            </w:r>
+          </w:p>
+        </w:tc>
+      </w:tr>
+      <w:tr>
+        <w:trPr>
+          <w:trHeight w:val="197"/>
+        </w:trPr>
+        <w:tc>
+          <w:tcPr>
+            <w:tcW w:w="1800" w:type="dxa"/>
+            <w:tcBorders>
+              <w:top w:val="single" w:sz="4" w:space="0" w:color="auto"/>
+              <w:left w:val="single" w:sz="4" w:space="0" w:color="auto"/>
+              <w:bottom w:val="single" w:sz="4" w:space="0" w:color="auto"/>
+              <w:right w:val="single" w:sz="4" w:space="0" w:color="auto"/>
+            </w:tcBorders>
+          </w:tcPr>
+          <w:p>
+            <w:pPr>
+              <w:rPr>
+                <w:rFonts w:ascii="Calibri" w:hAnsi="Calibri"/>
+                <w:sz w:val="20"/>
+                <w:szCs w:val="20"/>
+              </w:rPr>
+            </w:pPr>
+            <w:r>
+              <w:rPr>
+                <w:rFonts w:ascii="Calibri" w:hAnsi="Calibri" w:cs="Tahoma"/>
+                <w:bCs/>
+                <w:noProof/>
+                <w:color w:val="000000"/>
+                <w:sz w:val="20"/>
+                <w:szCs w:val="20"/>
+              </w:rPr>
+              <w:fldChar w:fldCharType="begin"/>
+            </w:r>
+            <w:r>
+              <w:rPr>
+                <w:rFonts w:ascii="Calibri" w:hAnsi="Calibri" w:cs="Tahoma"/>
+                <w:bCs/>
+                <w:noProof/>
+                <w:color w:val="000000"/>
+                <w:sz w:val="20"/>
+                <w:szCs w:val="20"/>
+              </w:rPr>
+              <w:instrText xml:space="preserve"> MERGEFIELD  TableStart:Pays </w:instrText>
+            </w:r>
+            <w:r>
+              <w:rPr>
+                <w:rFonts w:ascii="Calibri" w:hAnsi="Calibri" w:cs="Tahoma"/>
+                <w:bCs/>
+                <w:noProof/>
+                <w:color w:val="000000"/>
+                <w:sz w:val="20"/>
+                <w:szCs w:val="20"/>
+              </w:rPr>
+              <w:fldChar w:fldCharType="separate"/>
+            </w:r>
+            <w:r>
+              <w:rPr>
+                <w:rFonts w:ascii="Calibri" w:hAnsi="Calibri" w:cs="Tahoma"/>
+                <w:bCs/>
+                <w:noProof/>
+                <w:color w:val="000000"/>
+                <w:sz w:val="20"/>
+                <w:szCs w:val="20"/>
+              </w:rPr>
+              <w:t>«TableStart:Pays»</w:t>
+            </w:r>
+            <w:r>
+              <w:rPr>
+                <w:rFonts w:ascii="Calibri" w:hAnsi="Calibri" w:cs="Tahoma"/>
+                <w:bCs/>
+                <w:noProof/>
+                <w:color w:val="000000"/>
+                <w:sz w:val="20"/>
+                <w:szCs w:val="20"/>
+              </w:rPr>
+              <w:fldChar w:fldCharType="end"/>
+            </w:r>
+            <w:r>
+              <w:rPr>
+                <w:rFonts w:ascii="Calibri" w:hAnsi="Calibri" w:cstheme="minorHAnsi"/>
+                <w:bCs/>
+                <w:sz w:val="20"/>
+                <w:szCs w:val="20"/>
+              </w:rPr>
+              <w:fldChar w:fldCharType="begin"/>
+            </w:r>
+            <w:r>
+              <w:rPr>
+                <w:rFonts w:ascii="Calibri" w:hAnsi="Calibri" w:cstheme="minorHAnsi"/>
+                <w:bCs/>
+                <w:sz w:val="20"/>
+                <w:szCs w:val="20"/>
+              </w:rPr>
+              <w:instrText xml:space="preserve"> MERGEFIELD  PayFromAmt1  \* MERGEFORMAT </w:instrText>
+            </w:r>
+            <w:r>
+              <w:rPr>
+                <w:rFonts w:ascii="Calibri" w:hAnsi="Calibri" w:cstheme="minorHAnsi"/>
+                <w:bCs/>
+                <w:sz w:val="20"/>
+                <w:szCs w:val="20"/>
+              </w:rPr>
+              <w:fldChar w:fldCharType="separate"/>
+            </w:r>
+            <w:r>
+              <w:rPr>
+                <w:rFonts w:ascii="Calibri" w:hAnsi="Calibri" w:cstheme="minorHAnsi"/>
+                <w:bCs/>
+                <w:noProof/>
+                <w:sz w:val="20"/>
+                <w:szCs w:val="20"/>
+              </w:rPr>
+              <w:t>«PayFromAmt1»</w:t>
+            </w:r>
+            <w:r>
+              <w:rPr>
+                <w:rFonts w:ascii="Calibri" w:hAnsi="Calibri" w:cstheme="minorHAnsi"/>
+                <w:bCs/>
+                <w:sz w:val="20"/>
+                <w:szCs w:val="20"/>
+              </w:rPr>
+              <w:fldChar w:fldCharType="end"/>
+            </w:r>
+          </w:p>
+        </w:tc>
+        <w:tc>
+          <w:tcPr>
+            <w:tcW w:w="1980" w:type="dxa"/>
+            <w:tcBorders>
+              <w:top w:val="single" w:sz="4" w:space="0" w:color="auto"/>
+              <w:left w:val="single" w:sz="4" w:space="0" w:color="auto"/>
+              <w:bottom w:val="single" w:sz="4" w:space="0" w:color="auto"/>
+              <w:right w:val="single" w:sz="4" w:space="0" w:color="auto"/>
+            </w:tcBorders>
+          </w:tcPr>
+          <w:p>
+            <w:pPr>
+              <w:tabs>
+                <w:tab w:val="left" w:pos="3081"/>
+              </w:tabs>
+              <w:ind w:right="-114"/>
+              <w:rPr>
+                <w:rFonts w:ascii="Calibri" w:hAnsi="Calibri" w:cstheme="minorHAnsi"/>
+                <w:bCs/>
+                <w:sz w:val="20"/>
+                <w:szCs w:val="20"/>
+              </w:rPr>
+            </w:pPr>
+            <w:r>
+              <w:rPr>
+                <w:rFonts w:ascii="Calibri" w:hAnsi="Calibri" w:cstheme="minorHAnsi"/>
+                <w:bCs/>
+                <w:sz w:val="20"/>
+                <w:szCs w:val="20"/>
+              </w:rPr>
+              <w:fldChar w:fldCharType="begin"/>
+            </w:r>
+            <w:r>
+              <w:rPr>
+                <w:rFonts w:ascii="Calibri" w:hAnsi="Calibri" w:cstheme="minorHAnsi"/>
+                <w:bCs/>
+                <w:sz w:val="20"/>
+                <w:szCs w:val="20"/>
+              </w:rPr>
+              <w:instrText xml:space="preserve"> MERGEFIELD  PayToAmt1  \* MERGEFORMAT </w:instrText>
+            </w:r>
+            <w:r>
+              <w:rPr>
+                <w:rFonts w:ascii="Calibri" w:hAnsi="Calibri" w:cstheme="minorHAnsi"/>
+                <w:bCs/>
+                <w:sz w:val="20"/>
+                <w:szCs w:val="20"/>
+              </w:rPr>
+              <w:fldChar w:fldCharType="separate"/>
+            </w:r>
+            <w:r>
+              <w:rPr>
+                <w:rFonts w:ascii="Calibri" w:hAnsi="Calibri" w:cstheme="minorHAnsi"/>
+                <w:bCs/>
+                <w:noProof/>
+                <w:sz w:val="20"/>
+                <w:szCs w:val="20"/>
+              </w:rPr>
+              <w:t>«PayToAmt1»</w:t>
+            </w:r>
+            <w:r>
+              <w:rPr>
+                <w:rFonts w:ascii="Calibri" w:hAnsi="Calibri" w:cstheme="minorHAnsi"/>
+                <w:bCs/>
+                <w:sz w:val="20"/>
+                <w:szCs w:val="20"/>
+              </w:rPr>
+              <w:fldChar w:fldCharType="end"/>
+            </w:r>
+            <w:r>
+              <w:rPr>
+                <w:rFonts w:ascii="Calibri" w:hAnsi="Calibri" w:cs="Tahoma"/>
+                <w:bCs/>
+                <w:noProof/>
+                <w:color w:val="000000"/>
+                <w:sz w:val="20"/>
+                <w:szCs w:val="20"/>
+              </w:rPr>
+              <w:fldChar w:fldCharType="begin"/>
+            </w:r>
+            <w:r>
+              <w:rPr>
+                <w:rFonts w:ascii="Calibri" w:hAnsi="Calibri" w:cs="Tahoma"/>
+                <w:bCs/>
+                <w:noProof/>
+                <w:color w:val="000000"/>
+                <w:sz w:val="20"/>
+                <w:szCs w:val="20"/>
+              </w:rPr>
+              <w:instrText xml:space="preserve"> MERGEFIELD  TableEnd:Pays </w:instrText>
+            </w:r>
+            <w:r>
+              <w:rPr>
+                <w:rFonts w:ascii="Calibri" w:hAnsi="Calibri" w:cs="Tahoma"/>
+                <w:bCs/>
+                <w:noProof/>
+                <w:color w:val="000000"/>
+                <w:sz w:val="20"/>
+                <w:szCs w:val="20"/>
+              </w:rPr>
+              <w:fldChar w:fldCharType="separate"/>
+            </w:r>
+            <w:r>
+              <w:rPr>
+                <w:rFonts w:ascii="Calibri" w:hAnsi="Calibri" w:cs="Tahoma"/>
+                <w:bCs/>
+                <w:noProof/>
+                <w:color w:val="000000"/>
+                <w:sz w:val="20"/>
+                <w:szCs w:val="20"/>
+              </w:rPr>
+              <w:t>«TableEnd:Pays»</w:t>
+            </w:r>
+            <w:r>
+              <w:rPr>
+                <w:rFonts w:ascii="Calibri" w:hAnsi="Calibri" w:cs="Tahoma"/>
+                <w:bCs/>
+                <w:noProof/>
+                <w:color w:val="000000"/>
+                <w:sz w:val="20"/>
+                <w:szCs w:val="20"/>
+              </w:rPr>
+              <w:fldChar w:fldCharType="end"/>
+            </w:r>
+          </w:p>
+        </w:tc>
+      </w:tr>
+    </w:tbl>
+    <w:p>
+      <w:pPr>
+        <w:spacing w:after="0"/>
+        <w:rPr>
+          <w:rFonts w:ascii="Calibri" w:hAnsi="Calibri"/>
+          <w:sz w:val="20"/>
+          <w:szCs w:val="20"/>
+          <w:u w:val="single"/>
+        </w:rPr>
+      </w:pPr>
+      <w:r>
+        <w:rPr>
+          <w:rFonts w:ascii="Calibri" w:hAnsi="Calibri"/>
+          <w:b/>
+          <w:sz w:val="20"/>
+          <w:szCs w:val="20"/>
+          <w:u w:val="single"/>
+        </w:rPr>
+        <w:t>ADJUSTMENT</w:t>
+      </w:r>
+    </w:p>
+    <w:p>
+      <w:pPr>
+        <w:spacing w:after="0"/>
+        <w:rPr>
+          <w:rFonts w:ascii="Calibri" w:hAnsi="Calibri"/>
+          <w:sz w:val="20"/>
+          <w:szCs w:val="20"/>
+        </w:rPr>
+      </w:pPr>
+      <w:r>
+        <w:rPr>
+          <w:rFonts w:ascii="Calibri" w:hAnsi="Calibri"/>
+          <w:sz w:val="20"/>
+          <w:szCs w:val="20"/>
+        </w:rPr>
+        <w:t>HAP Payment</w:t>
+      </w:r>
+    </w:p>
+    <w:p>
+      <w:pPr>
+        <w:spacing w:after="0"/>
+        <w:rPr>
+          <w:rFonts w:ascii="Calibri" w:hAnsi="Calibri"/>
+          <w:sz w:val="20"/>
+          <w:szCs w:val="20"/>
+        </w:rPr>
+      </w:pPr>
+      <w:r>
+        <w:rPr>
+          <w:rFonts w:ascii="Calibri" w:hAnsi="Calibri"/>
+          <w:sz w:val="20"/>
+          <w:szCs w:val="20"/>
+        </w:rPr>
+        <w:t>Tenant Rent</w:t>
+      </w:r>
+    </w:p>
+    <w:p>
+      <w:pPr>
+        <w:spacing w:after="0"/>
+        <w:rPr>
+          <w:rFonts w:ascii="Calibri" w:hAnsi="Calibri"/>
+          <w:sz w:val="20"/>
+          <w:szCs w:val="20"/>
+        </w:rPr>
+      </w:pPr>
+      <w:r>
+        <w:rPr>
+          <w:rFonts w:ascii="Calibri" w:hAnsi="Calibri"/>
+          <w:sz w:val="20"/>
+          <w:szCs w:val="20"/>
+        </w:rPr>
+        <w:t>Contract</w:t>
+      </w:r>
+      <w:r>
+        <w:rPr>
+          <w:rFonts w:ascii="Calibri" w:hAnsi="Calibri"/>
+          <w:sz w:val="20"/>
+          <w:szCs w:val="20"/>
+        </w:rPr>
+        <w:t xml:space="preserve"> Rent to Owner</w:t>
+      </w:r>
+    </w:p>
+    <w:p>
+      <w:pPr>
+        <w:spacing w:after="0"/>
+        <w:rPr>
+          <w:rFonts w:ascii="Calibri" w:hAnsi="Calibri"/>
+          <w:b/>
+          <w:sz w:val="20"/>
+          <w:szCs w:val="20"/>
+        </w:rPr>
+      </w:pPr>
+      <w:r>
+        <w:rPr>
+          <w:rFonts w:ascii="Calibri" w:hAnsi="Calibri"/>
+          <w:sz w:val="20"/>
+          <w:szCs w:val="20"/>
+        </w:rPr>
+        <w:t>Utility Reimbursement</w:t>
+      </w:r>
+    </w:p>
+    <w:p>
+      <w:pPr>
+        <w:spacing w:after="0"/>
+        <w:rPr>
+          <w:rFonts w:ascii="Calibri" w:hAnsi="Calibri"/>
+          <w:b/>
+          <w:sz w:val="20"/>
+          <w:szCs w:val="20"/>
+        </w:rPr>
+      </w:pPr>
+    </w:p>
+    <w:p>
+      <w:pPr>
+        <w:spacing w:after="0"/>
+        <w:rPr>
+          <w:rFonts w:ascii="Calibri" w:hAnsi="Calibri"/>
+          <w:b/>
+          <w:sz w:val="20"/>
+          <w:szCs w:val="20"/>
+        </w:rPr>
+      </w:pPr>
+      <w:r>
+        <w:rPr>
+          <w:rFonts w:ascii="Calibri" w:hAnsi="Calibri"/>
+          <w:b/>
+          <w:sz w:val="20"/>
+          <w:szCs w:val="20"/>
+        </w:rPr>
+        <w:t xml:space="preserve">3. </w:t>
+      </w:r>
+      <w:r>
+        <w:rPr>
+          <w:rFonts w:ascii="Calibri" w:hAnsi="Calibri"/>
+          <w:b/>
+          <w:sz w:val="20"/>
+          <w:szCs w:val="20"/>
+        </w:rPr>
+        <w:t>EFFECTIVE DATE</w:t>
+      </w:r>
+      <w:bookmarkStart w:id="0" w:name="_GoBack"/>
+      <w:bookmarkEnd w:id="0"/>
+    </w:p>
+    <w:p>
+      <w:pPr>
+        <w:pStyle w:val="ListParagraph"/>
+        <w:spacing w:after="0"/>
+        <w:rPr>
+          <w:rFonts w:ascii="Calibri" w:hAnsi="Calibri"/>
+          <w:b/>
+          <w:sz w:val="20"/>
+          <w:szCs w:val="20"/>
+        </w:rPr>
+      </w:pPr>
+    </w:p>
+    <w:p>
+      <w:pPr>
+        <w:spacing w:after="0"/>
+        <w:rPr>
+          <w:rFonts w:ascii="Calibri" w:hAnsi="Calibri"/>
+          <w:sz w:val="20"/>
+          <w:szCs w:val="20"/>
+        </w:rPr>
+      </w:pPr>
+      <w:r>
+        <w:rPr>
+          <w:rFonts w:ascii="Calibri" w:hAnsi="Calibri"/>
+          <w:sz w:val="20"/>
+          <w:szCs w:val="20"/>
+        </w:rPr>
+        <w:t>&lt;&lt;</w:t>
+      </w:r>
+      <w:proofErr w:type="spellStart"/>
+      <w:r>
+        <w:rPr>
+          <w:rFonts w:ascii="Calibri" w:hAnsi="Calibri"/>
+          <w:sz w:val="20"/>
+          <w:szCs w:val="20"/>
+        </w:rPr>
+        <w:t>ContractDateText</w:t>
+      </w:r>
+      <w:proofErr w:type="spellEnd"/>
+      <w:r>
+        <w:rPr>
+          <w:rFonts w:ascii="Calibri" w:hAnsi="Calibri"/>
+          <w:sz w:val="20"/>
+          <w:szCs w:val="20"/>
+        </w:rPr>
+        <w:t xml:space="preserve">&gt;&gt; </w:t>
+      </w:r>
+      <w:r>
+        <w:rPr>
+          <w:rFonts w:ascii="Calibri" w:hAnsi="Calibri"/>
+          <w:b/>
+          <w:sz w:val="20"/>
+          <w:szCs w:val="20"/>
+        </w:rPr>
+        <w:t>&lt;&lt;EffectiveDate</w:t>
+      </w:r>
+      <w:r>
+        <w:rPr>
+          <w:rFonts w:ascii="Calibri" w:hAnsi="Calibri"/>
+          <w:b/>
+          <w:sz w:val="20"/>
+          <w:szCs w:val="20"/>
+        </w:rPr>
+        <w:t>3</w:t>
+      </w:r>
+      <w:r>
+        <w:rPr>
+          <w:rFonts w:ascii="Calibri" w:hAnsi="Calibri"/>
+          <w:b/>
+          <w:sz w:val="20"/>
+          <w:szCs w:val="20"/>
+        </w:rPr>
+        <w:t>&gt;&gt;</w:t>
+      </w:r>
+      <w:r>
+        <w:rPr>
+          <w:rFonts w:ascii="Calibri" w:hAnsi="Calibri"/>
+          <w:b/>
+          <w:sz w:val="20"/>
+          <w:szCs w:val="20"/>
+        </w:rPr>
+        <w:t xml:space="preserve"> </w:t>
+      </w:r>
+      <w:r>
+        <w:rPr>
+          <w:rFonts w:ascii="Calibri" w:hAnsi="Calibri"/>
+          <w:sz w:val="20"/>
+          <w:szCs w:val="20"/>
+        </w:rPr>
+        <w:t>&lt;&lt;</w:t>
+      </w:r>
+      <w:proofErr w:type="spellStart"/>
+      <w:r>
+        <w:rPr>
+          <w:rFonts w:ascii="Calibri" w:hAnsi="Calibri"/>
+          <w:sz w:val="20"/>
+          <w:szCs w:val="20"/>
+        </w:rPr>
+        <w:t>LeaseAmendMentPara</w:t>
+      </w:r>
+      <w:proofErr w:type="spellEnd"/>
+      <w:r>
+        <w:rPr>
+          <w:rFonts w:ascii="Calibri" w:hAnsi="Calibri"/>
+          <w:sz w:val="20"/>
+          <w:szCs w:val="20"/>
+        </w:rPr>
+        <w:t>&gt;&gt;</w:t>
       </w:r>
     </w:p>
     <w:p>
@@ -1959,15 +3831,21 @@
         <w:spacing w:after="0" w:line="240" w:lineRule="auto"/>
         <w:rPr>
           <w:rFonts w:ascii="Times New Roman" w:hAnsi="Times New Roman" w:cs="Times New Roman"/>
-          <w:color w:val="000000"/>
-        </w:rPr>
-      </w:pPr>
-      <w:r>
-        <w:rPr>
-          <w:rFonts w:ascii="Times New Roman" w:hAnsi="Times New Roman" w:cs="Times New Roman"/>
-          <w:color w:val="000000"/>
-        </w:rPr>
-        <w:t>Housing Authority of the County of Santa Cruz</w:t>
+          <w:i/>
+          <w:iCs/>
+          <w:sz w:val="20"/>
+          <w:szCs w:val="20"/>
+        </w:rPr>
+      </w:pPr>
+      <w:r>
+        <w:rPr>
+          <w:rFonts w:ascii="Times New Roman" w:hAnsi="Times New Roman" w:cs="Times New Roman"/>
+          <w:i/>
+          <w:iCs/>
+          <w:sz w:val="20"/>
+          <w:szCs w:val="20"/>
+        </w:rPr>
+        <w:t>If you have a disability which precludes you from complying with this letter, please call (831) 454-5955, Monday through Thursday between 8:00 AM and 4:30 PM. The office is closed on Fridays.</w:t>
       </w:r>
     </w:p>
     <w:p>
@@ -1978,75 +3856,402 @@
         <w:spacing w:after="0" w:line="240" w:lineRule="auto"/>
         <w:rPr>
           <w:rFonts w:ascii="Times New Roman" w:hAnsi="Times New Roman" w:cs="Times New Roman"/>
-          <w:color w:val="000000"/>
-        </w:rPr>
-      </w:pPr>
-    </w:p>
-    <w:p>
-      <w:pPr>
-        <w:autoSpaceDE w:val="0"/>
-        <w:autoSpaceDN w:val="0"/>
-        <w:adjustRightInd w:val="0"/>
-        <w:spacing w:after="0" w:line="240" w:lineRule="auto"/>
-        <w:rPr>
-          <w:rFonts w:ascii="Times New Roman" w:hAnsi="Times New Roman" w:cs="Times New Roman"/>
-          <w:i/>
-          <w:iCs/>
-          <w:sz w:val="20"/>
-          <w:szCs w:val="20"/>
-        </w:rPr>
-      </w:pPr>
-      <w:r>
-        <w:rPr>
-          <w:rFonts w:ascii="Times New Roman" w:hAnsi="Times New Roman" w:cs="Times New Roman"/>
-          <w:i/>
-          <w:iCs/>
-          <w:sz w:val="20"/>
-          <w:szCs w:val="20"/>
-        </w:rPr>
-        <w:t>If you have a disability which precludes you from complying with this letter, please call (831) 454-5977, Monday through Thursday between 8:00 and 4:30 PM. The office is closed on Fridays.</w:t>
-      </w:r>
-    </w:p>
-    <w:p>
-      <w:pPr>
-        <w:autoSpaceDE w:val="0"/>
-        <w:autoSpaceDN w:val="0"/>
-        <w:adjustRightInd w:val="0"/>
-        <w:spacing w:after="0" w:line="240" w:lineRule="auto"/>
-        <w:rPr>
-          <w:rFonts w:ascii="Times New Roman" w:hAnsi="Times New Roman" w:cs="Times New Roman"/>
-          <w:i/>
-          <w:iCs/>
-          <w:sz w:val="20"/>
-          <w:szCs w:val="20"/>
-        </w:rPr>
-      </w:pPr>
-    </w:p>
-    <w:p>
-      <w:pPr>
-        <w:rPr>
-          <w:rFonts w:ascii="Times New Roman" w:hAnsi="Times New Roman" w:cs="Times New Roman"/>
-          <w:i/>
-          <w:iCs/>
-          <w:sz w:val="20"/>
-          <w:szCs w:val="20"/>
-        </w:rPr>
-      </w:pPr>
-      <w:r>
-        <w:rPr>
-          <w:rFonts w:ascii="Times New Roman" w:hAnsi="Times New Roman" w:cs="Times New Roman"/>
-          <w:i/>
-          <w:iCs/>
-          <w:sz w:val="20"/>
-          <w:szCs w:val="20"/>
-        </w:rPr>
-        <w:t>Si desea una traducción en español, por favor llame al (831) 454-5977, entre 8:00 y 4:30 PM de lunes a jueves. Los viernes la oficina se encuentra cerrada.</w:t>
-      </w:r>
-      <w:bookmarkStart w:id="0" w:name="_GoBack"/>
-      <w:bookmarkEnd w:id="0"/>
+          <w:i/>
+          <w:iCs/>
+          <w:sz w:val="20"/>
+          <w:szCs w:val="20"/>
+        </w:rPr>
+      </w:pPr>
+    </w:p>
+    <w:p>
+      <w:pPr>
+        <w:rPr>
+          <w:rFonts w:ascii="Times New Roman" w:hAnsi="Times New Roman" w:cs="Times New Roman"/>
+          <w:i/>
+          <w:iCs/>
+          <w:sz w:val="20"/>
+          <w:szCs w:val="20"/>
+        </w:rPr>
+      </w:pPr>
+      <w:r>
+        <w:rPr>
+          <w:rFonts w:ascii="Times New Roman" w:hAnsi="Times New Roman" w:cs="Times New Roman"/>
+          <w:i/>
+          <w:iCs/>
+          <w:sz w:val="20"/>
+          <w:szCs w:val="20"/>
+        </w:rPr>
+        <w:t xml:space="preserve">Si </w:t>
+      </w:r>
+      <w:proofErr w:type="spellStart"/>
+      <w:r>
+        <w:rPr>
+          <w:rFonts w:ascii="Times New Roman" w:hAnsi="Times New Roman" w:cs="Times New Roman"/>
+          <w:i/>
+          <w:iCs/>
+          <w:sz w:val="20"/>
+          <w:szCs w:val="20"/>
+        </w:rPr>
+        <w:t>desea</w:t>
+      </w:r>
+      <w:proofErr w:type="spellEnd"/>
+      <w:r>
+        <w:rPr>
+          <w:rFonts w:ascii="Times New Roman" w:hAnsi="Times New Roman" w:cs="Times New Roman"/>
+          <w:i/>
+          <w:iCs/>
+          <w:sz w:val="20"/>
+          <w:szCs w:val="20"/>
+        </w:rPr>
+        <w:t xml:space="preserve"> </w:t>
+      </w:r>
+      <w:proofErr w:type="spellStart"/>
+      <w:r>
+        <w:rPr>
+          <w:rFonts w:ascii="Times New Roman" w:hAnsi="Times New Roman" w:cs="Times New Roman"/>
+          <w:i/>
+          <w:iCs/>
+          <w:sz w:val="20"/>
+          <w:szCs w:val="20"/>
+        </w:rPr>
+        <w:t>una</w:t>
+      </w:r>
+      <w:proofErr w:type="spellEnd"/>
+      <w:r>
+        <w:rPr>
+          <w:rFonts w:ascii="Times New Roman" w:hAnsi="Times New Roman" w:cs="Times New Roman"/>
+          <w:i/>
+          <w:iCs/>
+          <w:sz w:val="20"/>
+          <w:szCs w:val="20"/>
+        </w:rPr>
+        <w:t xml:space="preserve"> </w:t>
+      </w:r>
+      <w:proofErr w:type="spellStart"/>
+      <w:r>
+        <w:rPr>
+          <w:rFonts w:ascii="Times New Roman" w:hAnsi="Times New Roman" w:cs="Times New Roman"/>
+          <w:i/>
+          <w:iCs/>
+          <w:sz w:val="20"/>
+          <w:szCs w:val="20"/>
+        </w:rPr>
+        <w:t>traducción</w:t>
+      </w:r>
+      <w:proofErr w:type="spellEnd"/>
+      <w:r>
+        <w:rPr>
+          <w:rFonts w:ascii="Times New Roman" w:hAnsi="Times New Roman" w:cs="Times New Roman"/>
+          <w:i/>
+          <w:iCs/>
+          <w:sz w:val="20"/>
+          <w:szCs w:val="20"/>
+        </w:rPr>
+        <w:t xml:space="preserve"> </w:t>
+      </w:r>
+      <w:proofErr w:type="spellStart"/>
+      <w:r>
+        <w:rPr>
+          <w:rFonts w:ascii="Times New Roman" w:hAnsi="Times New Roman" w:cs="Times New Roman"/>
+          <w:i/>
+          <w:iCs/>
+          <w:sz w:val="20"/>
+          <w:szCs w:val="20"/>
+        </w:rPr>
+        <w:t>en</w:t>
+      </w:r>
+      <w:proofErr w:type="spellEnd"/>
+      <w:r>
+        <w:rPr>
+          <w:rFonts w:ascii="Times New Roman" w:hAnsi="Times New Roman" w:cs="Times New Roman"/>
+          <w:i/>
+          <w:iCs/>
+          <w:sz w:val="20"/>
+          <w:szCs w:val="20"/>
+        </w:rPr>
+        <w:t xml:space="preserve"> </w:t>
+      </w:r>
+      <w:proofErr w:type="spellStart"/>
+      <w:r>
+        <w:rPr>
+          <w:rFonts w:ascii="Times New Roman" w:hAnsi="Times New Roman" w:cs="Times New Roman"/>
+          <w:i/>
+          <w:iCs/>
+          <w:sz w:val="20"/>
+          <w:szCs w:val="20"/>
+        </w:rPr>
+        <w:t>español</w:t>
+      </w:r>
+      <w:proofErr w:type="spellEnd"/>
+      <w:r>
+        <w:rPr>
+          <w:rFonts w:ascii="Times New Roman" w:hAnsi="Times New Roman" w:cs="Times New Roman"/>
+          <w:i/>
+          <w:iCs/>
+          <w:sz w:val="20"/>
+          <w:szCs w:val="20"/>
+        </w:rPr>
+        <w:t xml:space="preserve">, </w:t>
+      </w:r>
+      <w:proofErr w:type="spellStart"/>
+      <w:r>
+        <w:rPr>
+          <w:rFonts w:ascii="Times New Roman" w:hAnsi="Times New Roman" w:cs="Times New Roman"/>
+          <w:i/>
+          <w:iCs/>
+          <w:sz w:val="20"/>
+          <w:szCs w:val="20"/>
+        </w:rPr>
+        <w:t>por</w:t>
+      </w:r>
+      <w:proofErr w:type="spellEnd"/>
+      <w:r>
+        <w:rPr>
+          <w:rFonts w:ascii="Times New Roman" w:hAnsi="Times New Roman" w:cs="Times New Roman"/>
+          <w:i/>
+          <w:iCs/>
+          <w:sz w:val="20"/>
+          <w:szCs w:val="20"/>
+        </w:rPr>
+        <w:t xml:space="preserve"> favor </w:t>
+      </w:r>
+      <w:proofErr w:type="spellStart"/>
+      <w:r>
+        <w:rPr>
+          <w:rFonts w:ascii="Times New Roman" w:hAnsi="Times New Roman" w:cs="Times New Roman"/>
+          <w:i/>
+          <w:iCs/>
+          <w:sz w:val="20"/>
+          <w:szCs w:val="20"/>
+        </w:rPr>
+        <w:t>llame</w:t>
+      </w:r>
+      <w:proofErr w:type="spellEnd"/>
+      <w:r>
+        <w:rPr>
+          <w:rFonts w:ascii="Times New Roman" w:hAnsi="Times New Roman" w:cs="Times New Roman"/>
+          <w:i/>
+          <w:iCs/>
+          <w:sz w:val="20"/>
+          <w:szCs w:val="20"/>
+        </w:rPr>
+        <w:t xml:space="preserve"> al (831) 454-5955, entre 8:00 </w:t>
+      </w:r>
+      <w:proofErr w:type="gramStart"/>
+      <w:r>
+        <w:rPr>
+          <w:rFonts w:ascii="Times New Roman" w:hAnsi="Times New Roman" w:cs="Times New Roman"/>
+          <w:i/>
+          <w:iCs/>
+          <w:sz w:val="20"/>
+          <w:szCs w:val="20"/>
+        </w:rPr>
+        <w:t>AM  y</w:t>
+      </w:r>
+      <w:proofErr w:type="gramEnd"/>
+      <w:r>
+        <w:rPr>
+          <w:rFonts w:ascii="Times New Roman" w:hAnsi="Times New Roman" w:cs="Times New Roman"/>
+          <w:i/>
+          <w:iCs/>
+          <w:sz w:val="20"/>
+          <w:szCs w:val="20"/>
+        </w:rPr>
+        <w:t xml:space="preserve"> 4:30 PM de lunes a </w:t>
+      </w:r>
+      <w:proofErr w:type="spellStart"/>
+      <w:r>
+        <w:rPr>
+          <w:rFonts w:ascii="Times New Roman" w:hAnsi="Times New Roman" w:cs="Times New Roman"/>
+          <w:i/>
+          <w:iCs/>
+          <w:sz w:val="20"/>
+          <w:szCs w:val="20"/>
+        </w:rPr>
+        <w:t>jueves</w:t>
+      </w:r>
+      <w:proofErr w:type="spellEnd"/>
+      <w:r>
+        <w:rPr>
+          <w:rFonts w:ascii="Times New Roman" w:hAnsi="Times New Roman" w:cs="Times New Roman"/>
+          <w:i/>
+          <w:iCs/>
+          <w:sz w:val="20"/>
+          <w:szCs w:val="20"/>
+        </w:rPr>
+        <w:t xml:space="preserve">. </w:t>
+      </w:r>
+      <w:proofErr w:type="gramStart"/>
+      <w:r>
+        <w:rPr>
+          <w:rFonts w:ascii="Times New Roman" w:hAnsi="Times New Roman" w:cs="Times New Roman"/>
+          <w:i/>
+          <w:iCs/>
+          <w:sz w:val="20"/>
+          <w:szCs w:val="20"/>
+        </w:rPr>
+        <w:t xml:space="preserve">Los </w:t>
+      </w:r>
+      <w:proofErr w:type="spellStart"/>
+      <w:r>
+        <w:rPr>
+          <w:rFonts w:ascii="Times New Roman" w:hAnsi="Times New Roman" w:cs="Times New Roman"/>
+          <w:i/>
+          <w:iCs/>
+          <w:sz w:val="20"/>
+          <w:szCs w:val="20"/>
+        </w:rPr>
+        <w:t>viernes</w:t>
+      </w:r>
+      <w:proofErr w:type="spellEnd"/>
+      <w:r>
+        <w:rPr>
+          <w:rFonts w:ascii="Times New Roman" w:hAnsi="Times New Roman" w:cs="Times New Roman"/>
+          <w:i/>
+          <w:iCs/>
+          <w:sz w:val="20"/>
+          <w:szCs w:val="20"/>
+        </w:rPr>
+        <w:t xml:space="preserve"> la </w:t>
+      </w:r>
+      <w:proofErr w:type="spellStart"/>
+      <w:r>
+        <w:rPr>
+          <w:rFonts w:ascii="Times New Roman" w:hAnsi="Times New Roman" w:cs="Times New Roman"/>
+          <w:i/>
+          <w:iCs/>
+          <w:sz w:val="20"/>
+          <w:szCs w:val="20"/>
+        </w:rPr>
+        <w:t>oficina</w:t>
+      </w:r>
+      <w:proofErr w:type="spellEnd"/>
+      <w:r>
+        <w:rPr>
+          <w:rFonts w:ascii="Times New Roman" w:hAnsi="Times New Roman" w:cs="Times New Roman"/>
+          <w:i/>
+          <w:iCs/>
+          <w:sz w:val="20"/>
+          <w:szCs w:val="20"/>
+        </w:rPr>
+        <w:t xml:space="preserve"> se </w:t>
+      </w:r>
+      <w:proofErr w:type="spellStart"/>
+      <w:r>
+        <w:rPr>
+          <w:rFonts w:ascii="Times New Roman" w:hAnsi="Times New Roman" w:cs="Times New Roman"/>
+          <w:i/>
+          <w:iCs/>
+          <w:sz w:val="20"/>
+          <w:szCs w:val="20"/>
+        </w:rPr>
+        <w:t>encuentra</w:t>
+      </w:r>
+      <w:proofErr w:type="spellEnd"/>
+      <w:r>
+        <w:rPr>
+          <w:rFonts w:ascii="Times New Roman" w:hAnsi="Times New Roman" w:cs="Times New Roman"/>
+          <w:i/>
+          <w:iCs/>
+          <w:sz w:val="20"/>
+          <w:szCs w:val="20"/>
+        </w:rPr>
+        <w:t xml:space="preserve"> </w:t>
+      </w:r>
+      <w:proofErr w:type="spellStart"/>
+      <w:r>
+        <w:rPr>
+          <w:rFonts w:ascii="Times New Roman" w:hAnsi="Times New Roman" w:cs="Times New Roman"/>
+          <w:i/>
+          <w:iCs/>
+          <w:sz w:val="20"/>
+          <w:szCs w:val="20"/>
+        </w:rPr>
+        <w:t>cerrada</w:t>
+      </w:r>
+      <w:proofErr w:type="spellEnd"/>
+      <w:r>
+        <w:rPr>
+          <w:rFonts w:ascii="Times New Roman" w:hAnsi="Times New Roman" w:cs="Times New Roman"/>
+          <w:i/>
+          <w:iCs/>
+          <w:sz w:val="20"/>
+          <w:szCs w:val="20"/>
+        </w:rPr>
+        <w:t>.</w:t>
+      </w:r>
+      <w:proofErr w:type="gramEnd"/>
+    </w:p>
+    <w:p>
+      <w:pPr>
+        <w:rPr>
+          <w:rFonts w:ascii="Times New Roman" w:hAnsi="Times New Roman" w:cs="Times New Roman"/>
+          <w:iCs/>
+          <w:sz w:val="20"/>
+          <w:szCs w:val="20"/>
+        </w:rPr>
+      </w:pPr>
+      <w:r>
+        <w:rPr>
+          <w:rFonts w:ascii="Times New Roman" w:hAnsi="Times New Roman" w:cs="Times New Roman"/>
+          <w:iCs/>
+          <w:sz w:val="20"/>
+          <w:szCs w:val="20"/>
+        </w:rPr>
+        <w:t>Cc:</w:t>
+      </w:r>
+      <w:r>
+        <w:rPr>
+          <w:rFonts w:ascii="Times New Roman" w:hAnsi="Times New Roman" w:cs="Times New Roman"/>
+          <w:iCs/>
+          <w:sz w:val="20"/>
+          <w:szCs w:val="20"/>
+        </w:rPr>
+        <w:t xml:space="preserve"> &lt;&lt;</w:t>
+      </w:r>
+      <w:proofErr w:type="spellStart"/>
+      <w:r>
+        <w:rPr>
+          <w:rFonts w:ascii="Times New Roman" w:hAnsi="Times New Roman" w:cs="Times New Roman"/>
+          <w:iCs/>
+          <w:sz w:val="20"/>
+          <w:szCs w:val="20"/>
+        </w:rPr>
+        <w:t>Ten</w:t>
+      </w:r>
+      <w:r>
+        <w:rPr>
+          <w:rFonts w:ascii="Times New Roman" w:hAnsi="Times New Roman" w:cs="Times New Roman"/>
+          <w:iCs/>
+          <w:sz w:val="20"/>
+          <w:szCs w:val="20"/>
+        </w:rPr>
+        <w:t>Name</w:t>
+      </w:r>
+      <w:proofErr w:type="spellEnd"/>
+      <w:r>
+        <w:rPr>
+          <w:rFonts w:ascii="Times New Roman" w:hAnsi="Times New Roman" w:cs="Times New Roman"/>
+          <w:iCs/>
+          <w:sz w:val="20"/>
+          <w:szCs w:val="20"/>
+        </w:rPr>
+        <w:t>&gt;&gt;</w:t>
+      </w:r>
+    </w:p>
+    <w:p>
+      <w:pPr>
+        <w:rPr>
+          <w:rFonts w:ascii="Times New Roman" w:hAnsi="Times New Roman" w:cs="Times New Roman"/>
+          <w:iCs/>
+          <w:sz w:val="20"/>
+          <w:szCs w:val="20"/>
+        </w:rPr>
+      </w:pPr>
     </w:p>
     <w:sectPr>
-      <w:footerReference w:type="default" r:id="rId10"/>
+      <w:headerReference w:type="default" r:id="rId10"/>
+      <w:footerReference w:type="default" r:id="rId11"/>
       <w:pgSz w:w="12240" w:h="15840"/>
       <w:pgMar w:top="720" w:right="1166" w:bottom="1440" w:left="994" w:header="0" w:footer="0" w:gutter="0"/>
       <w:cols w:space="720"/>
@@ -2122,6 +4327,73 @@
     </w:p>
   </w:footnote>
 </w:footnotes>
+</file>
+
+<file path=word/header1.xml><?xml version="1.0" encoding="utf-8"?>
+<w:hdr xmlns:wpc="http://schemas.microsoft.com/office/word/2010/wordprocessingCanvas" xmlns:mc="http://schemas.openxmlformats.org/markup-compatibility/2006" xmlns:o="urn:schemas-microsoft-com:office:office" xmlns:r="http://schemas.openxmlformats.org/officeDocument/2006/relationships" xmlns:m="http://schemas.openxmlformats.org/officeDocument/2006/math" xmlns:v="urn:schemas-microsoft-com:vml" xmlns:wp14="http://schemas.microsoft.com/office/word/2010/wordprocessingDrawing" xmlns:wp="http://schemas.openxmlformats.org/drawingml/2006/wordprocessingDrawing" xmlns:w10="urn:schemas-microsoft-com:office:word" xmlns:w="http://schemas.openxmlformats.org/wordprocessingml/2006/main" xmlns:w14="http://schemas.microsoft.com/office/word/2010/wordml" xmlns:wpg="http://schemas.microsoft.com/office/word/2010/wordprocessingGroup" xmlns:wpi="http://schemas.microsoft.com/office/word/2010/wordprocessingInk" xmlns:wne="http://schemas.microsoft.com/office/word/2006/wordml" xmlns:wps="http://schemas.microsoft.com/office/word/2010/wordprocessingShape" mc:Ignorable="w14 wp14">
+  <w:p>
+    <w:pPr>
+      <w:tabs>
+        <w:tab w:val="center" w:pos="4680"/>
+        <w:tab w:val="right" w:pos="6300"/>
+      </w:tabs>
+      <w:spacing w:after="0" w:line="240" w:lineRule="auto"/>
+      <w:ind w:left="-1440"/>
+      <w:jc w:val="center"/>
+      <w:rPr>
+        <w:rFonts w:ascii="Calibri" w:eastAsia="Calibri" w:hAnsi="Calibri" w:cs="Times New Roman"/>
+        <w:sz w:val="16"/>
+        <w:szCs w:val="16"/>
+      </w:rPr>
+    </w:pPr>
+    <w:r>
+      <w:rPr>
+        <w:rFonts w:ascii="Calibri" w:eastAsia="Calibri" w:hAnsi="Calibri" w:cs="Times New Roman"/>
+        <w:sz w:val="16"/>
+        <w:szCs w:val="16"/>
+      </w:rPr>
+      <w:fldChar w:fldCharType="begin"/>
+    </w:r>
+    <w:r>
+      <w:rPr>
+        <w:rFonts w:ascii="Calibri" w:eastAsia="Calibri" w:hAnsi="Calibri" w:cs="Times New Roman"/>
+        <w:sz w:val="16"/>
+        <w:szCs w:val="16"/>
+      </w:rPr>
+      <w:instrText xml:space="preserve"> MERGEFIELD  Image:headerImage  \* MERGEFORMAT </w:instrText>
+    </w:r>
+    <w:r>
+      <w:rPr>
+        <w:rFonts w:ascii="Calibri" w:eastAsia="Calibri" w:hAnsi="Calibri" w:cs="Times New Roman"/>
+        <w:sz w:val="16"/>
+        <w:szCs w:val="16"/>
+      </w:rPr>
+      <w:fldChar w:fldCharType="separate"/>
+    </w:r>
+    <w:r>
+      <w:rPr>
+        <w:rFonts w:ascii="Calibri" w:eastAsia="Calibri" w:hAnsi="Calibri" w:cs="Times New Roman"/>
+        <w:noProof/>
+        <w:sz w:val="16"/>
+        <w:szCs w:val="16"/>
+      </w:rPr>
+      <w:t>«Image:headerImage»</w:t>
+    </w:r>
+    <w:r>
+      <w:rPr>
+        <w:rFonts w:ascii="Calibri" w:eastAsia="Calibri" w:hAnsi="Calibri" w:cs="Times New Roman"/>
+        <w:sz w:val="16"/>
+        <w:szCs w:val="16"/>
+      </w:rPr>
+      <w:fldChar w:fldCharType="end"/>
+    </w:r>
+  </w:p>
+  <w:p>
+    <w:pPr>
+      <w:pStyle w:val="Header"/>
+    </w:pPr>
+  </w:p>
+</w:hdr>
 </file>
 
 <file path=word/numbering.xml><?xml version="1.0" encoding="utf-8"?>
@@ -3245,7 +5517,7 @@
 </file>
 
 <file path=customXml/itemProps1.xml><?xml version="1.0" encoding="utf-8"?>
-<ds:datastoreItem xmlns:ds="http://schemas.openxmlformats.org/officeDocument/2006/customXml" ds:itemID="{7418B38A-8C4D-4FAB-ACE4-561326B049C2}">
+<ds:datastoreItem xmlns:ds="http://schemas.openxmlformats.org/officeDocument/2006/customXml" ds:itemID="{C84F4456-F89B-419C-93B8-5E714E8B1135}">
   <ds:schemaRefs>
     <ds:schemaRef ds:uri="http://schemas.openxmlformats.org/officeDocument/2006/bibliography"/>
   </ds:schemaRefs>

</xml_diff>

<commit_message>
Fix LL copy spacing
</commit_message>
<xml_diff>
--- a/y_PHA_Lease_Amendment.docx
+++ b/y_PHA_Lease_Amendment.docx
@@ -2154,16 +2154,6 @@
     </w:p>
     <w:p>
       <w:pPr>
-        <w:rPr>
-          <w:rFonts w:ascii="Times New Roman" w:hAnsi="Times New Roman" w:cs="Times New Roman"/>
-          <w:iCs/>
-          <w:sz w:val="20"/>
-          <w:szCs w:val="20"/>
-        </w:rPr>
-      </w:pPr>
-    </w:p>
-    <w:p>
-      <w:pPr>
         <w:spacing w:after="0"/>
         <w:jc w:val="center"/>
         <w:rPr>
@@ -2178,6 +2168,7 @@
           <w:sz w:val="24"/>
           <w:szCs w:val="24"/>
         </w:rPr>
+        <w:lastRenderedPageBreak/>
         <w:t>Lease Amendment</w:t>
       </w:r>
     </w:p>
@@ -3698,8 +3689,6 @@
         </w:rPr>
         <w:t>EFFECTIVE DATE</w:t>
       </w:r>
-      <w:bookmarkStart w:id="0" w:name="_GoBack"/>
-      <w:bookmarkEnd w:id="0"/>
     </w:p>
     <w:p>
       <w:pPr>
@@ -4238,16 +4227,8 @@
         </w:rPr>
         <w:t>&gt;&gt;</w:t>
       </w:r>
-    </w:p>
-    <w:p>
-      <w:pPr>
-        <w:rPr>
-          <w:rFonts w:ascii="Times New Roman" w:hAnsi="Times New Roman" w:cs="Times New Roman"/>
-          <w:iCs/>
-          <w:sz w:val="20"/>
-          <w:szCs w:val="20"/>
-        </w:rPr>
-      </w:pPr>
+      <w:bookmarkStart w:id="0" w:name="_GoBack"/>
+      <w:bookmarkEnd w:id="0"/>
     </w:p>
     <w:sectPr>
       <w:headerReference w:type="default" r:id="rId10"/>
@@ -5517,7 +5498,7 @@
 </file>
 
 <file path=customXml/itemProps1.xml><?xml version="1.0" encoding="utf-8"?>
-<ds:datastoreItem xmlns:ds="http://schemas.openxmlformats.org/officeDocument/2006/customXml" ds:itemID="{C84F4456-F89B-419C-93B8-5E714E8B1135}">
+<ds:datastoreItem xmlns:ds="http://schemas.openxmlformats.org/officeDocument/2006/customXml" ds:itemID="{D182C4AB-B48F-4070-B30F-77129A7FB287}">
   <ds:schemaRefs>
     <ds:schemaRef ds:uri="http://schemas.openxmlformats.org/officeDocument/2006/bibliography"/>
   </ds:schemaRefs>

</xml_diff>

<commit_message>
Fix typo in LL letter
</commit_message>
<xml_diff>
--- a/y_PHA_Lease_Amendment.docx
+++ b/y_PHA_Lease_Amendment.docx
@@ -2196,7 +2196,17 @@
           <w:sz w:val="20"/>
           <w:szCs w:val="20"/>
         </w:rPr>
-        <w:t>TenantAddressLine</w:t>
+        <w:t>LL</w:t>
+      </w:r>
+      <w:bookmarkStart w:id="0" w:name="_GoBack"/>
+      <w:bookmarkEnd w:id="0"/>
+      <w:r>
+        <w:rPr>
+          <w:rFonts w:ascii="Calibri" w:hAnsi="Calibri"/>
+          <w:sz w:val="20"/>
+          <w:szCs w:val="20"/>
+        </w:rPr>
+        <w:t>AddressLine</w:t>
       </w:r>
       <w:proofErr w:type="spellEnd"/>
       <w:r>
@@ -4229,12 +4239,8 @@
       </w:r>
     </w:p>
     <w:sectPr>
-      <w:headerReference w:type="even" r:id="rId10"/>
-      <w:headerReference w:type="default" r:id="rId11"/>
-      <w:footerReference w:type="even" r:id="rId12"/>
-      <w:footerReference w:type="default" r:id="rId13"/>
-      <w:headerReference w:type="first" r:id="rId14"/>
-      <w:footerReference w:type="first" r:id="rId15"/>
+      <w:headerReference w:type="default" r:id="rId10"/>
+      <w:footerReference w:type="default" r:id="rId11"/>
       <w:pgSz w:w="12240" w:h="15840"/>
       <w:pgMar w:top="720" w:right="1166" w:bottom="1440" w:left="994" w:header="0" w:footer="0" w:gutter="0"/>
       <w:cols w:space="720"/>
@@ -4273,16 +4279,6 @@
 <w:ftr xmlns:wpc="http://schemas.microsoft.com/office/word/2010/wordprocessingCanvas" xmlns:mc="http://schemas.openxmlformats.org/markup-compatibility/2006" xmlns:o="urn:schemas-microsoft-com:office:office" xmlns:r="http://schemas.openxmlformats.org/officeDocument/2006/relationships" xmlns:m="http://schemas.openxmlformats.org/officeDocument/2006/math" xmlns:v="urn:schemas-microsoft-com:vml" xmlns:wp14="http://schemas.microsoft.com/office/word/2010/wordprocessingDrawing" xmlns:wp="http://schemas.openxmlformats.org/drawingml/2006/wordprocessingDrawing" xmlns:w10="urn:schemas-microsoft-com:office:word" xmlns:w="http://schemas.openxmlformats.org/wordprocessingml/2006/main" xmlns:w14="http://schemas.microsoft.com/office/word/2010/wordml" xmlns:wpg="http://schemas.microsoft.com/office/word/2010/wordprocessingGroup" xmlns:wpi="http://schemas.microsoft.com/office/word/2010/wordprocessingInk" xmlns:wne="http://schemas.microsoft.com/office/word/2006/wordml" xmlns:wps="http://schemas.microsoft.com/office/word/2010/wordprocessingShape" mc:Ignorable="w14 wp14">
   <w:p>
     <w:pPr>
-      <w:pStyle w:val="Footer"/>
-    </w:pPr>
-  </w:p>
-</w:ftr>
-</file>
-
-<file path=word/footer2.xml><?xml version="1.0" encoding="utf-8"?>
-<w:ftr xmlns:wpc="http://schemas.microsoft.com/office/word/2010/wordprocessingCanvas" xmlns:mc="http://schemas.openxmlformats.org/markup-compatibility/2006" xmlns:o="urn:schemas-microsoft-com:office:office" xmlns:r="http://schemas.openxmlformats.org/officeDocument/2006/relationships" xmlns:m="http://schemas.openxmlformats.org/officeDocument/2006/math" xmlns:v="urn:schemas-microsoft-com:vml" xmlns:wp14="http://schemas.microsoft.com/office/word/2010/wordprocessingDrawing" xmlns:wp="http://schemas.openxmlformats.org/drawingml/2006/wordprocessingDrawing" xmlns:w10="urn:schemas-microsoft-com:office:word" xmlns:w="http://schemas.openxmlformats.org/wordprocessingml/2006/main" xmlns:w14="http://schemas.microsoft.com/office/word/2010/wordml" xmlns:wpg="http://schemas.microsoft.com/office/word/2010/wordprocessingGroup" xmlns:wpi="http://schemas.microsoft.com/office/word/2010/wordprocessingInk" xmlns:wne="http://schemas.microsoft.com/office/word/2006/wordml" xmlns:wps="http://schemas.microsoft.com/office/word/2010/wordprocessingShape" mc:Ignorable="w14 wp14">
-  <w:p>
-    <w:pPr>
       <w:autoSpaceDE w:val="0"/>
       <w:autoSpaceDN w:val="0"/>
       <w:adjustRightInd w:val="0"/>
@@ -4297,8 +4293,6 @@
         <w:szCs w:val="17"/>
       </w:rPr>
     </w:pPr>
-    <w:bookmarkStart w:id="0" w:name="_GoBack"/>
-    <w:bookmarkEnd w:id="0"/>
     <w:r>
       <w:rPr>
         <w:rFonts w:ascii="Helvetica Neue Medium" w:hAnsi="Helvetica Neue Medium" w:cs="CenturyGothic"/>
@@ -4936,16 +4930,6 @@
 </w:ftr>
 </file>
 
-<file path=word/footer3.xml><?xml version="1.0" encoding="utf-8"?>
-<w:ftr xmlns:wpc="http://schemas.microsoft.com/office/word/2010/wordprocessingCanvas" xmlns:mc="http://schemas.openxmlformats.org/markup-compatibility/2006" xmlns:o="urn:schemas-microsoft-com:office:office" xmlns:r="http://schemas.openxmlformats.org/officeDocument/2006/relationships" xmlns:m="http://schemas.openxmlformats.org/officeDocument/2006/math" xmlns:v="urn:schemas-microsoft-com:vml" xmlns:wp14="http://schemas.microsoft.com/office/word/2010/wordprocessingDrawing" xmlns:wp="http://schemas.openxmlformats.org/drawingml/2006/wordprocessingDrawing" xmlns:w10="urn:schemas-microsoft-com:office:word" xmlns:w="http://schemas.openxmlformats.org/wordprocessingml/2006/main" xmlns:w14="http://schemas.microsoft.com/office/word/2010/wordml" xmlns:wpg="http://schemas.microsoft.com/office/word/2010/wordprocessingGroup" xmlns:wpi="http://schemas.microsoft.com/office/word/2010/wordprocessingInk" xmlns:wne="http://schemas.microsoft.com/office/word/2006/wordml" xmlns:wps="http://schemas.microsoft.com/office/word/2010/wordprocessingShape" mc:Ignorable="w14 wp14">
-  <w:p>
-    <w:pPr>
-      <w:pStyle w:val="Footer"/>
-    </w:pPr>
-  </w:p>
-</w:ftr>
-</file>
-
 <file path=word/footnotes.xml><?xml version="1.0" encoding="utf-8"?>
 <w:footnotes xmlns:wpc="http://schemas.microsoft.com/office/word/2010/wordprocessingCanvas" xmlns:mc="http://schemas.openxmlformats.org/markup-compatibility/2006" xmlns:o="urn:schemas-microsoft-com:office:office" xmlns:r="http://schemas.openxmlformats.org/officeDocument/2006/relationships" xmlns:m="http://schemas.openxmlformats.org/officeDocument/2006/math" xmlns:v="urn:schemas-microsoft-com:vml" xmlns:wp14="http://schemas.microsoft.com/office/word/2010/wordprocessingDrawing" xmlns:wp="http://schemas.openxmlformats.org/drawingml/2006/wordprocessingDrawing" xmlns:w10="urn:schemas-microsoft-com:office:word" xmlns:w="http://schemas.openxmlformats.org/wordprocessingml/2006/main" xmlns:w14="http://schemas.microsoft.com/office/word/2010/wordml" xmlns:wpg="http://schemas.microsoft.com/office/word/2010/wordprocessingGroup" xmlns:wpi="http://schemas.microsoft.com/office/word/2010/wordprocessingInk" xmlns:wne="http://schemas.microsoft.com/office/word/2006/wordml" xmlns:wps="http://schemas.microsoft.com/office/word/2010/wordprocessingShape" mc:Ignorable="w14 wp14">
   <w:footnote w:type="separator" w:id="-1">
@@ -4972,16 +4956,6 @@
 </file>
 
 <file path=word/header1.xml><?xml version="1.0" encoding="utf-8"?>
-<w:hdr xmlns:wpc="http://schemas.microsoft.com/office/word/2010/wordprocessingCanvas" xmlns:mc="http://schemas.openxmlformats.org/markup-compatibility/2006" xmlns:o="urn:schemas-microsoft-com:office:office" xmlns:r="http://schemas.openxmlformats.org/officeDocument/2006/relationships" xmlns:m="http://schemas.openxmlformats.org/officeDocument/2006/math" xmlns:v="urn:schemas-microsoft-com:vml" xmlns:wp14="http://schemas.microsoft.com/office/word/2010/wordprocessingDrawing" xmlns:wp="http://schemas.openxmlformats.org/drawingml/2006/wordprocessingDrawing" xmlns:w10="urn:schemas-microsoft-com:office:word" xmlns:w="http://schemas.openxmlformats.org/wordprocessingml/2006/main" xmlns:w14="http://schemas.microsoft.com/office/word/2010/wordml" xmlns:wpg="http://schemas.microsoft.com/office/word/2010/wordprocessingGroup" xmlns:wpi="http://schemas.microsoft.com/office/word/2010/wordprocessingInk" xmlns:wne="http://schemas.microsoft.com/office/word/2006/wordml" xmlns:wps="http://schemas.microsoft.com/office/word/2010/wordprocessingShape" mc:Ignorable="w14 wp14">
-  <w:p>
-    <w:pPr>
-      <w:pStyle w:val="Header"/>
-    </w:pPr>
-  </w:p>
-</w:hdr>
-</file>
-
-<file path=word/header2.xml><?xml version="1.0" encoding="utf-8"?>
 <w:hdr xmlns:wpc="http://schemas.microsoft.com/office/word/2010/wordprocessingCanvas" xmlns:mc="http://schemas.openxmlformats.org/markup-compatibility/2006" xmlns:o="urn:schemas-microsoft-com:office:office" xmlns:r="http://schemas.openxmlformats.org/officeDocument/2006/relationships" xmlns:m="http://schemas.openxmlformats.org/officeDocument/2006/math" xmlns:v="urn:schemas-microsoft-com:vml" xmlns:wp14="http://schemas.microsoft.com/office/word/2010/wordprocessingDrawing" xmlns:wp="http://schemas.openxmlformats.org/drawingml/2006/wordprocessingDrawing" xmlns:w10="urn:schemas-microsoft-com:office:word" xmlns:w="http://schemas.openxmlformats.org/wordprocessingml/2006/main" xmlns:w14="http://schemas.microsoft.com/office/word/2010/wordml" xmlns:wpg="http://schemas.microsoft.com/office/word/2010/wordprocessingGroup" xmlns:wpi="http://schemas.microsoft.com/office/word/2010/wordprocessingInk" xmlns:wne="http://schemas.microsoft.com/office/word/2006/wordml" xmlns:wps="http://schemas.microsoft.com/office/word/2010/wordprocessingShape" mc:Ignorable="w14 wp14">
   <w:p>
     <w:pPr>
@@ -5040,16 +5014,6 @@
       <w:fldChar w:fldCharType="end"/>
     </w:r>
   </w:p>
-  <w:p>
-    <w:pPr>
-      <w:pStyle w:val="Header"/>
-    </w:pPr>
-  </w:p>
-</w:hdr>
-</file>
-
-<file path=word/header3.xml><?xml version="1.0" encoding="utf-8"?>
-<w:hdr xmlns:wpc="http://schemas.microsoft.com/office/word/2010/wordprocessingCanvas" xmlns:mc="http://schemas.openxmlformats.org/markup-compatibility/2006" xmlns:o="urn:schemas-microsoft-com:office:office" xmlns:r="http://schemas.openxmlformats.org/officeDocument/2006/relationships" xmlns:m="http://schemas.openxmlformats.org/officeDocument/2006/math" xmlns:v="urn:schemas-microsoft-com:vml" xmlns:wp14="http://schemas.microsoft.com/office/word/2010/wordprocessingDrawing" xmlns:wp="http://schemas.openxmlformats.org/drawingml/2006/wordprocessingDrawing" xmlns:w10="urn:schemas-microsoft-com:office:word" xmlns:w="http://schemas.openxmlformats.org/wordprocessingml/2006/main" xmlns:w14="http://schemas.microsoft.com/office/word/2010/wordml" xmlns:wpg="http://schemas.microsoft.com/office/word/2010/wordprocessingGroup" xmlns:wpi="http://schemas.microsoft.com/office/word/2010/wordprocessingInk" xmlns:wne="http://schemas.microsoft.com/office/word/2006/wordml" xmlns:wps="http://schemas.microsoft.com/office/word/2010/wordprocessingShape" mc:Ignorable="w14 wp14">
   <w:p>
     <w:pPr>
       <w:pStyle w:val="Header"/>
@@ -6179,7 +6143,7 @@
 </file>
 
 <file path=customXml/itemProps1.xml><?xml version="1.0" encoding="utf-8"?>
-<ds:datastoreItem xmlns:ds="http://schemas.openxmlformats.org/officeDocument/2006/customXml" ds:itemID="{59612292-39AA-4778-8D9F-E5B872E7C58D}">
+<ds:datastoreItem xmlns:ds="http://schemas.openxmlformats.org/officeDocument/2006/customXml" ds:itemID="{4ABFA919-8E7B-43C6-B21D-18787FA55BCD}">
   <ds:schemaRefs>
     <ds:schemaRef ds:uri="http://schemas.openxmlformats.org/officeDocument/2006/bibliography"/>
   </ds:schemaRefs>

</xml_diff>

<commit_message>
Spacing change, remove top line
</commit_message>
<xml_diff>
--- a/y_PHA_Lease_Amendment.docx
+++ b/y_PHA_Lease_Amendment.docx
@@ -5,223 +5,204 @@
     <w:p>
       <w:pPr>
         <w:spacing w:after="0"/>
-        <w:jc w:val="center"/>
-        <w:rPr>
-          <w:b/>
-          <w:sz w:val="24"/>
-          <w:szCs w:val="24"/>
-        </w:rPr>
-      </w:pPr>
-      <w:r>
-        <w:rPr>
-          <w:b/>
-          <w:sz w:val="24"/>
-          <w:szCs w:val="24"/>
-        </w:rPr>
-        <w:t>Lease Amendment</w:t>
+        <w:rPr>
+          <w:rFonts w:ascii="Calibri" w:hAnsi="Calibri"/>
+          <w:sz w:val="20"/>
+          <w:szCs w:val="20"/>
+        </w:rPr>
+      </w:pPr>
+      <w:r>
+        <w:rPr>
+          <w:rFonts w:ascii="Calibri" w:hAnsi="Calibri"/>
+          <w:sz w:val="20"/>
+          <w:szCs w:val="20"/>
+        </w:rPr>
+        <w:t>&lt;&lt;</w:t>
+      </w:r>
+      <w:proofErr w:type="spellStart"/>
+      <w:r>
+        <w:rPr>
+          <w:rFonts w:ascii="Calibri" w:hAnsi="Calibri"/>
+          <w:sz w:val="20"/>
+          <w:szCs w:val="20"/>
+        </w:rPr>
+        <w:t>TenantAddressLine</w:t>
+      </w:r>
+      <w:proofErr w:type="spellEnd"/>
+      <w:r>
+        <w:rPr>
+          <w:rFonts w:ascii="Calibri" w:hAnsi="Calibri"/>
+          <w:sz w:val="20"/>
+          <w:szCs w:val="20"/>
+        </w:rPr>
+        <w:t>&gt;&gt;</w:t>
+      </w:r>
+      <w:r>
+        <w:rPr>
+          <w:rFonts w:ascii="Calibri" w:hAnsi="Calibri"/>
+          <w:sz w:val="20"/>
+          <w:szCs w:val="20"/>
+        </w:rPr>
+        <w:tab/>
+      </w:r>
+      <w:r>
+        <w:rPr>
+          <w:rFonts w:ascii="Calibri" w:hAnsi="Calibri"/>
+          <w:sz w:val="20"/>
+          <w:szCs w:val="20"/>
+        </w:rPr>
+        <w:tab/>
+      </w:r>
+      <w:r>
+        <w:rPr>
+          <w:rFonts w:ascii="Calibri" w:hAnsi="Calibri"/>
+          <w:sz w:val="20"/>
+          <w:szCs w:val="20"/>
+        </w:rPr>
+        <w:tab/>
+      </w:r>
+      <w:r>
+        <w:rPr>
+          <w:rFonts w:ascii="Calibri" w:hAnsi="Calibri"/>
+          <w:sz w:val="20"/>
+          <w:szCs w:val="20"/>
+        </w:rPr>
+        <w:tab/>
+      </w:r>
+      <w:r>
+        <w:rPr>
+          <w:rFonts w:ascii="Calibri" w:hAnsi="Calibri"/>
+          <w:sz w:val="20"/>
+          <w:szCs w:val="20"/>
+        </w:rPr>
+        <w:tab/>
+      </w:r>
+      <w:r>
+        <w:rPr>
+          <w:rFonts w:ascii="Calibri" w:hAnsi="Calibri"/>
+          <w:sz w:val="20"/>
+          <w:szCs w:val="20"/>
+        </w:rPr>
+        <w:tab/>
+      </w:r>
+      <w:r>
+        <w:rPr>
+          <w:rFonts w:ascii="Calibri" w:hAnsi="Calibri"/>
+          <w:sz w:val="20"/>
+          <w:szCs w:val="20"/>
+        </w:rPr>
+        <w:tab/>
+      </w:r>
+      <w:r>
+        <w:rPr>
+          <w:rFonts w:ascii="Calibri" w:hAnsi="Calibri"/>
+          <w:sz w:val="20"/>
+          <w:szCs w:val="20"/>
+        </w:rPr>
+        <w:tab/>
+      </w:r>
+      <w:r>
+        <w:rPr>
+          <w:rFonts w:ascii="Calibri" w:hAnsi="Calibri"/>
+          <w:sz w:val="20"/>
+          <w:szCs w:val="20"/>
+        </w:rPr>
+        <w:tab/>
+      </w:r>
+      <w:r>
+        <w:rPr>
+          <w:rFonts w:ascii="Calibri" w:hAnsi="Calibri"/>
+          <w:sz w:val="20"/>
+          <w:szCs w:val="20"/>
+        </w:rPr>
+        <w:tab/>
+      </w:r>
+      <w:r>
+        <w:rPr>
+          <w:rFonts w:ascii="Calibri" w:hAnsi="Calibri"/>
+          <w:sz w:val="20"/>
+          <w:szCs w:val="20"/>
+        </w:rPr>
+        <w:t>&lt;&lt;</w:t>
+      </w:r>
+      <w:proofErr w:type="spellStart"/>
+      <w:r>
+        <w:rPr>
+          <w:rFonts w:ascii="Calibri" w:hAnsi="Calibri"/>
+          <w:sz w:val="20"/>
+          <w:szCs w:val="20"/>
+        </w:rPr>
+        <w:t>LetterDate</w:t>
+      </w:r>
+      <w:proofErr w:type="spellEnd"/>
+      <w:r>
+        <w:rPr>
+          <w:rFonts w:ascii="Calibri" w:hAnsi="Calibri"/>
+          <w:sz w:val="20"/>
+          <w:szCs w:val="20"/>
+        </w:rPr>
+        <w:t>&gt;&gt;</w:t>
       </w:r>
     </w:p>
     <w:p>
       <w:pPr>
         <w:spacing w:after="0"/>
-        <w:rPr>
-          <w:rFonts w:ascii="Calibri" w:hAnsi="Calibri"/>
-          <w:sz w:val="20"/>
-          <w:szCs w:val="20"/>
-        </w:rPr>
-      </w:pPr>
-      <w:r>
-        <w:rPr>
-          <w:rFonts w:ascii="Calibri" w:hAnsi="Calibri"/>
-          <w:sz w:val="20"/>
-          <w:szCs w:val="20"/>
-        </w:rPr>
-        <w:t>&lt;&lt;</w:t>
-      </w:r>
-      <w:proofErr w:type="spellStart"/>
-      <w:r>
-        <w:rPr>
-          <w:rFonts w:ascii="Calibri" w:hAnsi="Calibri"/>
-          <w:sz w:val="20"/>
-          <w:szCs w:val="20"/>
-        </w:rPr>
-        <w:t>TenantAddressLine</w:t>
-      </w:r>
-      <w:proofErr w:type="spellEnd"/>
-      <w:r>
-        <w:rPr>
-          <w:rFonts w:ascii="Calibri" w:hAnsi="Calibri"/>
-          <w:sz w:val="20"/>
-          <w:szCs w:val="20"/>
-        </w:rPr>
-        <w:t>&gt;&gt;</w:t>
-      </w:r>
-      <w:r>
-        <w:rPr>
-          <w:rFonts w:ascii="Calibri" w:hAnsi="Calibri"/>
-          <w:sz w:val="20"/>
-          <w:szCs w:val="20"/>
-        </w:rPr>
-        <w:tab/>
-      </w:r>
-      <w:r>
-        <w:rPr>
-          <w:rFonts w:ascii="Calibri" w:hAnsi="Calibri"/>
-          <w:sz w:val="20"/>
-          <w:szCs w:val="20"/>
-        </w:rPr>
-        <w:tab/>
-      </w:r>
-      <w:r>
-        <w:rPr>
-          <w:rFonts w:ascii="Calibri" w:hAnsi="Calibri"/>
-          <w:sz w:val="20"/>
-          <w:szCs w:val="20"/>
-        </w:rPr>
-        <w:tab/>
-      </w:r>
-      <w:r>
-        <w:rPr>
-          <w:rFonts w:ascii="Calibri" w:hAnsi="Calibri"/>
-          <w:sz w:val="20"/>
-          <w:szCs w:val="20"/>
-        </w:rPr>
-        <w:tab/>
-      </w:r>
-      <w:r>
-        <w:rPr>
-          <w:rFonts w:ascii="Calibri" w:hAnsi="Calibri"/>
-          <w:sz w:val="20"/>
-          <w:szCs w:val="20"/>
-        </w:rPr>
-        <w:tab/>
-      </w:r>
-      <w:r>
-        <w:rPr>
-          <w:rFonts w:ascii="Calibri" w:hAnsi="Calibri"/>
-          <w:sz w:val="20"/>
-          <w:szCs w:val="20"/>
-        </w:rPr>
-        <w:tab/>
-      </w:r>
-      <w:r>
-        <w:rPr>
-          <w:rFonts w:ascii="Calibri" w:hAnsi="Calibri"/>
-          <w:sz w:val="20"/>
-          <w:szCs w:val="20"/>
-        </w:rPr>
-        <w:tab/>
-      </w:r>
-      <w:r>
-        <w:rPr>
-          <w:rFonts w:ascii="Calibri" w:hAnsi="Calibri"/>
-          <w:sz w:val="20"/>
-          <w:szCs w:val="20"/>
-        </w:rPr>
-        <w:tab/>
-      </w:r>
-      <w:r>
-        <w:rPr>
-          <w:rFonts w:ascii="Calibri" w:hAnsi="Calibri"/>
-          <w:sz w:val="20"/>
-          <w:szCs w:val="20"/>
-        </w:rPr>
-        <w:tab/>
-      </w:r>
-      <w:r>
-        <w:rPr>
-          <w:rFonts w:ascii="Calibri" w:hAnsi="Calibri"/>
-          <w:sz w:val="20"/>
-          <w:szCs w:val="20"/>
-        </w:rPr>
-        <w:tab/>
-      </w:r>
-      <w:r>
-        <w:rPr>
-          <w:rFonts w:ascii="Calibri" w:hAnsi="Calibri"/>
-          <w:sz w:val="20"/>
-          <w:szCs w:val="20"/>
-        </w:rPr>
-        <w:t>&lt;&lt;</w:t>
-      </w:r>
-      <w:proofErr w:type="spellStart"/>
-      <w:r>
-        <w:rPr>
-          <w:rFonts w:ascii="Calibri" w:hAnsi="Calibri"/>
-          <w:sz w:val="20"/>
-          <w:szCs w:val="20"/>
-        </w:rPr>
-        <w:t>LetterDate</w:t>
-      </w:r>
-      <w:proofErr w:type="spellEnd"/>
-      <w:r>
-        <w:rPr>
-          <w:rFonts w:ascii="Calibri" w:hAnsi="Calibri"/>
-          <w:sz w:val="20"/>
-          <w:szCs w:val="20"/>
-        </w:rPr>
-        <w:t>&gt;&gt;</w:t>
-      </w:r>
+        <w:jc w:val="center"/>
+        <w:rPr>
+          <w:sz w:val="20"/>
+          <w:szCs w:val="20"/>
+        </w:rPr>
+      </w:pPr>
     </w:p>
     <w:p>
       <w:pPr>
         <w:spacing w:after="0"/>
-        <w:jc w:val="center"/>
-        <w:rPr>
-          <w:sz w:val="20"/>
-          <w:szCs w:val="20"/>
-        </w:rPr>
-      </w:pPr>
+        <w:rPr>
+          <w:rFonts w:ascii="Calibri" w:hAnsi="Calibri"/>
+          <w:sz w:val="20"/>
+          <w:szCs w:val="20"/>
+        </w:rPr>
+      </w:pPr>
+      <w:r>
+        <w:rPr>
+          <w:rFonts w:ascii="Calibri" w:hAnsi="Calibri"/>
+          <w:sz w:val="20"/>
+          <w:szCs w:val="20"/>
+        </w:rPr>
+        <w:t>&lt;&lt;</w:t>
+      </w:r>
+      <w:proofErr w:type="spellStart"/>
+      <w:r>
+        <w:rPr>
+          <w:rFonts w:ascii="Calibri" w:hAnsi="Calibri"/>
+          <w:sz w:val="20"/>
+          <w:szCs w:val="20"/>
+        </w:rPr>
+        <w:t>LeaseAmendmentLine</w:t>
+      </w:r>
+      <w:proofErr w:type="spellEnd"/>
+      <w:r>
+        <w:rPr>
+          <w:rFonts w:ascii="Calibri" w:hAnsi="Calibri"/>
+          <w:sz w:val="20"/>
+          <w:szCs w:val="20"/>
+        </w:rPr>
+        <w:t>&gt;&gt;</w:t>
+      </w:r>
     </w:p>
     <w:p>
       <w:pPr>
         <w:spacing w:after="0"/>
         <w:rPr>
-          <w:rFonts w:ascii="Calibri" w:hAnsi="Calibri"/>
-          <w:sz w:val="20"/>
-          <w:szCs w:val="20"/>
-        </w:rPr>
-      </w:pPr>
-      <w:r>
-        <w:rPr>
-          <w:rFonts w:ascii="Calibri" w:hAnsi="Calibri"/>
-          <w:sz w:val="20"/>
-          <w:szCs w:val="20"/>
-        </w:rPr>
-        <w:t>&lt;&lt;</w:t>
-      </w:r>
-      <w:proofErr w:type="spellStart"/>
-      <w:r>
-        <w:rPr>
-          <w:rFonts w:ascii="Calibri" w:hAnsi="Calibri"/>
-          <w:sz w:val="20"/>
-          <w:szCs w:val="20"/>
-        </w:rPr>
-        <w:t>LeaseAmendmentLine</w:t>
-      </w:r>
-      <w:proofErr w:type="spellEnd"/>
-      <w:r>
-        <w:rPr>
-          <w:rFonts w:ascii="Calibri" w:hAnsi="Calibri"/>
-          <w:sz w:val="20"/>
-          <w:szCs w:val="20"/>
-        </w:rPr>
-        <w:t>&gt;&gt;</w:t>
-      </w:r>
+          <w:sz w:val="20"/>
+          <w:szCs w:val="20"/>
+        </w:rPr>
+      </w:pPr>
     </w:p>
     <w:p>
       <w:pPr>
         <w:spacing w:after="0"/>
         <w:rPr>
-          <w:sz w:val="20"/>
-          <w:szCs w:val="20"/>
-        </w:rPr>
-      </w:pPr>
-    </w:p>
-    <w:p>
-      <w:pPr>
-        <w:spacing w:after="0"/>
-        <w:rPr>
           <w:b/>
           <w:sz w:val="20"/>
           <w:szCs w:val="20"/>
@@ -241,7 +222,23 @@
           <w:sz w:val="20"/>
           <w:szCs w:val="20"/>
         </w:rPr>
-        <w:t>THE REASON FOR THIS CHANGE IS DUE TO:</w:t>
+        <w:t xml:space="preserve">THE REASON FOR THIS </w:t>
+      </w:r>
+      <w:r>
+        <w:rPr>
+          <w:b/>
+          <w:sz w:val="20"/>
+          <w:szCs w:val="20"/>
+        </w:rPr>
+        <w:t>LEASE AMENDMENT</w:t>
+      </w:r>
+      <w:r>
+        <w:rPr>
+          <w:b/>
+          <w:sz w:val="20"/>
+          <w:szCs w:val="20"/>
+        </w:rPr>
+        <w:t xml:space="preserve"> IS DUE TO:</w:t>
       </w:r>
     </w:p>
     <w:p>
@@ -1750,6 +1747,7 @@
       <w:pPr>
         <w:rPr>
           <w:rFonts w:ascii="Times New Roman" w:hAnsi="Times New Roman" w:cs="Times New Roman"/>
+          <w:i/>
           <w:iCs/>
           <w:sz w:val="20"/>
           <w:szCs w:val="20"/>
@@ -2112,65 +2110,218 @@
           <w:szCs w:val="20"/>
         </w:rPr>
         <w:t xml:space="preserve"> </w:t>
-      </w:r>
-      <w:r>
-        <w:rPr>
-          <w:rFonts w:ascii="Times New Roman" w:hAnsi="Times New Roman" w:cs="Times New Roman"/>
-          <w:iCs/>
-          <w:sz w:val="20"/>
-          <w:szCs w:val="20"/>
-        </w:rPr>
-        <w:t>Cc: &lt;&lt;</w:t>
-      </w:r>
-      <w:proofErr w:type="spellStart"/>
-      <w:r>
-        <w:rPr>
-          <w:rFonts w:ascii="Times New Roman" w:hAnsi="Times New Roman" w:cs="Times New Roman"/>
-          <w:iCs/>
-          <w:sz w:val="20"/>
-          <w:szCs w:val="20"/>
-        </w:rPr>
-        <w:t>LLName</w:t>
-      </w:r>
-      <w:proofErr w:type="spellEnd"/>
-      <w:r>
-        <w:rPr>
-          <w:rFonts w:ascii="Times New Roman" w:hAnsi="Times New Roman" w:cs="Times New Roman"/>
-          <w:iCs/>
-          <w:sz w:val="20"/>
-          <w:szCs w:val="20"/>
-        </w:rPr>
-        <w:t>&gt;&gt;</w:t>
-      </w:r>
-      <w:r>
-        <w:rPr>
-          <w:rFonts w:ascii="Times New Roman" w:hAnsi="Times New Roman" w:cs="Times New Roman"/>
-          <w:iCs/>
-          <w:sz w:val="20"/>
-          <w:szCs w:val="20"/>
-        </w:rPr>
-        <w:br w:type="page"/>
       </w:r>
     </w:p>
     <w:p>
       <w:pPr>
+        <w:rPr>
+          <w:rFonts w:ascii="Times New Roman" w:hAnsi="Times New Roman" w:cs="Times New Roman"/>
+          <w:iCs/>
+          <w:sz w:val="20"/>
+          <w:szCs w:val="20"/>
+        </w:rPr>
+      </w:pPr>
+      <w:bookmarkStart w:id="0" w:name="_GoBack"/>
+      <w:bookmarkEnd w:id="0"/>
+      <w:r>
+        <w:rPr>
+          <w:rFonts w:ascii="Times New Roman" w:hAnsi="Times New Roman" w:cs="Times New Roman"/>
+          <w:iCs/>
+          <w:sz w:val="20"/>
+          <w:szCs w:val="20"/>
+        </w:rPr>
+        <w:t>Cc: &lt;&lt;</w:t>
+      </w:r>
+      <w:proofErr w:type="spellStart"/>
+      <w:r>
+        <w:rPr>
+          <w:rFonts w:ascii="Times New Roman" w:hAnsi="Times New Roman" w:cs="Times New Roman"/>
+          <w:iCs/>
+          <w:sz w:val="20"/>
+          <w:szCs w:val="20"/>
+        </w:rPr>
+        <w:t>LLName</w:t>
+      </w:r>
+      <w:proofErr w:type="spellEnd"/>
+      <w:r>
+        <w:rPr>
+          <w:rFonts w:ascii="Times New Roman" w:hAnsi="Times New Roman" w:cs="Times New Roman"/>
+          <w:iCs/>
+          <w:sz w:val="20"/>
+          <w:szCs w:val="20"/>
+        </w:rPr>
+        <w:t>&gt;&gt;</w:t>
+      </w:r>
+      <w:r>
+        <w:rPr>
+          <w:rFonts w:ascii="Times New Roman" w:hAnsi="Times New Roman" w:cs="Times New Roman"/>
+          <w:iCs/>
+          <w:sz w:val="20"/>
+          <w:szCs w:val="20"/>
+        </w:rPr>
+        <w:br w:type="page"/>
+      </w:r>
+    </w:p>
+    <w:p>
+      <w:pPr>
+        <w:spacing w:after="0"/>
+        <w:rPr>
+          <w:rFonts w:ascii="Calibri" w:hAnsi="Calibri"/>
+          <w:sz w:val="20"/>
+          <w:szCs w:val="20"/>
+        </w:rPr>
+      </w:pPr>
+      <w:r>
+        <w:rPr>
+          <w:rFonts w:ascii="Calibri" w:hAnsi="Calibri"/>
+          <w:sz w:val="20"/>
+          <w:szCs w:val="20"/>
+        </w:rPr>
+        <w:lastRenderedPageBreak/>
+        <w:t>&lt;&lt;</w:t>
+      </w:r>
+      <w:proofErr w:type="spellStart"/>
+      <w:r>
+        <w:rPr>
+          <w:rFonts w:ascii="Calibri" w:hAnsi="Calibri"/>
+          <w:sz w:val="20"/>
+          <w:szCs w:val="20"/>
+        </w:rPr>
+        <w:t>LL</w:t>
+      </w:r>
+      <w:r>
+        <w:rPr>
+          <w:rFonts w:ascii="Calibri" w:hAnsi="Calibri"/>
+          <w:sz w:val="20"/>
+          <w:szCs w:val="20"/>
+        </w:rPr>
+        <w:t>AddressLine</w:t>
+      </w:r>
+      <w:proofErr w:type="spellEnd"/>
+      <w:r>
+        <w:rPr>
+          <w:rFonts w:ascii="Calibri" w:hAnsi="Calibri"/>
+          <w:sz w:val="20"/>
+          <w:szCs w:val="20"/>
+        </w:rPr>
+        <w:t>&gt;&gt;</w:t>
+      </w:r>
+      <w:r>
+        <w:rPr>
+          <w:rFonts w:ascii="Calibri" w:hAnsi="Calibri"/>
+          <w:sz w:val="20"/>
+          <w:szCs w:val="20"/>
+        </w:rPr>
+        <w:tab/>
+      </w:r>
+      <w:r>
+        <w:rPr>
+          <w:rFonts w:ascii="Calibri" w:hAnsi="Calibri"/>
+          <w:sz w:val="20"/>
+          <w:szCs w:val="20"/>
+        </w:rPr>
+        <w:tab/>
+      </w:r>
+      <w:r>
+        <w:rPr>
+          <w:rFonts w:ascii="Calibri" w:hAnsi="Calibri"/>
+          <w:sz w:val="20"/>
+          <w:szCs w:val="20"/>
+        </w:rPr>
+        <w:tab/>
+      </w:r>
+      <w:r>
+        <w:rPr>
+          <w:rFonts w:ascii="Calibri" w:hAnsi="Calibri"/>
+          <w:sz w:val="20"/>
+          <w:szCs w:val="20"/>
+        </w:rPr>
+        <w:tab/>
+      </w:r>
+      <w:r>
+        <w:rPr>
+          <w:rFonts w:ascii="Calibri" w:hAnsi="Calibri"/>
+          <w:sz w:val="20"/>
+          <w:szCs w:val="20"/>
+        </w:rPr>
+        <w:tab/>
+      </w:r>
+      <w:r>
+        <w:rPr>
+          <w:rFonts w:ascii="Calibri" w:hAnsi="Calibri"/>
+          <w:sz w:val="20"/>
+          <w:szCs w:val="20"/>
+        </w:rPr>
+        <w:tab/>
+      </w:r>
+      <w:r>
+        <w:rPr>
+          <w:rFonts w:ascii="Calibri" w:hAnsi="Calibri"/>
+          <w:sz w:val="20"/>
+          <w:szCs w:val="20"/>
+        </w:rPr>
+        <w:tab/>
+      </w:r>
+      <w:r>
+        <w:rPr>
+          <w:rFonts w:ascii="Calibri" w:hAnsi="Calibri"/>
+          <w:sz w:val="20"/>
+          <w:szCs w:val="20"/>
+        </w:rPr>
+        <w:tab/>
+      </w:r>
+      <w:r>
+        <w:rPr>
+          <w:rFonts w:ascii="Calibri" w:hAnsi="Calibri"/>
+          <w:sz w:val="20"/>
+          <w:szCs w:val="20"/>
+        </w:rPr>
+        <w:tab/>
+      </w:r>
+      <w:r>
+        <w:rPr>
+          <w:rFonts w:ascii="Calibri" w:hAnsi="Calibri"/>
+          <w:sz w:val="20"/>
+          <w:szCs w:val="20"/>
+        </w:rPr>
+        <w:tab/>
+      </w:r>
+      <w:r>
+        <w:rPr>
+          <w:rFonts w:ascii="Calibri" w:hAnsi="Calibri"/>
+          <w:sz w:val="20"/>
+          <w:szCs w:val="20"/>
+        </w:rPr>
+        <w:t>&lt;&lt;</w:t>
+      </w:r>
+      <w:proofErr w:type="spellStart"/>
+      <w:r>
+        <w:rPr>
+          <w:rFonts w:ascii="Calibri" w:hAnsi="Calibri"/>
+          <w:sz w:val="20"/>
+          <w:szCs w:val="20"/>
+        </w:rPr>
+        <w:t>LetterDate</w:t>
+      </w:r>
+      <w:proofErr w:type="spellEnd"/>
+      <w:r>
+        <w:rPr>
+          <w:rFonts w:ascii="Calibri" w:hAnsi="Calibri"/>
+          <w:sz w:val="20"/>
+          <w:szCs w:val="20"/>
+        </w:rPr>
+        <w:t>&gt;&gt;</w:t>
+      </w:r>
+    </w:p>
+    <w:p>
+      <w:pPr>
         <w:spacing w:after="0"/>
         <w:jc w:val="center"/>
         <w:rPr>
-          <w:b/>
-          <w:sz w:val="24"/>
-          <w:szCs w:val="24"/>
-        </w:rPr>
-      </w:pPr>
-      <w:r>
-        <w:rPr>
-          <w:b/>
-          <w:sz w:val="24"/>
-          <w:szCs w:val="24"/>
-        </w:rPr>
-        <w:lastRenderedPageBreak/>
-        <w:t>Lease Amendment</w:t>
-      </w:r>
+          <w:sz w:val="20"/>
+          <w:szCs w:val="20"/>
+        </w:rPr>
+      </w:pPr>
     </w:p>
     <w:p>
       <w:pPr>
@@ -2196,123 +2347,7 @@
           <w:sz w:val="20"/>
           <w:szCs w:val="20"/>
         </w:rPr>
-        <w:t>LL</w:t>
-      </w:r>
-      <w:bookmarkStart w:id="0" w:name="_GoBack"/>
-      <w:bookmarkEnd w:id="0"/>
-      <w:r>
-        <w:rPr>
-          <w:rFonts w:ascii="Calibri" w:hAnsi="Calibri"/>
-          <w:sz w:val="20"/>
-          <w:szCs w:val="20"/>
-        </w:rPr>
-        <w:t>AddressLine</w:t>
-      </w:r>
-      <w:proofErr w:type="spellEnd"/>
-      <w:r>
-        <w:rPr>
-          <w:rFonts w:ascii="Calibri" w:hAnsi="Calibri"/>
-          <w:sz w:val="20"/>
-          <w:szCs w:val="20"/>
-        </w:rPr>
-        <w:t>&gt;&gt;</w:t>
-      </w:r>
-      <w:r>
-        <w:rPr>
-          <w:rFonts w:ascii="Calibri" w:hAnsi="Calibri"/>
-          <w:sz w:val="20"/>
-          <w:szCs w:val="20"/>
-        </w:rPr>
-        <w:tab/>
-      </w:r>
-      <w:r>
-        <w:rPr>
-          <w:rFonts w:ascii="Calibri" w:hAnsi="Calibri"/>
-          <w:sz w:val="20"/>
-          <w:szCs w:val="20"/>
-        </w:rPr>
-        <w:tab/>
-      </w:r>
-      <w:r>
-        <w:rPr>
-          <w:rFonts w:ascii="Calibri" w:hAnsi="Calibri"/>
-          <w:sz w:val="20"/>
-          <w:szCs w:val="20"/>
-        </w:rPr>
-        <w:tab/>
-      </w:r>
-      <w:r>
-        <w:rPr>
-          <w:rFonts w:ascii="Calibri" w:hAnsi="Calibri"/>
-          <w:sz w:val="20"/>
-          <w:szCs w:val="20"/>
-        </w:rPr>
-        <w:tab/>
-      </w:r>
-      <w:r>
-        <w:rPr>
-          <w:rFonts w:ascii="Calibri" w:hAnsi="Calibri"/>
-          <w:sz w:val="20"/>
-          <w:szCs w:val="20"/>
-        </w:rPr>
-        <w:tab/>
-      </w:r>
-      <w:r>
-        <w:rPr>
-          <w:rFonts w:ascii="Calibri" w:hAnsi="Calibri"/>
-          <w:sz w:val="20"/>
-          <w:szCs w:val="20"/>
-        </w:rPr>
-        <w:tab/>
-      </w:r>
-      <w:r>
-        <w:rPr>
-          <w:rFonts w:ascii="Calibri" w:hAnsi="Calibri"/>
-          <w:sz w:val="20"/>
-          <w:szCs w:val="20"/>
-        </w:rPr>
-        <w:tab/>
-      </w:r>
-      <w:r>
-        <w:rPr>
-          <w:rFonts w:ascii="Calibri" w:hAnsi="Calibri"/>
-          <w:sz w:val="20"/>
-          <w:szCs w:val="20"/>
-        </w:rPr>
-        <w:tab/>
-      </w:r>
-      <w:r>
-        <w:rPr>
-          <w:rFonts w:ascii="Calibri" w:hAnsi="Calibri"/>
-          <w:sz w:val="20"/>
-          <w:szCs w:val="20"/>
-        </w:rPr>
-        <w:tab/>
-      </w:r>
-      <w:r>
-        <w:rPr>
-          <w:rFonts w:ascii="Calibri" w:hAnsi="Calibri"/>
-          <w:sz w:val="20"/>
-          <w:szCs w:val="20"/>
-        </w:rPr>
-        <w:tab/>
-      </w:r>
-      <w:r>
-        <w:rPr>
-          <w:rFonts w:ascii="Calibri" w:hAnsi="Calibri"/>
-          <w:sz w:val="20"/>
-          <w:szCs w:val="20"/>
-        </w:rPr>
-        <w:t>&lt;&lt;</w:t>
-      </w:r>
-      <w:proofErr w:type="spellStart"/>
-      <w:r>
-        <w:rPr>
-          <w:rFonts w:ascii="Calibri" w:hAnsi="Calibri"/>
-          <w:sz w:val="20"/>
-          <w:szCs w:val="20"/>
-        </w:rPr>
-        <w:t>LetterDate</w:t>
+        <w:t>LeaseAmendmentLine</w:t>
       </w:r>
       <w:proofErr w:type="spellEnd"/>
       <w:r>
@@ -2327,7 +2362,6 @@
     <w:p>
       <w:pPr>
         <w:spacing w:after="0"/>
-        <w:jc w:val="center"/>
         <w:rPr>
           <w:sz w:val="20"/>
           <w:szCs w:val="20"/>
@@ -2338,51 +2372,6 @@
       <w:pPr>
         <w:spacing w:after="0"/>
         <w:rPr>
-          <w:rFonts w:ascii="Calibri" w:hAnsi="Calibri"/>
-          <w:sz w:val="20"/>
-          <w:szCs w:val="20"/>
-        </w:rPr>
-      </w:pPr>
-      <w:r>
-        <w:rPr>
-          <w:rFonts w:ascii="Calibri" w:hAnsi="Calibri"/>
-          <w:sz w:val="20"/>
-          <w:szCs w:val="20"/>
-        </w:rPr>
-        <w:t>&lt;&lt;</w:t>
-      </w:r>
-      <w:proofErr w:type="spellStart"/>
-      <w:r>
-        <w:rPr>
-          <w:rFonts w:ascii="Calibri" w:hAnsi="Calibri"/>
-          <w:sz w:val="20"/>
-          <w:szCs w:val="20"/>
-        </w:rPr>
-        <w:t>LeaseAmendmentLine</w:t>
-      </w:r>
-      <w:proofErr w:type="spellEnd"/>
-      <w:r>
-        <w:rPr>
-          <w:rFonts w:ascii="Calibri" w:hAnsi="Calibri"/>
-          <w:sz w:val="20"/>
-          <w:szCs w:val="20"/>
-        </w:rPr>
-        <w:t>&gt;&gt;</w:t>
-      </w:r>
-    </w:p>
-    <w:p>
-      <w:pPr>
-        <w:spacing w:after="0"/>
-        <w:rPr>
-          <w:sz w:val="20"/>
-          <w:szCs w:val="20"/>
-        </w:rPr>
-      </w:pPr>
-    </w:p>
-    <w:p>
-      <w:pPr>
-        <w:spacing w:after="0"/>
-        <w:rPr>
           <w:b/>
           <w:sz w:val="20"/>
           <w:szCs w:val="20"/>
@@ -2402,7 +2391,23 @@
           <w:sz w:val="20"/>
           <w:szCs w:val="20"/>
         </w:rPr>
-        <w:t>THE REASON FOR THIS CHANGE IS DUE TO:</w:t>
+        <w:t xml:space="preserve">THE REASON FOR THIS </w:t>
+      </w:r>
+      <w:r>
+        <w:rPr>
+          <w:b/>
+          <w:sz w:val="20"/>
+          <w:szCs w:val="20"/>
+        </w:rPr>
+        <w:t>LEASE AMENDMENT</w:t>
+      </w:r>
+      <w:r>
+        <w:rPr>
+          <w:b/>
+          <w:sz w:val="20"/>
+          <w:szCs w:val="20"/>
+        </w:rPr>
+        <w:t xml:space="preserve"> IS DUE TO:</w:t>
       </w:r>
     </w:p>
     <w:p>
@@ -6143,7 +6148,7 @@
 </file>
 
 <file path=customXml/itemProps1.xml><?xml version="1.0" encoding="utf-8"?>
-<ds:datastoreItem xmlns:ds="http://schemas.openxmlformats.org/officeDocument/2006/customXml" ds:itemID="{4ABFA919-8E7B-43C6-B21D-18787FA55BCD}">
+<ds:datastoreItem xmlns:ds="http://schemas.openxmlformats.org/officeDocument/2006/customXml" ds:itemID="{BCE5733B-9BB8-46A4-A880-6EC680FB7A01}">
   <ds:schemaRefs>
     <ds:schemaRef ds:uri="http://schemas.openxmlformats.org/officeDocument/2006/bibliography"/>
   </ds:schemaRefs>

</xml_diff>